<commit_message>
Added research question and hypothesis
</commit_message>
<xml_diff>
--- a/7COM1079_Final report_template.docx
+++ b/7COM1079_Final report_template.docx
@@ -1042,119 +1042,14 @@
           <w:rFonts w:ascii="Times New Roman" w:eastAsia="Times New Roman" w:hAnsi="Times New Roman" w:cs="Times New Roman"/>
           <w:iCs/>
         </w:rPr>
-        <w:t xml:space="preserve"> and r</w:t>
-      </w:r>
-      <w:r>
-        <w:rPr>
-          <w:rFonts w:ascii="Times New Roman" w:eastAsia="Times New Roman" w:hAnsi="Times New Roman" w:cs="Times New Roman"/>
-          <w:iCs/>
-        </w:rPr>
-        <w:t xml:space="preserve">equired </w:t>
-      </w:r>
-      <w:r>
-        <w:rPr>
-          <w:rFonts w:ascii="Times New Roman" w:eastAsia="Times New Roman" w:hAnsi="Times New Roman" w:cs="Times New Roman"/>
-          <w:iCs/>
-        </w:rPr>
-        <w:t>s</w:t>
-      </w:r>
-      <w:r>
-        <w:rPr>
-          <w:rFonts w:ascii="Times New Roman" w:eastAsia="Times New Roman" w:hAnsi="Times New Roman" w:cs="Times New Roman"/>
-          <w:iCs/>
-        </w:rPr>
-        <w:t xml:space="preserve">upplementary </w:t>
-      </w:r>
-      <w:r>
-        <w:rPr>
-          <w:rFonts w:ascii="Times New Roman" w:eastAsia="Times New Roman" w:hAnsi="Times New Roman" w:cs="Times New Roman"/>
-          <w:iCs/>
-        </w:rPr>
-        <w:t>g</w:t>
-      </w:r>
-      <w:r>
-        <w:rPr>
-          <w:rFonts w:ascii="Times New Roman" w:eastAsia="Times New Roman" w:hAnsi="Times New Roman" w:cs="Times New Roman"/>
-          <w:iCs/>
-        </w:rPr>
-        <w:t>raph/</w:t>
-      </w:r>
-      <w:r>
-        <w:rPr>
-          <w:rFonts w:ascii="Times New Roman" w:eastAsia="Times New Roman" w:hAnsi="Times New Roman" w:cs="Times New Roman"/>
-          <w:iCs/>
-        </w:rPr>
-        <w:t>t</w:t>
-      </w:r>
-      <w:r>
-        <w:rPr>
-          <w:rFonts w:ascii="Times New Roman" w:eastAsia="Times New Roman" w:hAnsi="Times New Roman" w:cs="Times New Roman"/>
-          <w:iCs/>
-        </w:rPr>
-        <w:t>able</w:t>
-      </w:r>
-      <w:r>
-        <w:rPr>
-          <w:rFonts w:ascii="Times New Roman" w:eastAsia="Times New Roman" w:hAnsi="Times New Roman" w:cs="Times New Roman"/>
-          <w:iCs/>
-        </w:rPr>
-        <w:t xml:space="preserve"> </w:t>
-      </w:r>
-      <w:r>
-        <w:rPr>
-          <w:rFonts w:ascii="Times New Roman" w:eastAsia="Times New Roman" w:hAnsi="Times New Roman" w:cs="Times New Roman"/>
-          <w:i/>
-        </w:rPr>
-        <w:t>(</w:t>
-      </w:r>
-      <w:r>
-        <w:rPr>
-          <w:rFonts w:ascii="Times New Roman" w:eastAsia="Times New Roman" w:hAnsi="Times New Roman" w:cs="Times New Roman"/>
-          <w:i/>
-        </w:rPr>
-        <w:t>include histogram</w:t>
-      </w:r>
-      <w:r>
-        <w:rPr>
-          <w:rFonts w:ascii="Times New Roman" w:eastAsia="Times New Roman" w:hAnsi="Times New Roman" w:cs="Times New Roman"/>
-          <w:i/>
-        </w:rPr>
-        <w:t xml:space="preserve"> f</w:t>
-      </w:r>
-      <w:r>
-        <w:rPr>
-          <w:rFonts w:ascii="Times New Roman" w:eastAsia="Times New Roman" w:hAnsi="Times New Roman" w:cs="Times New Roman"/>
-          <w:i/>
-        </w:rPr>
-        <w:t>or correlation/comparison of means RQs</w:t>
-      </w:r>
-      <w:r>
-        <w:rPr>
-          <w:rFonts w:ascii="Times New Roman" w:eastAsia="Times New Roman" w:hAnsi="Times New Roman" w:cs="Times New Roman"/>
-          <w:i/>
-        </w:rPr>
-        <w:t xml:space="preserve">, </w:t>
-      </w:r>
-      <w:r>
-        <w:rPr>
-          <w:rFonts w:ascii="Times New Roman" w:eastAsia="Times New Roman" w:hAnsi="Times New Roman" w:cs="Times New Roman"/>
-          <w:i/>
-        </w:rPr>
-        <w:t>include contingency table</w:t>
-      </w:r>
-      <w:r>
-        <w:rPr>
-          <w:rFonts w:ascii="Times New Roman" w:eastAsia="Times New Roman" w:hAnsi="Times New Roman" w:cs="Times New Roman"/>
-          <w:i/>
-        </w:rPr>
-        <w:t xml:space="preserve"> f</w:t>
-      </w:r>
-      <w:r>
-        <w:rPr>
-          <w:rFonts w:ascii="Times New Roman" w:eastAsia="Times New Roman" w:hAnsi="Times New Roman" w:cs="Times New Roman"/>
-          <w:i/>
-        </w:rPr>
-        <w:t xml:space="preserve">or comparison of proportions </w:t>
+        <w:t xml:space="preserve"> and required supplementary graph/table </w:t>
+      </w:r>
+      <w:r>
+        <w:rPr>
+          <w:rFonts w:ascii="Times New Roman" w:eastAsia="Times New Roman" w:hAnsi="Times New Roman" w:cs="Times New Roman"/>
+          <w:i/>
+        </w:rPr>
+        <w:t xml:space="preserve">(include histogram for correlation/comparison of means RQs, include contingency table for comparison of proportions </w:t>
       </w:r>
       <w:r>
         <w:rPr>
@@ -2009,27 +1904,33 @@
         <w:ind w:hanging="720"/>
         <w:rPr>
           <w:rFonts w:ascii="Times New Roman" w:eastAsia="Times New Roman" w:hAnsi="Times New Roman" w:cs="Times New Roman"/>
+        </w:rPr>
+      </w:pPr>
+      <w:r>
+        <w:rPr>
+          <w:rFonts w:ascii="Times New Roman" w:eastAsia="Times New Roman" w:hAnsi="Times New Roman" w:cs="Times New Roman"/>
+        </w:rPr>
+        <w:t>R</w:t>
+      </w:r>
+      <w:r>
+        <w:rPr>
+          <w:rFonts w:ascii="Times New Roman" w:eastAsia="Times New Roman" w:hAnsi="Times New Roman" w:cs="Times New Roman"/>
+        </w:rPr>
+        <w:t>esearch question</w:t>
+      </w:r>
+      <w:r>
+        <w:rPr>
+          <w:rFonts w:ascii="Times New Roman" w:eastAsia="Times New Roman" w:hAnsi="Times New Roman" w:cs="Times New Roman"/>
+        </w:rPr>
+        <w:t xml:space="preserve"> </w:t>
+      </w:r>
+      <w:r>
+        <w:rPr>
+          <w:rFonts w:ascii="Times New Roman" w:eastAsia="Times New Roman" w:hAnsi="Times New Roman" w:cs="Times New Roman"/>
           <w:b/>
           <w:bCs/>
         </w:rPr>
-      </w:pPr>
-      <w:r>
-        <w:rPr>
-          <w:rFonts w:ascii="Times New Roman" w:eastAsia="Times New Roman" w:hAnsi="Times New Roman" w:cs="Times New Roman"/>
-        </w:rPr>
-        <w:t>R</w:t>
-      </w:r>
-      <w:r>
-        <w:rPr>
-          <w:rFonts w:ascii="Times New Roman" w:eastAsia="Times New Roman" w:hAnsi="Times New Roman" w:cs="Times New Roman"/>
-        </w:rPr>
-        <w:t>esearch question</w:t>
-      </w:r>
-      <w:r>
-        <w:rPr>
-          <w:rFonts w:ascii="Times New Roman" w:eastAsia="Times New Roman" w:hAnsi="Times New Roman" w:cs="Times New Roman"/>
-        </w:rPr>
-        <w:t xml:space="preserve"> </w:t>
+        <w:t>(50 words)</w:t>
       </w:r>
       <w:r>
         <w:rPr>
@@ -2037,40 +1938,141 @@
           <w:b/>
           <w:bCs/>
         </w:rPr>
-        <w:t>(50 words)</w:t>
-      </w:r>
-      <w:r>
+        <w:t xml:space="preserve">. </w:t>
+      </w:r>
+    </w:p>
+    <w:p>
+      <w:pPr>
+        <w:pStyle w:val="ListParagraph"/>
+        <w:spacing w:before="120" w:after="120" w:line="276" w:lineRule="auto"/>
+        <w:ind w:left="1440"/>
         <w:rPr>
           <w:rFonts w:ascii="Times New Roman" w:eastAsia="Times New Roman" w:hAnsi="Times New Roman" w:cs="Times New Roman"/>
           <w:b/>
           <w:bCs/>
         </w:rPr>
-        <w:t xml:space="preserve">. </w:t>
-      </w:r>
-      <w:r>
-        <w:rPr>
-          <w:rFonts w:ascii="Times New Roman" w:eastAsia="Times New Roman" w:hAnsi="Times New Roman" w:cs="Times New Roman"/>
-          <w:i/>
-          <w:iCs/>
-          <w:highlight w:val="yellow"/>
-        </w:rPr>
-        <w:t>State your RQ</w:t>
-      </w:r>
-      <w:r>
-        <w:rPr>
-          <w:rFonts w:ascii="Times New Roman" w:eastAsia="Times New Roman" w:hAnsi="Times New Roman" w:cs="Times New Roman"/>
-          <w:i/>
-          <w:iCs/>
-        </w:rPr>
-        <w:t xml:space="preserve"> </w:t>
-      </w:r>
+      </w:pPr>
       <w:r>
         <w:rPr>
           <w:rFonts w:ascii="Times New Roman" w:eastAsia="Times New Roman" w:hAnsi="Times New Roman" w:cs="Times New Roman"/>
           <w:b/>
           <w:bCs/>
-        </w:rPr>
-        <w:t>(50 words)</w:t>
+          <w:lang w:val="en-US"/>
+        </w:rPr>
+        <w:t xml:space="preserve">Is there a difference in the mean annual rainfall between </w:t>
+      </w:r>
+      <w:r>
+        <w:rPr>
+          <w:rFonts w:ascii="Times New Roman" w:eastAsia="Times New Roman" w:hAnsi="Times New Roman" w:cs="Times New Roman"/>
+          <w:b/>
+          <w:bCs/>
+        </w:rPr>
+        <w:t>ARUNACHAL PRADESH</w:t>
+      </w:r>
+      <w:r>
+        <w:rPr>
+          <w:rFonts w:ascii="Times New Roman" w:eastAsia="Times New Roman" w:hAnsi="Times New Roman" w:cs="Times New Roman"/>
+          <w:b/>
+          <w:bCs/>
+        </w:rPr>
+        <w:t xml:space="preserve"> and </w:t>
+      </w:r>
+      <w:r>
+        <w:rPr>
+          <w:rFonts w:ascii="Times New Roman" w:eastAsia="Times New Roman" w:hAnsi="Times New Roman" w:cs="Times New Roman"/>
+          <w:b/>
+          <w:bCs/>
+        </w:rPr>
+        <w:t>WEST RAJASTHAN</w:t>
+      </w:r>
+      <w:r>
+        <w:rPr>
+          <w:rFonts w:ascii="Times New Roman" w:eastAsia="Times New Roman" w:hAnsi="Times New Roman" w:cs="Times New Roman"/>
+          <w:b/>
+          <w:bCs/>
+        </w:rPr>
+        <w:t xml:space="preserve"> regions</w:t>
+      </w:r>
+      <w:r>
+        <w:rPr>
+          <w:rFonts w:ascii="Times New Roman" w:eastAsia="Times New Roman" w:hAnsi="Times New Roman" w:cs="Times New Roman"/>
+          <w:b/>
+          <w:bCs/>
+          <w:lang w:val="en-US"/>
+        </w:rPr>
+        <w:t xml:space="preserve"> in India in the </w:t>
+      </w:r>
+      <w:r>
+        <w:rPr>
+          <w:rFonts w:ascii="Times New Roman" w:eastAsia="Times New Roman" w:hAnsi="Times New Roman" w:cs="Times New Roman"/>
+          <w:b/>
+          <w:bCs/>
+          <w:lang w:val="en-US"/>
+        </w:rPr>
+        <w:t>1910s</w:t>
+      </w:r>
+      <w:r>
+        <w:rPr>
+          <w:rFonts w:ascii="Times New Roman" w:eastAsia="Times New Roman" w:hAnsi="Times New Roman" w:cs="Times New Roman"/>
+          <w:b/>
+          <w:bCs/>
+          <w:lang w:val="en-US"/>
+        </w:rPr>
+        <w:t xml:space="preserve"> (</w:t>
+      </w:r>
+      <w:r>
+        <w:rPr>
+          <w:rFonts w:ascii="Times New Roman" w:eastAsia="Times New Roman" w:hAnsi="Times New Roman" w:cs="Times New Roman"/>
+          <w:b/>
+          <w:bCs/>
+          <w:lang w:val="en-US"/>
+        </w:rPr>
+        <w:t>1910</w:t>
+      </w:r>
+      <w:r>
+        <w:rPr>
+          <w:rFonts w:ascii="Times New Roman" w:eastAsia="Times New Roman" w:hAnsi="Times New Roman" w:cs="Times New Roman"/>
+          <w:b/>
+          <w:bCs/>
+          <w:lang w:val="en-US"/>
+        </w:rPr>
+        <w:t xml:space="preserve"> </w:t>
+      </w:r>
+      <w:r>
+        <w:rPr>
+          <w:rFonts w:ascii="Times New Roman" w:eastAsia="Times New Roman" w:hAnsi="Times New Roman" w:cs="Times New Roman"/>
+          <w:b/>
+          <w:bCs/>
+          <w:lang w:val="en-US"/>
+        </w:rPr>
+        <w:t>-</w:t>
+      </w:r>
+      <w:r>
+        <w:rPr>
+          <w:rFonts w:ascii="Times New Roman" w:eastAsia="Times New Roman" w:hAnsi="Times New Roman" w:cs="Times New Roman"/>
+          <w:b/>
+          <w:bCs/>
+          <w:lang w:val="en-US"/>
+        </w:rPr>
+        <w:t xml:space="preserve"> </w:t>
+      </w:r>
+      <w:r>
+        <w:rPr>
+          <w:rFonts w:ascii="Times New Roman" w:eastAsia="Times New Roman" w:hAnsi="Times New Roman" w:cs="Times New Roman"/>
+          <w:b/>
+          <w:bCs/>
+          <w:lang w:val="en-US"/>
+        </w:rPr>
+        <w:t>1919</w:t>
+      </w:r>
+      <w:r>
+        <w:rPr>
+          <w:rFonts w:ascii="Times New Roman" w:eastAsia="Times New Roman" w:hAnsi="Times New Roman" w:cs="Times New Roman"/>
+          <w:b/>
+          <w:bCs/>
+          <w:lang w:val="en-US"/>
+        </w:rPr>
+        <w:t>) decade?</w:t>
       </w:r>
     </w:p>
     <w:p>
@@ -2098,6 +2100,309 @@
           <w:bCs/>
         </w:rPr>
         <w:t>(100 words)</w:t>
+      </w:r>
+    </w:p>
+    <w:p>
+      <w:pPr>
+        <w:pStyle w:val="ListParagraph"/>
+        <w:numPr>
+          <w:ilvl w:val="0"/>
+          <w:numId w:val="34"/>
+        </w:numPr>
+        <w:spacing w:before="120" w:after="120" w:line="276" w:lineRule="auto"/>
+        <w:ind w:left="1843" w:hanging="357"/>
+        <w:contextualSpacing w:val="0"/>
+        <w:rPr>
+          <w:rFonts w:ascii="Times New Roman" w:eastAsia="Times New Roman" w:hAnsi="Times New Roman" w:cs="Times New Roman"/>
+        </w:rPr>
+      </w:pPr>
+      <w:r>
+        <w:rPr>
+          <w:rFonts w:ascii="Times New Roman" w:eastAsia="Times New Roman" w:hAnsi="Times New Roman" w:cs="Times New Roman"/>
+          <w:b/>
+          <w:bCs/>
+          <w:lang w:val="en-US"/>
+        </w:rPr>
+        <w:t>Null hypothesis (H</w:t>
+      </w:r>
+      <w:r>
+        <w:rPr>
+          <w:rFonts w:ascii="Times New Roman" w:eastAsia="Times New Roman" w:hAnsi="Times New Roman" w:cs="Times New Roman"/>
+          <w:b/>
+          <w:bCs/>
+          <w:vertAlign w:val="subscript"/>
+          <w:lang w:val="en-US"/>
+        </w:rPr>
+        <w:t>0</w:t>
+      </w:r>
+      <w:r>
+        <w:rPr>
+          <w:rFonts w:ascii="Times New Roman" w:eastAsia="Times New Roman" w:hAnsi="Times New Roman" w:cs="Times New Roman"/>
+          <w:b/>
+          <w:bCs/>
+          <w:lang w:val="en-US"/>
+        </w:rPr>
+        <w:t xml:space="preserve">): </w:t>
+      </w:r>
+      <w:r>
+        <w:rPr>
+          <w:rFonts w:ascii="Times New Roman" w:eastAsia="Times New Roman" w:hAnsi="Times New Roman" w:cs="Times New Roman"/>
+          <w:lang w:val="en-US"/>
+        </w:rPr>
+        <w:t xml:space="preserve">There is </w:t>
+      </w:r>
+      <w:r>
+        <w:rPr>
+          <w:rFonts w:ascii="Times New Roman" w:eastAsia="Times New Roman" w:hAnsi="Times New Roman" w:cs="Times New Roman"/>
+          <w:b/>
+          <w:bCs/>
+          <w:lang w:val="en-US"/>
+        </w:rPr>
+        <w:t>no</w:t>
+      </w:r>
+      <w:r>
+        <w:rPr>
+          <w:rFonts w:ascii="Times New Roman" w:eastAsia="Times New Roman" w:hAnsi="Times New Roman" w:cs="Times New Roman"/>
+          <w:lang w:val="en-US"/>
+        </w:rPr>
+        <w:t xml:space="preserve"> difference in the mean annual rainfall between </w:t>
+      </w:r>
+      <w:r>
+        <w:rPr>
+          <w:rFonts w:ascii="Times New Roman" w:eastAsia="Times New Roman" w:hAnsi="Times New Roman" w:cs="Times New Roman"/>
+        </w:rPr>
+        <w:t>ARUNACHAL PRADESH and WEST RAJASTHAN</w:t>
+      </w:r>
+      <w:r>
+        <w:rPr>
+          <w:rFonts w:ascii="Times New Roman" w:eastAsia="Times New Roman" w:hAnsi="Times New Roman" w:cs="Times New Roman"/>
+          <w:lang w:val="en-US"/>
+        </w:rPr>
+        <w:t xml:space="preserve"> regions in</w:t>
+      </w:r>
+      <w:r>
+        <w:rPr>
+          <w:rFonts w:ascii="Times New Roman" w:eastAsia="Times New Roman" w:hAnsi="Times New Roman" w:cs="Times New Roman"/>
+          <w:lang w:val="en-US"/>
+        </w:rPr>
+        <w:t xml:space="preserve"> India in</w:t>
+      </w:r>
+      <w:r>
+        <w:rPr>
+          <w:rFonts w:ascii="Times New Roman" w:eastAsia="Times New Roman" w:hAnsi="Times New Roman" w:cs="Times New Roman"/>
+          <w:lang w:val="en-US"/>
+        </w:rPr>
+        <w:t xml:space="preserve"> the </w:t>
+      </w:r>
+      <w:r>
+        <w:rPr>
+          <w:rFonts w:ascii="Times New Roman" w:eastAsia="Times New Roman" w:hAnsi="Times New Roman" w:cs="Times New Roman"/>
+          <w:lang w:val="en-US"/>
+        </w:rPr>
+        <w:t>191</w:t>
+      </w:r>
+      <w:r>
+        <w:rPr>
+          <w:rFonts w:ascii="Times New Roman" w:eastAsia="Times New Roman" w:hAnsi="Times New Roman" w:cs="Times New Roman"/>
+          <w:lang w:val="en-US"/>
+        </w:rPr>
+        <w:t>0s (</w:t>
+      </w:r>
+      <w:r>
+        <w:rPr>
+          <w:rFonts w:ascii="Times New Roman" w:eastAsia="Times New Roman" w:hAnsi="Times New Roman" w:cs="Times New Roman"/>
+          <w:lang w:val="en-US"/>
+        </w:rPr>
+        <w:t>191</w:t>
+      </w:r>
+      <w:r>
+        <w:rPr>
+          <w:rFonts w:ascii="Times New Roman" w:eastAsia="Times New Roman" w:hAnsi="Times New Roman" w:cs="Times New Roman"/>
+          <w:lang w:val="en-US"/>
+        </w:rPr>
+        <w:t>0</w:t>
+      </w:r>
+      <w:r>
+        <w:rPr>
+          <w:rFonts w:ascii="Times New Roman" w:eastAsia="Times New Roman" w:hAnsi="Times New Roman" w:cs="Times New Roman"/>
+          <w:lang w:val="en-US"/>
+        </w:rPr>
+        <w:t xml:space="preserve"> </w:t>
+      </w:r>
+      <w:r>
+        <w:rPr>
+          <w:rFonts w:ascii="Times New Roman" w:eastAsia="Times New Roman" w:hAnsi="Times New Roman" w:cs="Times New Roman"/>
+          <w:lang w:val="en-US"/>
+        </w:rPr>
+        <w:t>-</w:t>
+      </w:r>
+      <w:r>
+        <w:rPr>
+          <w:rFonts w:ascii="Times New Roman" w:eastAsia="Times New Roman" w:hAnsi="Times New Roman" w:cs="Times New Roman"/>
+          <w:lang w:val="en-US"/>
+        </w:rPr>
+        <w:t xml:space="preserve"> </w:t>
+      </w:r>
+      <w:r>
+        <w:rPr>
+          <w:rFonts w:ascii="Times New Roman" w:eastAsia="Times New Roman" w:hAnsi="Times New Roman" w:cs="Times New Roman"/>
+          <w:lang w:val="en-US"/>
+        </w:rPr>
+        <w:t>191</w:t>
+      </w:r>
+      <w:r>
+        <w:rPr>
+          <w:rFonts w:ascii="Times New Roman" w:eastAsia="Times New Roman" w:hAnsi="Times New Roman" w:cs="Times New Roman"/>
+          <w:lang w:val="en-US"/>
+        </w:rPr>
+        <w:t>9) decade.</w:t>
+      </w:r>
+    </w:p>
+    <w:p>
+      <w:pPr>
+        <w:pStyle w:val="ListParagraph"/>
+        <w:numPr>
+          <w:ilvl w:val="0"/>
+          <w:numId w:val="34"/>
+        </w:numPr>
+        <w:spacing w:before="120" w:after="120" w:line="276" w:lineRule="auto"/>
+        <w:ind w:left="1843" w:hanging="357"/>
+        <w:contextualSpacing w:val="0"/>
+        <w:rPr>
+          <w:rFonts w:ascii="Times New Roman" w:eastAsia="Times New Roman" w:hAnsi="Times New Roman" w:cs="Times New Roman"/>
+        </w:rPr>
+      </w:pPr>
+      <w:r>
+        <w:rPr>
+          <w:rFonts w:ascii="Times New Roman" w:eastAsia="Times New Roman" w:hAnsi="Times New Roman" w:cs="Times New Roman"/>
+          <w:b/>
+          <w:bCs/>
+          <w:lang w:val="en-US"/>
+        </w:rPr>
+        <w:t>Alternative hypothesis (H</w:t>
+      </w:r>
+      <w:r>
+        <w:rPr>
+          <w:rFonts w:ascii="Times New Roman" w:eastAsia="Times New Roman" w:hAnsi="Times New Roman" w:cs="Times New Roman"/>
+          <w:b/>
+          <w:bCs/>
+          <w:vertAlign w:val="subscript"/>
+          <w:lang w:val="en-US"/>
+        </w:rPr>
+        <w:t>1</w:t>
+      </w:r>
+      <w:r>
+        <w:rPr>
+          <w:rFonts w:ascii="Times New Roman" w:eastAsia="Times New Roman" w:hAnsi="Times New Roman" w:cs="Times New Roman"/>
+          <w:b/>
+          <w:bCs/>
+          <w:lang w:val="en-US"/>
+        </w:rPr>
+        <w:t>):</w:t>
+      </w:r>
+      <w:r>
+        <w:rPr>
+          <w:rFonts w:ascii="Times New Roman" w:eastAsia="Times New Roman" w:hAnsi="Times New Roman" w:cs="Times New Roman"/>
+          <w:lang w:val="en-US"/>
+        </w:rPr>
+        <w:t xml:space="preserve"> </w:t>
+      </w:r>
+      <w:r>
+        <w:rPr>
+          <w:rFonts w:ascii="Times New Roman" w:eastAsia="Times New Roman" w:hAnsi="Times New Roman" w:cs="Times New Roman"/>
+          <w:lang w:val="en-US"/>
+        </w:rPr>
+        <w:t xml:space="preserve">There is a difference in the mean annual rainfall between </w:t>
+      </w:r>
+      <w:r>
+        <w:rPr>
+          <w:rFonts w:ascii="Times New Roman" w:eastAsia="Times New Roman" w:hAnsi="Times New Roman" w:cs="Times New Roman"/>
+        </w:rPr>
+        <w:t>ARUNACHAL PRADESH and WEST RAJASTHAN</w:t>
+      </w:r>
+      <w:r>
+        <w:rPr>
+          <w:rFonts w:ascii="Times New Roman" w:eastAsia="Times New Roman" w:hAnsi="Times New Roman" w:cs="Times New Roman"/>
+          <w:lang w:val="en-US"/>
+        </w:rPr>
+        <w:t xml:space="preserve"> regions in</w:t>
+      </w:r>
+      <w:r>
+        <w:rPr>
+          <w:rFonts w:ascii="Times New Roman" w:eastAsia="Times New Roman" w:hAnsi="Times New Roman" w:cs="Times New Roman"/>
+          <w:lang w:val="en-US"/>
+        </w:rPr>
+        <w:t xml:space="preserve"> India in</w:t>
+      </w:r>
+      <w:r>
+        <w:rPr>
+          <w:rFonts w:ascii="Times New Roman" w:eastAsia="Times New Roman" w:hAnsi="Times New Roman" w:cs="Times New Roman"/>
+          <w:lang w:val="en-US"/>
+        </w:rPr>
+        <w:t xml:space="preserve"> the </w:t>
+      </w:r>
+      <w:r>
+        <w:rPr>
+          <w:rFonts w:ascii="Times New Roman" w:eastAsia="Times New Roman" w:hAnsi="Times New Roman" w:cs="Times New Roman"/>
+          <w:lang w:val="en-US"/>
+        </w:rPr>
+        <w:t>191</w:t>
+      </w:r>
+      <w:r>
+        <w:rPr>
+          <w:rFonts w:ascii="Times New Roman" w:eastAsia="Times New Roman" w:hAnsi="Times New Roman" w:cs="Times New Roman"/>
+          <w:lang w:val="en-US"/>
+        </w:rPr>
+        <w:t>0s (</w:t>
+      </w:r>
+      <w:r>
+        <w:rPr>
+          <w:rFonts w:ascii="Times New Roman" w:eastAsia="Times New Roman" w:hAnsi="Times New Roman" w:cs="Times New Roman"/>
+          <w:lang w:val="en-US"/>
+        </w:rPr>
+        <w:t>191</w:t>
+      </w:r>
+      <w:r>
+        <w:rPr>
+          <w:rFonts w:ascii="Times New Roman" w:eastAsia="Times New Roman" w:hAnsi="Times New Roman" w:cs="Times New Roman"/>
+          <w:lang w:val="en-US"/>
+        </w:rPr>
+        <w:t>0</w:t>
+      </w:r>
+      <w:r>
+        <w:rPr>
+          <w:rFonts w:ascii="Times New Roman" w:eastAsia="Times New Roman" w:hAnsi="Times New Roman" w:cs="Times New Roman"/>
+          <w:lang w:val="en-US"/>
+        </w:rPr>
+        <w:t xml:space="preserve"> </w:t>
+      </w:r>
+      <w:r>
+        <w:rPr>
+          <w:rFonts w:ascii="Times New Roman" w:eastAsia="Times New Roman" w:hAnsi="Times New Roman" w:cs="Times New Roman"/>
+          <w:lang w:val="en-US"/>
+        </w:rPr>
+        <w:t>-</w:t>
+      </w:r>
+      <w:r>
+        <w:rPr>
+          <w:rFonts w:ascii="Times New Roman" w:eastAsia="Times New Roman" w:hAnsi="Times New Roman" w:cs="Times New Roman"/>
+          <w:lang w:val="en-US"/>
+        </w:rPr>
+        <w:t xml:space="preserve"> </w:t>
+      </w:r>
+      <w:r>
+        <w:rPr>
+          <w:rFonts w:ascii="Times New Roman" w:eastAsia="Times New Roman" w:hAnsi="Times New Roman" w:cs="Times New Roman"/>
+          <w:lang w:val="en-US"/>
+        </w:rPr>
+        <w:t>191</w:t>
+      </w:r>
+      <w:r>
+        <w:rPr>
+          <w:rFonts w:ascii="Times New Roman" w:eastAsia="Times New Roman" w:hAnsi="Times New Roman" w:cs="Times New Roman"/>
+          <w:lang w:val="en-US"/>
+        </w:rPr>
+        <w:t>9) decade.</w:t>
       </w:r>
     </w:p>
     <w:p>
@@ -2814,6 +3119,7 @@
           <w:i/>
           <w:highlight w:val="yellow"/>
         </w:rPr>
+        <w:lastRenderedPageBreak/>
         <w:t>Make sure the title or caption and axis labels</w:t>
       </w:r>
       <w:r>
@@ -3078,7 +3384,6 @@
         <w:rPr>
           <w:rFonts w:ascii="Times New Roman" w:eastAsia="Times New Roman" w:hAnsi="Times New Roman" w:cs="Times New Roman"/>
         </w:rPr>
-        <w:lastRenderedPageBreak/>
         <w:t>Statistical test used to test the hypotheses and output</w:t>
       </w:r>
       <w:r>
@@ -4044,6 +4349,7 @@
         <w:rPr>
           <w:rFonts w:ascii="Times New Roman" w:eastAsia="Times New Roman" w:hAnsi="Times New Roman" w:cs="Times New Roman"/>
         </w:rPr>
+        <w:lastRenderedPageBreak/>
         <w:t>Reference list</w:t>
       </w:r>
       <w:r>
@@ -5825,6 +6131,119 @@
     </w:lvl>
   </w:abstractNum>
   <w:abstractNum w:abstractNumId="12" w15:restartNumberingAfterBreak="0">
+    <w:nsid w:val="2091190D"/>
+    <w:multiLevelType w:val="hybridMultilevel"/>
+    <w:tmpl w:val="8988B554"/>
+    <w:lvl w:ilvl="0" w:tplc="D102D02E">
+      <w:start w:val="1"/>
+      <w:numFmt w:val="decimal"/>
+      <w:lvlText w:val="%1."/>
+      <w:lvlJc w:val="left"/>
+      <w:pPr>
+        <w:tabs>
+          <w:tab w:val="num" w:pos="720"/>
+        </w:tabs>
+        <w:ind w:left="720" w:hanging="360"/>
+      </w:pPr>
+    </w:lvl>
+    <w:lvl w:ilvl="1" w:tplc="28386300" w:tentative="1">
+      <w:start w:val="1"/>
+      <w:numFmt w:val="decimal"/>
+      <w:lvlText w:val="%2."/>
+      <w:lvlJc w:val="left"/>
+      <w:pPr>
+        <w:tabs>
+          <w:tab w:val="num" w:pos="1440"/>
+        </w:tabs>
+        <w:ind w:left="1440" w:hanging="360"/>
+      </w:pPr>
+    </w:lvl>
+    <w:lvl w:ilvl="2" w:tplc="6EFC27C4" w:tentative="1">
+      <w:start w:val="1"/>
+      <w:numFmt w:val="decimal"/>
+      <w:lvlText w:val="%3."/>
+      <w:lvlJc w:val="left"/>
+      <w:pPr>
+        <w:tabs>
+          <w:tab w:val="num" w:pos="2160"/>
+        </w:tabs>
+        <w:ind w:left="2160" w:hanging="360"/>
+      </w:pPr>
+    </w:lvl>
+    <w:lvl w:ilvl="3" w:tplc="CC56BCF4" w:tentative="1">
+      <w:start w:val="1"/>
+      <w:numFmt w:val="decimal"/>
+      <w:lvlText w:val="%4."/>
+      <w:lvlJc w:val="left"/>
+      <w:pPr>
+        <w:tabs>
+          <w:tab w:val="num" w:pos="2880"/>
+        </w:tabs>
+        <w:ind w:left="2880" w:hanging="360"/>
+      </w:pPr>
+    </w:lvl>
+    <w:lvl w:ilvl="4" w:tplc="7E7AACF2" w:tentative="1">
+      <w:start w:val="1"/>
+      <w:numFmt w:val="decimal"/>
+      <w:lvlText w:val="%5."/>
+      <w:lvlJc w:val="left"/>
+      <w:pPr>
+        <w:tabs>
+          <w:tab w:val="num" w:pos="3600"/>
+        </w:tabs>
+        <w:ind w:left="3600" w:hanging="360"/>
+      </w:pPr>
+    </w:lvl>
+    <w:lvl w:ilvl="5" w:tplc="624440F6" w:tentative="1">
+      <w:start w:val="1"/>
+      <w:numFmt w:val="decimal"/>
+      <w:lvlText w:val="%6."/>
+      <w:lvlJc w:val="left"/>
+      <w:pPr>
+        <w:tabs>
+          <w:tab w:val="num" w:pos="4320"/>
+        </w:tabs>
+        <w:ind w:left="4320" w:hanging="360"/>
+      </w:pPr>
+    </w:lvl>
+    <w:lvl w:ilvl="6" w:tplc="ABF4458A" w:tentative="1">
+      <w:start w:val="1"/>
+      <w:numFmt w:val="decimal"/>
+      <w:lvlText w:val="%7."/>
+      <w:lvlJc w:val="left"/>
+      <w:pPr>
+        <w:tabs>
+          <w:tab w:val="num" w:pos="5040"/>
+        </w:tabs>
+        <w:ind w:left="5040" w:hanging="360"/>
+      </w:pPr>
+    </w:lvl>
+    <w:lvl w:ilvl="7" w:tplc="3EDE5170" w:tentative="1">
+      <w:start w:val="1"/>
+      <w:numFmt w:val="decimal"/>
+      <w:lvlText w:val="%8."/>
+      <w:lvlJc w:val="left"/>
+      <w:pPr>
+        <w:tabs>
+          <w:tab w:val="num" w:pos="5760"/>
+        </w:tabs>
+        <w:ind w:left="5760" w:hanging="360"/>
+      </w:pPr>
+    </w:lvl>
+    <w:lvl w:ilvl="8" w:tplc="C54C9F4A" w:tentative="1">
+      <w:start w:val="1"/>
+      <w:numFmt w:val="decimal"/>
+      <w:lvlText w:val="%9."/>
+      <w:lvlJc w:val="left"/>
+      <w:pPr>
+        <w:tabs>
+          <w:tab w:val="num" w:pos="6480"/>
+        </w:tabs>
+        <w:ind w:left="6480" w:hanging="360"/>
+      </w:pPr>
+    </w:lvl>
+  </w:abstractNum>
+  <w:abstractNum w:abstractNumId="13" w15:restartNumberingAfterBreak="0">
     <w:nsid w:val="215ED53B"/>
     <w:multiLevelType w:val="hybridMultilevel"/>
     <w:tmpl w:val="FFFFFFFF"/>
@@ -5937,7 +6356,7 @@
       </w:rPr>
     </w:lvl>
   </w:abstractNum>
-  <w:abstractNum w:abstractNumId="13" w15:restartNumberingAfterBreak="0">
+  <w:abstractNum w:abstractNumId="14" w15:restartNumberingAfterBreak="0">
     <w:nsid w:val="25481131"/>
     <w:multiLevelType w:val="hybridMultilevel"/>
     <w:tmpl w:val="FFFFFFFF"/>
@@ -6050,7 +6469,7 @@
       </w:rPr>
     </w:lvl>
   </w:abstractNum>
-  <w:abstractNum w:abstractNumId="14" w15:restartNumberingAfterBreak="0">
+  <w:abstractNum w:abstractNumId="15" w15:restartNumberingAfterBreak="0">
     <w:nsid w:val="2BEF301D"/>
     <w:multiLevelType w:val="hybridMultilevel"/>
     <w:tmpl w:val="2B3AA896"/>
@@ -6163,7 +6582,7 @@
       </w:rPr>
     </w:lvl>
   </w:abstractNum>
-  <w:abstractNum w:abstractNumId="15" w15:restartNumberingAfterBreak="0">
+  <w:abstractNum w:abstractNumId="16" w15:restartNumberingAfterBreak="0">
     <w:nsid w:val="360E79A9"/>
     <w:multiLevelType w:val="multilevel"/>
     <w:tmpl w:val="FFFFFFFF"/>
@@ -6276,7 +6695,7 @@
       </w:rPr>
     </w:lvl>
   </w:abstractNum>
-  <w:abstractNum w:abstractNumId="16" w15:restartNumberingAfterBreak="0">
+  <w:abstractNum w:abstractNumId="17" w15:restartNumberingAfterBreak="0">
     <w:nsid w:val="3AE77EFC"/>
     <w:multiLevelType w:val="hybridMultilevel"/>
     <w:tmpl w:val="BF34E8AA"/>
@@ -6389,7 +6808,7 @@
       </w:rPr>
     </w:lvl>
   </w:abstractNum>
-  <w:abstractNum w:abstractNumId="17" w15:restartNumberingAfterBreak="0">
+  <w:abstractNum w:abstractNumId="18" w15:restartNumberingAfterBreak="0">
     <w:nsid w:val="3BD0A676"/>
     <w:multiLevelType w:val="hybridMultilevel"/>
     <w:tmpl w:val="FFFFFFFF"/>
@@ -6502,7 +6921,7 @@
       </w:rPr>
     </w:lvl>
   </w:abstractNum>
-  <w:abstractNum w:abstractNumId="18" w15:restartNumberingAfterBreak="0">
+  <w:abstractNum w:abstractNumId="19" w15:restartNumberingAfterBreak="0">
     <w:nsid w:val="3CEA41A4"/>
     <w:multiLevelType w:val="hybridMultilevel"/>
     <w:tmpl w:val="FFFFFFFF"/>
@@ -6588,7 +7007,7 @@
       </w:pPr>
     </w:lvl>
   </w:abstractNum>
-  <w:abstractNum w:abstractNumId="19" w15:restartNumberingAfterBreak="0">
+  <w:abstractNum w:abstractNumId="20" w15:restartNumberingAfterBreak="0">
     <w:nsid w:val="3F9AADF4"/>
     <w:multiLevelType w:val="hybridMultilevel"/>
     <w:tmpl w:val="FFFFFFFF"/>
@@ -6674,7 +7093,7 @@
       </w:pPr>
     </w:lvl>
   </w:abstractNum>
-  <w:abstractNum w:abstractNumId="20" w15:restartNumberingAfterBreak="0">
+  <w:abstractNum w:abstractNumId="21" w15:restartNumberingAfterBreak="0">
     <w:nsid w:val="41A2DE95"/>
     <w:multiLevelType w:val="hybridMultilevel"/>
     <w:tmpl w:val="FFFFFFFF"/>
@@ -6787,7 +7206,7 @@
       </w:rPr>
     </w:lvl>
   </w:abstractNum>
-  <w:abstractNum w:abstractNumId="21" w15:restartNumberingAfterBreak="0">
+  <w:abstractNum w:abstractNumId="22" w15:restartNumberingAfterBreak="0">
     <w:nsid w:val="42202A9B"/>
     <w:multiLevelType w:val="hybridMultilevel"/>
     <w:tmpl w:val="FFFFFFFF"/>
@@ -6900,7 +7319,7 @@
       </w:rPr>
     </w:lvl>
   </w:abstractNum>
-  <w:abstractNum w:abstractNumId="22" w15:restartNumberingAfterBreak="0">
+  <w:abstractNum w:abstractNumId="23" w15:restartNumberingAfterBreak="0">
     <w:nsid w:val="43DCB8F2"/>
     <w:multiLevelType w:val="hybridMultilevel"/>
     <w:tmpl w:val="FFFFFFFF"/>
@@ -7013,7 +7432,7 @@
       </w:rPr>
     </w:lvl>
   </w:abstractNum>
-  <w:abstractNum w:abstractNumId="23" w15:restartNumberingAfterBreak="0">
+  <w:abstractNum w:abstractNumId="24" w15:restartNumberingAfterBreak="0">
     <w:nsid w:val="453E2DC6"/>
     <w:multiLevelType w:val="multilevel"/>
     <w:tmpl w:val="4DA4E65A"/>
@@ -7134,7 +7553,7 @@
       </w:rPr>
     </w:lvl>
   </w:abstractNum>
-  <w:abstractNum w:abstractNumId="24" w15:restartNumberingAfterBreak="0">
+  <w:abstractNum w:abstractNumId="25" w15:restartNumberingAfterBreak="0">
     <w:nsid w:val="4D557C4F"/>
     <w:multiLevelType w:val="hybridMultilevel"/>
     <w:tmpl w:val="E482CF54"/>
@@ -7223,7 +7642,7 @@
       </w:pPr>
     </w:lvl>
   </w:abstractNum>
-  <w:abstractNum w:abstractNumId="25" w15:restartNumberingAfterBreak="0">
+  <w:abstractNum w:abstractNumId="26" w15:restartNumberingAfterBreak="0">
     <w:nsid w:val="52DF187A"/>
     <w:multiLevelType w:val="hybridMultilevel"/>
     <w:tmpl w:val="FFFFFFFF"/>
@@ -7336,7 +7755,120 @@
       </w:rPr>
     </w:lvl>
   </w:abstractNum>
-  <w:abstractNum w:abstractNumId="26" w15:restartNumberingAfterBreak="0">
+  <w:abstractNum w:abstractNumId="27" w15:restartNumberingAfterBreak="0">
+    <w:nsid w:val="549177EA"/>
+    <w:multiLevelType w:val="hybridMultilevel"/>
+    <w:tmpl w:val="2C6A3AF2"/>
+    <w:lvl w:ilvl="0" w:tplc="0C00000B">
+      <w:start w:val="1"/>
+      <w:numFmt w:val="bullet"/>
+      <w:lvlText w:val=""/>
+      <w:lvlJc w:val="left"/>
+      <w:pPr>
+        <w:ind w:left="2160" w:hanging="360"/>
+      </w:pPr>
+      <w:rPr>
+        <w:rFonts w:ascii="Wingdings" w:hAnsi="Wingdings" w:hint="default"/>
+      </w:rPr>
+    </w:lvl>
+    <w:lvl w:ilvl="1" w:tplc="08090003" w:tentative="1">
+      <w:start w:val="1"/>
+      <w:numFmt w:val="bullet"/>
+      <w:lvlText w:val="o"/>
+      <w:lvlJc w:val="left"/>
+      <w:pPr>
+        <w:ind w:left="2880" w:hanging="360"/>
+      </w:pPr>
+      <w:rPr>
+        <w:rFonts w:ascii="Courier New" w:hAnsi="Courier New" w:cs="Courier New" w:hint="default"/>
+      </w:rPr>
+    </w:lvl>
+    <w:lvl w:ilvl="2" w:tplc="08090005" w:tentative="1">
+      <w:start w:val="1"/>
+      <w:numFmt w:val="bullet"/>
+      <w:lvlText w:val=""/>
+      <w:lvlJc w:val="left"/>
+      <w:pPr>
+        <w:ind w:left="3600" w:hanging="360"/>
+      </w:pPr>
+      <w:rPr>
+        <w:rFonts w:ascii="Wingdings" w:hAnsi="Wingdings" w:hint="default"/>
+      </w:rPr>
+    </w:lvl>
+    <w:lvl w:ilvl="3" w:tplc="08090001" w:tentative="1">
+      <w:start w:val="1"/>
+      <w:numFmt w:val="bullet"/>
+      <w:lvlText w:val=""/>
+      <w:lvlJc w:val="left"/>
+      <w:pPr>
+        <w:ind w:left="4320" w:hanging="360"/>
+      </w:pPr>
+      <w:rPr>
+        <w:rFonts w:ascii="Symbol" w:hAnsi="Symbol" w:hint="default"/>
+      </w:rPr>
+    </w:lvl>
+    <w:lvl w:ilvl="4" w:tplc="08090003" w:tentative="1">
+      <w:start w:val="1"/>
+      <w:numFmt w:val="bullet"/>
+      <w:lvlText w:val="o"/>
+      <w:lvlJc w:val="left"/>
+      <w:pPr>
+        <w:ind w:left="5040" w:hanging="360"/>
+      </w:pPr>
+      <w:rPr>
+        <w:rFonts w:ascii="Courier New" w:hAnsi="Courier New" w:cs="Courier New" w:hint="default"/>
+      </w:rPr>
+    </w:lvl>
+    <w:lvl w:ilvl="5" w:tplc="08090005" w:tentative="1">
+      <w:start w:val="1"/>
+      <w:numFmt w:val="bullet"/>
+      <w:lvlText w:val=""/>
+      <w:lvlJc w:val="left"/>
+      <w:pPr>
+        <w:ind w:left="5760" w:hanging="360"/>
+      </w:pPr>
+      <w:rPr>
+        <w:rFonts w:ascii="Wingdings" w:hAnsi="Wingdings" w:hint="default"/>
+      </w:rPr>
+    </w:lvl>
+    <w:lvl w:ilvl="6" w:tplc="08090001" w:tentative="1">
+      <w:start w:val="1"/>
+      <w:numFmt w:val="bullet"/>
+      <w:lvlText w:val=""/>
+      <w:lvlJc w:val="left"/>
+      <w:pPr>
+        <w:ind w:left="6480" w:hanging="360"/>
+      </w:pPr>
+      <w:rPr>
+        <w:rFonts w:ascii="Symbol" w:hAnsi="Symbol" w:hint="default"/>
+      </w:rPr>
+    </w:lvl>
+    <w:lvl w:ilvl="7" w:tplc="08090003" w:tentative="1">
+      <w:start w:val="1"/>
+      <w:numFmt w:val="bullet"/>
+      <w:lvlText w:val="o"/>
+      <w:lvlJc w:val="left"/>
+      <w:pPr>
+        <w:ind w:left="7200" w:hanging="360"/>
+      </w:pPr>
+      <w:rPr>
+        <w:rFonts w:ascii="Courier New" w:hAnsi="Courier New" w:cs="Courier New" w:hint="default"/>
+      </w:rPr>
+    </w:lvl>
+    <w:lvl w:ilvl="8" w:tplc="08090005" w:tentative="1">
+      <w:start w:val="1"/>
+      <w:numFmt w:val="bullet"/>
+      <w:lvlText w:val=""/>
+      <w:lvlJc w:val="left"/>
+      <w:pPr>
+        <w:ind w:left="7920" w:hanging="360"/>
+      </w:pPr>
+      <w:rPr>
+        <w:rFonts w:ascii="Wingdings" w:hAnsi="Wingdings" w:hint="default"/>
+      </w:rPr>
+    </w:lvl>
+  </w:abstractNum>
+  <w:abstractNum w:abstractNumId="28" w15:restartNumberingAfterBreak="0">
     <w:nsid w:val="573E3B79"/>
     <w:multiLevelType w:val="hybridMultilevel"/>
     <w:tmpl w:val="FFFFFFFF"/>
@@ -7422,7 +7954,7 @@
       </w:pPr>
     </w:lvl>
   </w:abstractNum>
-  <w:abstractNum w:abstractNumId="27" w15:restartNumberingAfterBreak="0">
+  <w:abstractNum w:abstractNumId="29" w15:restartNumberingAfterBreak="0">
     <w:nsid w:val="5A72411A"/>
     <w:multiLevelType w:val="hybridMultilevel"/>
     <w:tmpl w:val="C31A5862"/>
@@ -7508,7 +8040,7 @@
       </w:pPr>
     </w:lvl>
   </w:abstractNum>
-  <w:abstractNum w:abstractNumId="28" w15:restartNumberingAfterBreak="0">
+  <w:abstractNum w:abstractNumId="30" w15:restartNumberingAfterBreak="0">
     <w:nsid w:val="64424843"/>
     <w:multiLevelType w:val="hybridMultilevel"/>
     <w:tmpl w:val="FFFFFFFF"/>
@@ -7594,7 +8126,7 @@
       </w:pPr>
     </w:lvl>
   </w:abstractNum>
-  <w:abstractNum w:abstractNumId="29" w15:restartNumberingAfterBreak="0">
+  <w:abstractNum w:abstractNumId="31" w15:restartNumberingAfterBreak="0">
     <w:nsid w:val="64803963"/>
     <w:multiLevelType w:val="multilevel"/>
     <w:tmpl w:val="FFFFFFFF"/>
@@ -7680,7 +8212,7 @@
       </w:pPr>
     </w:lvl>
   </w:abstractNum>
-  <w:abstractNum w:abstractNumId="30" w15:restartNumberingAfterBreak="0">
+  <w:abstractNum w:abstractNumId="32" w15:restartNumberingAfterBreak="0">
     <w:nsid w:val="662D2694"/>
     <w:multiLevelType w:val="hybridMultilevel"/>
     <w:tmpl w:val="FFFFFFFF"/>
@@ -7766,7 +8298,7 @@
       </w:pPr>
     </w:lvl>
   </w:abstractNum>
-  <w:abstractNum w:abstractNumId="31" w15:restartNumberingAfterBreak="0">
+  <w:abstractNum w:abstractNumId="33" w15:restartNumberingAfterBreak="0">
     <w:nsid w:val="6989EEEE"/>
     <w:multiLevelType w:val="multilevel"/>
     <w:tmpl w:val="FFFFFFFF"/>
@@ -7852,7 +8384,7 @@
       </w:pPr>
     </w:lvl>
   </w:abstractNum>
-  <w:abstractNum w:abstractNumId="32" w15:restartNumberingAfterBreak="0">
+  <w:abstractNum w:abstractNumId="34" w15:restartNumberingAfterBreak="0">
     <w:nsid w:val="717456F8"/>
     <w:multiLevelType w:val="hybridMultilevel"/>
     <w:tmpl w:val="FFFFFFFF"/>
@@ -7966,7 +8498,7 @@
     </w:lvl>
   </w:abstractNum>
   <w:num w:numId="1" w16cid:durableId="193809708">
-    <w:abstractNumId w:val="27"/>
+    <w:abstractNumId w:val="29"/>
   </w:num>
   <w:num w:numId="2" w16cid:durableId="439304008">
     <w:abstractNumId w:val="0"/>
@@ -7975,43 +8507,43 @@
     <w:abstractNumId w:val="8"/>
   </w:num>
   <w:num w:numId="4" w16cid:durableId="2006858979">
-    <w:abstractNumId w:val="28"/>
+    <w:abstractNumId w:val="30"/>
   </w:num>
   <w:num w:numId="5" w16cid:durableId="1839346339">
-    <w:abstractNumId w:val="18"/>
+    <w:abstractNumId w:val="19"/>
   </w:num>
   <w:num w:numId="6" w16cid:durableId="1380855808">
     <w:abstractNumId w:val="10"/>
   </w:num>
   <w:num w:numId="7" w16cid:durableId="565338146">
-    <w:abstractNumId w:val="30"/>
+    <w:abstractNumId w:val="32"/>
   </w:num>
   <w:num w:numId="8" w16cid:durableId="522136554">
-    <w:abstractNumId w:val="19"/>
+    <w:abstractNumId w:val="20"/>
   </w:num>
   <w:num w:numId="9" w16cid:durableId="729496021">
-    <w:abstractNumId w:val="24"/>
+    <w:abstractNumId w:val="25"/>
   </w:num>
   <w:num w:numId="10" w16cid:durableId="417485858">
     <w:abstractNumId w:val="7"/>
   </w:num>
   <w:num w:numId="11" w16cid:durableId="1035351234">
-    <w:abstractNumId w:val="23"/>
+    <w:abstractNumId w:val="24"/>
   </w:num>
   <w:num w:numId="12" w16cid:durableId="837691969">
     <w:abstractNumId w:val="5"/>
   </w:num>
   <w:num w:numId="13" w16cid:durableId="979849249">
-    <w:abstractNumId w:val="16"/>
+    <w:abstractNumId w:val="17"/>
   </w:num>
   <w:num w:numId="14" w16cid:durableId="387188096">
     <w:abstractNumId w:val="11"/>
   </w:num>
   <w:num w:numId="15" w16cid:durableId="1770663035">
-    <w:abstractNumId w:val="14"/>
+    <w:abstractNumId w:val="15"/>
   </w:num>
   <w:num w:numId="16" w16cid:durableId="642200228">
-    <w:abstractNumId w:val="15"/>
+    <w:abstractNumId w:val="16"/>
   </w:num>
   <w:num w:numId="17" w16cid:durableId="595553950">
     <w:abstractNumId w:val="6"/>
@@ -8020,49 +8552,55 @@
     <w:abstractNumId w:val="1"/>
   </w:num>
   <w:num w:numId="19" w16cid:durableId="1430350645">
-    <w:abstractNumId w:val="17"/>
+    <w:abstractNumId w:val="18"/>
   </w:num>
   <w:num w:numId="20" w16cid:durableId="609823634">
     <w:abstractNumId w:val="9"/>
   </w:num>
   <w:num w:numId="21" w16cid:durableId="1595891774">
-    <w:abstractNumId w:val="13"/>
+    <w:abstractNumId w:val="14"/>
   </w:num>
   <w:num w:numId="22" w16cid:durableId="1857501887">
     <w:abstractNumId w:val="4"/>
   </w:num>
   <w:num w:numId="23" w16cid:durableId="1424566782">
-    <w:abstractNumId w:val="20"/>
+    <w:abstractNumId w:val="21"/>
   </w:num>
   <w:num w:numId="24" w16cid:durableId="983385615">
-    <w:abstractNumId w:val="22"/>
+    <w:abstractNumId w:val="23"/>
   </w:num>
   <w:num w:numId="25" w16cid:durableId="1303582182">
-    <w:abstractNumId w:val="25"/>
+    <w:abstractNumId w:val="26"/>
   </w:num>
   <w:num w:numId="26" w16cid:durableId="2138447778">
     <w:abstractNumId w:val="2"/>
   </w:num>
   <w:num w:numId="27" w16cid:durableId="715280916">
-    <w:abstractNumId w:val="12"/>
+    <w:abstractNumId w:val="13"/>
   </w:num>
   <w:num w:numId="28" w16cid:durableId="296570619">
-    <w:abstractNumId w:val="26"/>
+    <w:abstractNumId w:val="28"/>
   </w:num>
   <w:num w:numId="29" w16cid:durableId="266351746">
-    <w:abstractNumId w:val="32"/>
+    <w:abstractNumId w:val="34"/>
   </w:num>
   <w:num w:numId="30" w16cid:durableId="1027947511">
-    <w:abstractNumId w:val="29"/>
+    <w:abstractNumId w:val="31"/>
   </w:num>
   <w:num w:numId="31" w16cid:durableId="1358778646">
-    <w:abstractNumId w:val="21"/>
+    <w:abstractNumId w:val="22"/>
   </w:num>
   <w:num w:numId="32" w16cid:durableId="186406669">
-    <w:abstractNumId w:val="31"/>
+    <w:abstractNumId w:val="33"/>
   </w:num>
   <w:num w:numId="33" w16cid:durableId="364215154">
     <w:abstractNumId w:val="3"/>
+  </w:num>
+  <w:num w:numId="34" w16cid:durableId="49498755">
+    <w:abstractNumId w:val="27"/>
+  </w:num>
+  <w:num w:numId="35" w16cid:durableId="704907989">
+    <w:abstractNumId w:val="12"/>
   </w:num>
 </w:numbering>
 </file>
@@ -8663,7 +9201,6 @@
   <w:style w:type="character" w:default="1" w:styleId="DefaultParagraphFont">
     <w:name w:val="Default Paragraph Font"/>
     <w:uiPriority w:val="1"/>
-    <w:semiHidden/>
     <w:unhideWhenUsed/>
   </w:style>
   <w:style w:type="table" w:default="1" w:styleId="TableNormal">
@@ -9126,6 +9663,33 @@
       <w:shd w:val="clear" w:color="auto" w:fill="E1DFDD"/>
     </w:rPr>
   </w:style>
+  <w:style w:type="paragraph" w:styleId="HTMLPreformatted">
+    <w:name w:val="HTML Preformatted"/>
+    <w:basedOn w:val="Normal"/>
+    <w:link w:val="HTMLPreformattedChar"/>
+    <w:uiPriority w:val="99"/>
+    <w:semiHidden/>
+    <w:unhideWhenUsed/>
+    <w:rsid w:val="004160EE"/>
+    <w:rPr>
+      <w:rFonts w:ascii="Consolas" w:hAnsi="Consolas"/>
+      <w:sz w:val="20"/>
+      <w:szCs w:val="20"/>
+    </w:rPr>
+  </w:style>
+  <w:style w:type="character" w:customStyle="1" w:styleId="HTMLPreformattedChar">
+    <w:name w:val="HTML Preformatted Char"/>
+    <w:basedOn w:val="DefaultParagraphFont"/>
+    <w:link w:val="HTMLPreformatted"/>
+    <w:uiPriority w:val="99"/>
+    <w:semiHidden/>
+    <w:rsid w:val="004160EE"/>
+    <w:rPr>
+      <w:rFonts w:ascii="Consolas" w:hAnsi="Consolas"/>
+      <w:sz w:val="20"/>
+      <w:szCs w:val="20"/>
+    </w:rPr>
+  </w:style>
 </w:styles>
 </file>
 

</xml_diff>

<commit_message>
Changed decade in R script
</commit_message>
<xml_diff>
--- a/7COM1079_Final report_template.docx
+++ b/7COM1079_Final report_template.docx
@@ -1844,6 +1844,7 @@
           <w:numId w:val="31"/>
         </w:numPr>
         <w:ind w:left="2160"/>
+        <w:jc w:val="both"/>
         <w:rPr>
           <w:rFonts w:ascii="Times New Roman" w:eastAsia="Times New Roman" w:hAnsi="Times New Roman" w:cs="Times New Roman"/>
           <w:color w:val="000000" w:themeColor="text1"/>
@@ -1876,6 +1877,7 @@
           <w:numId w:val="32"/>
         </w:numPr>
         <w:ind w:hanging="720"/>
+        <w:jc w:val="both"/>
         <w:rPr>
           <w:rFonts w:ascii="Times New Roman" w:eastAsia="Times New Roman" w:hAnsi="Times New Roman" w:cs="Times New Roman"/>
         </w:rPr>
@@ -1902,6 +1904,7 @@
           <w:numId w:val="32"/>
         </w:numPr>
         <w:ind w:hanging="720"/>
+        <w:jc w:val="both"/>
         <w:rPr>
           <w:rFonts w:ascii="Times New Roman" w:eastAsia="Times New Roman" w:hAnsi="Times New Roman" w:cs="Times New Roman"/>
         </w:rPr>
@@ -1946,6 +1949,7 @@
         <w:pStyle w:val="ListParagraph"/>
         <w:spacing w:before="120" w:after="120" w:line="276" w:lineRule="auto"/>
         <w:ind w:left="1440"/>
+        <w:jc w:val="both"/>
         <w:rPr>
           <w:rFonts w:ascii="Times New Roman" w:eastAsia="Times New Roman" w:hAnsi="Times New Roman" w:cs="Times New Roman"/>
           <w:b/>
@@ -2083,6 +2087,7 @@
           <w:numId w:val="32"/>
         </w:numPr>
         <w:ind w:hanging="720"/>
+        <w:jc w:val="both"/>
         <w:rPr>
           <w:rFonts w:ascii="Times New Roman" w:eastAsia="Times New Roman" w:hAnsi="Times New Roman" w:cs="Times New Roman"/>
         </w:rPr>
@@ -2112,6 +2117,7 @@
         <w:spacing w:before="120" w:after="120" w:line="276" w:lineRule="auto"/>
         <w:ind w:left="1843" w:hanging="357"/>
         <w:contextualSpacing w:val="0"/>
+        <w:jc w:val="both"/>
         <w:rPr>
           <w:rFonts w:ascii="Times New Roman" w:eastAsia="Times New Roman" w:hAnsi="Times New Roman" w:cs="Times New Roman"/>
         </w:rPr>
@@ -2268,6 +2274,7 @@
         <w:spacing w:before="120" w:after="120" w:line="276" w:lineRule="auto"/>
         <w:ind w:left="1843" w:hanging="357"/>
         <w:contextualSpacing w:val="0"/>
+        <w:jc w:val="both"/>
         <w:rPr>
           <w:rFonts w:ascii="Times New Roman" w:eastAsia="Times New Roman" w:hAnsi="Times New Roman" w:cs="Times New Roman"/>
         </w:rPr>

</xml_diff>

<commit_message>
Changed decade in RQ & hypothesis in document
</commit_message>
<xml_diff>
--- a/7COM1079_Final report_template.docx
+++ b/7COM1079_Final report_template.docx
@@ -382,6 +382,12 @@
           <w:rFonts w:ascii="Times New Roman" w:eastAsia="Times New Roman" w:hAnsi="Times New Roman" w:cs="Times New Roman"/>
         </w:rPr>
         <w:t>:</w:t>
+      </w:r>
+      <w:r>
+        <w:rPr>
+          <w:rFonts w:ascii="Times New Roman" w:eastAsia="Times New Roman" w:hAnsi="Times New Roman" w:cs="Times New Roman"/>
+        </w:rPr>
+        <w:t xml:space="preserve"> </w:t>
       </w:r>
     </w:p>
     <w:p>
@@ -2013,7 +2019,7 @@
           <w:bCs/>
           <w:lang w:val="en-US"/>
         </w:rPr>
-        <w:t>1910s</w:t>
+        <w:t>19</w:t>
       </w:r>
       <w:r>
         <w:rPr>
@@ -2022,7 +2028,7 @@
           <w:bCs/>
           <w:lang w:val="en-US"/>
         </w:rPr>
-        <w:t xml:space="preserve"> (</w:t>
+        <w:t>3</w:t>
       </w:r>
       <w:r>
         <w:rPr>
@@ -2031,7 +2037,7 @@
           <w:bCs/>
           <w:lang w:val="en-US"/>
         </w:rPr>
-        <w:t>1910</w:t>
+        <w:t>0s</w:t>
       </w:r>
       <w:r>
         <w:rPr>
@@ -2040,7 +2046,7 @@
           <w:bCs/>
           <w:lang w:val="en-US"/>
         </w:rPr>
-        <w:t xml:space="preserve"> </w:t>
+        <w:t xml:space="preserve"> (</w:t>
       </w:r>
       <w:r>
         <w:rPr>
@@ -2049,7 +2055,7 @@
           <w:bCs/>
           <w:lang w:val="en-US"/>
         </w:rPr>
-        <w:t>-</w:t>
+        <w:t>19</w:t>
       </w:r>
       <w:r>
         <w:rPr>
@@ -2058,7 +2064,7 @@
           <w:bCs/>
           <w:lang w:val="en-US"/>
         </w:rPr>
-        <w:t xml:space="preserve"> </w:t>
+        <w:t>3</w:t>
       </w:r>
       <w:r>
         <w:rPr>
@@ -2067,7 +2073,61 @@
           <w:bCs/>
           <w:lang w:val="en-US"/>
         </w:rPr>
-        <w:t>1919</w:t>
+        <w:t>0</w:t>
+      </w:r>
+      <w:r>
+        <w:rPr>
+          <w:rFonts w:ascii="Times New Roman" w:eastAsia="Times New Roman" w:hAnsi="Times New Roman" w:cs="Times New Roman"/>
+          <w:b/>
+          <w:bCs/>
+          <w:lang w:val="en-US"/>
+        </w:rPr>
+        <w:t xml:space="preserve"> </w:t>
+      </w:r>
+      <w:r>
+        <w:rPr>
+          <w:rFonts w:ascii="Times New Roman" w:eastAsia="Times New Roman" w:hAnsi="Times New Roman" w:cs="Times New Roman"/>
+          <w:b/>
+          <w:bCs/>
+          <w:lang w:val="en-US"/>
+        </w:rPr>
+        <w:t>-</w:t>
+      </w:r>
+      <w:r>
+        <w:rPr>
+          <w:rFonts w:ascii="Times New Roman" w:eastAsia="Times New Roman" w:hAnsi="Times New Roman" w:cs="Times New Roman"/>
+          <w:b/>
+          <w:bCs/>
+          <w:lang w:val="en-US"/>
+        </w:rPr>
+        <w:t xml:space="preserve"> </w:t>
+      </w:r>
+      <w:r>
+        <w:rPr>
+          <w:rFonts w:ascii="Times New Roman" w:eastAsia="Times New Roman" w:hAnsi="Times New Roman" w:cs="Times New Roman"/>
+          <w:b/>
+          <w:bCs/>
+          <w:lang w:val="en-US"/>
+        </w:rPr>
+        <w:t>19</w:t>
+      </w:r>
+      <w:r>
+        <w:rPr>
+          <w:rFonts w:ascii="Times New Roman" w:eastAsia="Times New Roman" w:hAnsi="Times New Roman" w:cs="Times New Roman"/>
+          <w:b/>
+          <w:bCs/>
+          <w:lang w:val="en-US"/>
+        </w:rPr>
+        <w:t>3</w:t>
+      </w:r>
+      <w:r>
+        <w:rPr>
+          <w:rFonts w:ascii="Times New Roman" w:eastAsia="Times New Roman" w:hAnsi="Times New Roman" w:cs="Times New Roman"/>
+          <w:b/>
+          <w:bCs/>
+          <w:lang w:val="en-US"/>
+        </w:rPr>
+        <w:t>9</w:t>
       </w:r>
       <w:r>
         <w:rPr>
@@ -2205,13 +2265,20 @@
           <w:rFonts w:ascii="Times New Roman" w:eastAsia="Times New Roman" w:hAnsi="Times New Roman" w:cs="Times New Roman"/>
           <w:lang w:val="en-US"/>
         </w:rPr>
-        <w:t>191</w:t>
+        <w:t>19</w:t>
       </w:r>
       <w:r>
         <w:rPr>
           <w:rFonts w:ascii="Times New Roman" w:eastAsia="Times New Roman" w:hAnsi="Times New Roman" w:cs="Times New Roman"/>
           <w:lang w:val="en-US"/>
         </w:rPr>
+        <w:t>3</w:t>
+      </w:r>
+      <w:r>
+        <w:rPr>
+          <w:rFonts w:ascii="Times New Roman" w:eastAsia="Times New Roman" w:hAnsi="Times New Roman" w:cs="Times New Roman"/>
+          <w:lang w:val="en-US"/>
+        </w:rPr>
         <w:t>0s (</w:t>
       </w:r>
       <w:r>
@@ -2219,13 +2286,20 @@
           <w:rFonts w:ascii="Times New Roman" w:eastAsia="Times New Roman" w:hAnsi="Times New Roman" w:cs="Times New Roman"/>
           <w:lang w:val="en-US"/>
         </w:rPr>
-        <w:t>191</w:t>
+        <w:t>19</w:t>
       </w:r>
       <w:r>
         <w:rPr>
           <w:rFonts w:ascii="Times New Roman" w:eastAsia="Times New Roman" w:hAnsi="Times New Roman" w:cs="Times New Roman"/>
           <w:lang w:val="en-US"/>
         </w:rPr>
+        <w:t>3</w:t>
+      </w:r>
+      <w:r>
+        <w:rPr>
+          <w:rFonts w:ascii="Times New Roman" w:eastAsia="Times New Roman" w:hAnsi="Times New Roman" w:cs="Times New Roman"/>
+          <w:lang w:val="en-US"/>
+        </w:rPr>
         <w:t>0</w:t>
       </w:r>
       <w:r>
@@ -2254,7 +2328,14 @@
           <w:rFonts w:ascii="Times New Roman" w:eastAsia="Times New Roman" w:hAnsi="Times New Roman" w:cs="Times New Roman"/>
           <w:lang w:val="en-US"/>
         </w:rPr>
-        <w:t>191</w:t>
+        <w:t>19</w:t>
+      </w:r>
+      <w:r>
+        <w:rPr>
+          <w:rFonts w:ascii="Times New Roman" w:eastAsia="Times New Roman" w:hAnsi="Times New Roman" w:cs="Times New Roman"/>
+          <w:lang w:val="en-US"/>
+        </w:rPr>
+        <w:t>3</w:t>
       </w:r>
       <w:r>
         <w:rPr>
@@ -2353,13 +2434,20 @@
           <w:rFonts w:ascii="Times New Roman" w:eastAsia="Times New Roman" w:hAnsi="Times New Roman" w:cs="Times New Roman"/>
           <w:lang w:val="en-US"/>
         </w:rPr>
-        <w:t>191</w:t>
+        <w:t>19</w:t>
       </w:r>
       <w:r>
         <w:rPr>
           <w:rFonts w:ascii="Times New Roman" w:eastAsia="Times New Roman" w:hAnsi="Times New Roman" w:cs="Times New Roman"/>
           <w:lang w:val="en-US"/>
         </w:rPr>
+        <w:t>3</w:t>
+      </w:r>
+      <w:r>
+        <w:rPr>
+          <w:rFonts w:ascii="Times New Roman" w:eastAsia="Times New Roman" w:hAnsi="Times New Roman" w:cs="Times New Roman"/>
+          <w:lang w:val="en-US"/>
+        </w:rPr>
         <w:t>0s (</w:t>
       </w:r>
       <w:r>
@@ -2367,13 +2455,20 @@
           <w:rFonts w:ascii="Times New Roman" w:eastAsia="Times New Roman" w:hAnsi="Times New Roman" w:cs="Times New Roman"/>
           <w:lang w:val="en-US"/>
         </w:rPr>
-        <w:t>191</w:t>
+        <w:t>19</w:t>
       </w:r>
       <w:r>
         <w:rPr>
           <w:rFonts w:ascii="Times New Roman" w:eastAsia="Times New Roman" w:hAnsi="Times New Roman" w:cs="Times New Roman"/>
           <w:lang w:val="en-US"/>
         </w:rPr>
+        <w:t>3</w:t>
+      </w:r>
+      <w:r>
+        <w:rPr>
+          <w:rFonts w:ascii="Times New Roman" w:eastAsia="Times New Roman" w:hAnsi="Times New Roman" w:cs="Times New Roman"/>
+          <w:lang w:val="en-US"/>
+        </w:rPr>
         <w:t>0</w:t>
       </w:r>
       <w:r>
@@ -2402,7 +2497,14 @@
           <w:rFonts w:ascii="Times New Roman" w:eastAsia="Times New Roman" w:hAnsi="Times New Roman" w:cs="Times New Roman"/>
           <w:lang w:val="en-US"/>
         </w:rPr>
-        <w:t>191</w:t>
+        <w:t>19</w:t>
+      </w:r>
+      <w:r>
+        <w:rPr>
+          <w:rFonts w:ascii="Times New Roman" w:eastAsia="Times New Roman" w:hAnsi="Times New Roman" w:cs="Times New Roman"/>
+          <w:lang w:val="en-US"/>
+        </w:rPr>
+        <w:t>3</w:t>
       </w:r>
       <w:r>
         <w:rPr>
@@ -9208,6 +9310,7 @@
   <w:style w:type="character" w:default="1" w:styleId="DefaultParagraphFont">
     <w:name w:val="Default Paragraph Font"/>
     <w:uiPriority w:val="1"/>
+    <w:semiHidden/>
     <w:unhideWhenUsed/>
   </w:style>
   <w:style w:type="table" w:default="1" w:styleId="TableNormal">

</xml_diff>

<commit_message>
Changed regions in RQ and hypothesis
</commit_message>
<xml_diff>
--- a/7COM1079_Final report_template.docx
+++ b/7COM1079_Final report_template.docx
@@ -1958,15 +1958,11 @@
         <w:jc w:val="both"/>
         <w:rPr>
           <w:rFonts w:ascii="Times New Roman" w:eastAsia="Times New Roman" w:hAnsi="Times New Roman" w:cs="Times New Roman"/>
-          <w:b/>
-          <w:bCs/>
-        </w:rPr>
-      </w:pPr>
-      <w:r>
-        <w:rPr>
-          <w:rFonts w:ascii="Times New Roman" w:eastAsia="Times New Roman" w:hAnsi="Times New Roman" w:cs="Times New Roman"/>
-          <w:b/>
-          <w:bCs/>
+        </w:rPr>
+      </w:pPr>
+      <w:r>
+        <w:rPr>
+          <w:rFonts w:ascii="Times New Roman" w:eastAsia="Times New Roman" w:hAnsi="Times New Roman" w:cs="Times New Roman"/>
           <w:lang w:val="en-US"/>
         </w:rPr>
         <w:t xml:space="preserve">Is there a difference in the mean annual rainfall between </w:t>
@@ -1974,58 +1970,58 @@
       <w:r>
         <w:rPr>
           <w:rFonts w:ascii="Times New Roman" w:eastAsia="Times New Roman" w:hAnsi="Times New Roman" w:cs="Times New Roman"/>
-          <w:b/>
-          <w:bCs/>
-        </w:rPr>
-        <w:t>ARUNACHAL PRADESH</w:t>
-      </w:r>
-      <w:r>
-        <w:rPr>
-          <w:rFonts w:ascii="Times New Roman" w:eastAsia="Times New Roman" w:hAnsi="Times New Roman" w:cs="Times New Roman"/>
-          <w:b/>
-          <w:bCs/>
-        </w:rPr>
-        <w:t xml:space="preserve"> and </w:t>
-      </w:r>
-      <w:r>
-        <w:rPr>
-          <w:rFonts w:ascii="Times New Roman" w:eastAsia="Times New Roman" w:hAnsi="Times New Roman" w:cs="Times New Roman"/>
-          <w:b/>
-          <w:bCs/>
-        </w:rPr>
-        <w:t>WEST RAJASTHAN</w:t>
-      </w:r>
-      <w:r>
-        <w:rPr>
-          <w:rFonts w:ascii="Times New Roman" w:eastAsia="Times New Roman" w:hAnsi="Times New Roman" w:cs="Times New Roman"/>
-          <w:b/>
-          <w:bCs/>
-        </w:rPr>
-        <w:t xml:space="preserve"> regions</w:t>
-      </w:r>
-      <w:r>
-        <w:rPr>
-          <w:rFonts w:ascii="Times New Roman" w:eastAsia="Times New Roman" w:hAnsi="Times New Roman" w:cs="Times New Roman"/>
-          <w:b/>
-          <w:bCs/>
           <w:lang w:val="en-US"/>
         </w:rPr>
-        <w:t xml:space="preserve"> in India in the </w:t>
-      </w:r>
-      <w:r>
-        <w:rPr>
-          <w:rFonts w:ascii="Times New Roman" w:eastAsia="Times New Roman" w:hAnsi="Times New Roman" w:cs="Times New Roman"/>
-          <w:b/>
-          <w:bCs/>
+        <w:t xml:space="preserve">the </w:t>
+      </w:r>
+      <w:r>
+        <w:rPr>
+          <w:rFonts w:ascii="Times New Roman" w:eastAsia="Times New Roman" w:hAnsi="Times New Roman" w:cs="Times New Roman"/>
+        </w:rPr>
+        <w:t xml:space="preserve">Andaman &amp; Nicobar Islands </w:t>
+      </w:r>
+      <w:r>
+        <w:rPr>
+          <w:rFonts w:ascii="Times New Roman" w:eastAsia="Times New Roman" w:hAnsi="Times New Roman" w:cs="Times New Roman"/>
+        </w:rPr>
+        <w:t>and</w:t>
+      </w:r>
+      <w:r>
+        <w:rPr>
+          <w:rFonts w:ascii="Times New Roman" w:eastAsia="Times New Roman" w:hAnsi="Times New Roman" w:cs="Times New Roman"/>
+        </w:rPr>
+        <w:t xml:space="preserve"> Coastal Karnataka </w:t>
+      </w:r>
+      <w:r>
+        <w:rPr>
+          <w:rFonts w:ascii="Times New Roman" w:eastAsia="Times New Roman" w:hAnsi="Times New Roman" w:cs="Times New Roman"/>
+        </w:rPr>
+        <w:t>regions</w:t>
+      </w:r>
+      <w:r>
+        <w:rPr>
+          <w:rFonts w:ascii="Times New Roman" w:eastAsia="Times New Roman" w:hAnsi="Times New Roman" w:cs="Times New Roman"/>
           <w:lang w:val="en-US"/>
         </w:rPr>
+        <w:t xml:space="preserve"> in India </w:t>
+      </w:r>
+      <w:r>
+        <w:rPr>
+          <w:rFonts w:ascii="Times New Roman" w:eastAsia="Times New Roman" w:hAnsi="Times New Roman" w:cs="Times New Roman"/>
+          <w:lang w:val="en-US"/>
+        </w:rPr>
+        <w:t xml:space="preserve">from </w:t>
+      </w:r>
+      <w:r>
+        <w:rPr>
+          <w:rFonts w:ascii="Times New Roman" w:eastAsia="Times New Roman" w:hAnsi="Times New Roman" w:cs="Times New Roman"/>
+          <w:lang w:val="en-US"/>
+        </w:rPr>
         <w:t>19</w:t>
       </w:r>
       <w:r>
         <w:rPr>
           <w:rFonts w:ascii="Times New Roman" w:eastAsia="Times New Roman" w:hAnsi="Times New Roman" w:cs="Times New Roman"/>
-          <w:b/>
-          <w:bCs/>
           <w:lang w:val="en-US"/>
         </w:rPr>
         <w:t>3</w:t>
@@ -2033,35 +2029,41 @@
       <w:r>
         <w:rPr>
           <w:rFonts w:ascii="Times New Roman" w:eastAsia="Times New Roman" w:hAnsi="Times New Roman" w:cs="Times New Roman"/>
-          <w:b/>
-          <w:bCs/>
           <w:lang w:val="en-US"/>
         </w:rPr>
-        <w:t>0s</w:t>
-      </w:r>
-      <w:r>
-        <w:rPr>
-          <w:rFonts w:ascii="Times New Roman" w:eastAsia="Times New Roman" w:hAnsi="Times New Roman" w:cs="Times New Roman"/>
-          <w:b/>
-          <w:bCs/>
+        <w:t>0</w:t>
+      </w:r>
+      <w:r>
+        <w:rPr>
+          <w:rFonts w:ascii="Times New Roman" w:eastAsia="Times New Roman" w:hAnsi="Times New Roman" w:cs="Times New Roman"/>
           <w:lang w:val="en-US"/>
         </w:rPr>
-        <w:t xml:space="preserve"> (</w:t>
-      </w:r>
-      <w:r>
-        <w:rPr>
-          <w:rFonts w:ascii="Times New Roman" w:eastAsia="Times New Roman" w:hAnsi="Times New Roman" w:cs="Times New Roman"/>
-          <w:b/>
-          <w:bCs/>
+        <w:t xml:space="preserve"> </w:t>
+      </w:r>
+      <w:r>
+        <w:rPr>
+          <w:rFonts w:ascii="Times New Roman" w:eastAsia="Times New Roman" w:hAnsi="Times New Roman" w:cs="Times New Roman"/>
           <w:lang w:val="en-US"/>
         </w:rPr>
+        <w:t>to</w:t>
+      </w:r>
+      <w:r>
+        <w:rPr>
+          <w:rFonts w:ascii="Times New Roman" w:eastAsia="Times New Roman" w:hAnsi="Times New Roman" w:cs="Times New Roman"/>
+          <w:lang w:val="en-US"/>
+        </w:rPr>
+        <w:t xml:space="preserve"> </w:t>
+      </w:r>
+      <w:r>
+        <w:rPr>
+          <w:rFonts w:ascii="Times New Roman" w:eastAsia="Times New Roman" w:hAnsi="Times New Roman" w:cs="Times New Roman"/>
+          <w:lang w:val="en-US"/>
+        </w:rPr>
         <w:t>19</w:t>
       </w:r>
       <w:r>
         <w:rPr>
           <w:rFonts w:ascii="Times New Roman" w:eastAsia="Times New Roman" w:hAnsi="Times New Roman" w:cs="Times New Roman"/>
-          <w:b/>
-          <w:bCs/>
           <w:lang w:val="en-US"/>
         </w:rPr>
         <w:t>3</w:t>
@@ -2069,74 +2071,16 @@
       <w:r>
         <w:rPr>
           <w:rFonts w:ascii="Times New Roman" w:eastAsia="Times New Roman" w:hAnsi="Times New Roman" w:cs="Times New Roman"/>
-          <w:b/>
-          <w:bCs/>
           <w:lang w:val="en-US"/>
         </w:rPr>
-        <w:t>0</w:t>
-      </w:r>
-      <w:r>
-        <w:rPr>
-          <w:rFonts w:ascii="Times New Roman" w:eastAsia="Times New Roman" w:hAnsi="Times New Roman" w:cs="Times New Roman"/>
-          <w:b/>
-          <w:bCs/>
+        <w:t>9</w:t>
+      </w:r>
+      <w:r>
+        <w:rPr>
+          <w:rFonts w:ascii="Times New Roman" w:eastAsia="Times New Roman" w:hAnsi="Times New Roman" w:cs="Times New Roman"/>
           <w:lang w:val="en-US"/>
         </w:rPr>
-        <w:t xml:space="preserve"> </w:t>
-      </w:r>
-      <w:r>
-        <w:rPr>
-          <w:rFonts w:ascii="Times New Roman" w:eastAsia="Times New Roman" w:hAnsi="Times New Roman" w:cs="Times New Roman"/>
-          <w:b/>
-          <w:bCs/>
-          <w:lang w:val="en-US"/>
-        </w:rPr>
-        <w:t>-</w:t>
-      </w:r>
-      <w:r>
-        <w:rPr>
-          <w:rFonts w:ascii="Times New Roman" w:eastAsia="Times New Roman" w:hAnsi="Times New Roman" w:cs="Times New Roman"/>
-          <w:b/>
-          <w:bCs/>
-          <w:lang w:val="en-US"/>
-        </w:rPr>
-        <w:t xml:space="preserve"> </w:t>
-      </w:r>
-      <w:r>
-        <w:rPr>
-          <w:rFonts w:ascii="Times New Roman" w:eastAsia="Times New Roman" w:hAnsi="Times New Roman" w:cs="Times New Roman"/>
-          <w:b/>
-          <w:bCs/>
-          <w:lang w:val="en-US"/>
-        </w:rPr>
-        <w:t>19</w:t>
-      </w:r>
-      <w:r>
-        <w:rPr>
-          <w:rFonts w:ascii="Times New Roman" w:eastAsia="Times New Roman" w:hAnsi="Times New Roman" w:cs="Times New Roman"/>
-          <w:b/>
-          <w:bCs/>
-          <w:lang w:val="en-US"/>
-        </w:rPr>
-        <w:t>3</w:t>
-      </w:r>
-      <w:r>
-        <w:rPr>
-          <w:rFonts w:ascii="Times New Roman" w:eastAsia="Times New Roman" w:hAnsi="Times New Roman" w:cs="Times New Roman"/>
-          <w:b/>
-          <w:bCs/>
-          <w:lang w:val="en-US"/>
-        </w:rPr>
-        <w:t>9</w:t>
-      </w:r>
-      <w:r>
-        <w:rPr>
-          <w:rFonts w:ascii="Times New Roman" w:eastAsia="Times New Roman" w:hAnsi="Times New Roman" w:cs="Times New Roman"/>
-          <w:b/>
-          <w:bCs/>
-          <w:lang w:val="en-US"/>
-        </w:rPr>
-        <w:t>) decade?</w:t>
+        <w:t>?</w:t>
       </w:r>
     </w:p>
     <w:p>
@@ -2236,35 +2180,68 @@
       <w:r>
         <w:rPr>
           <w:rFonts w:ascii="Times New Roman" w:eastAsia="Times New Roman" w:hAnsi="Times New Roman" w:cs="Times New Roman"/>
-        </w:rPr>
-        <w:t>ARUNACHAL PRADESH and WEST RAJASTHAN</w:t>
-      </w:r>
-      <w:r>
-        <w:rPr>
-          <w:rFonts w:ascii="Times New Roman" w:eastAsia="Times New Roman" w:hAnsi="Times New Roman" w:cs="Times New Roman"/>
           <w:lang w:val="en-US"/>
         </w:rPr>
-        <w:t xml:space="preserve"> regions in</w:t>
+        <w:t xml:space="preserve">the </w:t>
+      </w:r>
+      <w:r>
+        <w:rPr>
+          <w:rFonts w:ascii="Times New Roman" w:eastAsia="Times New Roman" w:hAnsi="Times New Roman" w:cs="Times New Roman"/>
+        </w:rPr>
+        <w:t>Andaman &amp; Nicobar Islands</w:t>
+      </w:r>
+      <w:r>
+        <w:rPr>
+          <w:rFonts w:ascii="Times New Roman" w:eastAsia="Times New Roman" w:hAnsi="Times New Roman" w:cs="Times New Roman"/>
+        </w:rPr>
+        <w:t xml:space="preserve"> </w:t>
+      </w:r>
+      <w:r>
+        <w:rPr>
+          <w:rFonts w:ascii="Times New Roman" w:eastAsia="Times New Roman" w:hAnsi="Times New Roman" w:cs="Times New Roman"/>
+        </w:rPr>
+        <w:t xml:space="preserve">and </w:t>
+      </w:r>
+      <w:r>
+        <w:rPr>
+          <w:rFonts w:ascii="Times New Roman" w:eastAsia="Times New Roman" w:hAnsi="Times New Roman" w:cs="Times New Roman"/>
+        </w:rPr>
+        <w:t>Coastal Karnataka</w:t>
+      </w:r>
+      <w:r>
+        <w:rPr>
+          <w:rFonts w:ascii="Times New Roman" w:eastAsia="Times New Roman" w:hAnsi="Times New Roman" w:cs="Times New Roman"/>
+          <w:b/>
+          <w:bCs/>
+        </w:rPr>
+        <w:t xml:space="preserve"> </w:t>
       </w:r>
       <w:r>
         <w:rPr>
           <w:rFonts w:ascii="Times New Roman" w:eastAsia="Times New Roman" w:hAnsi="Times New Roman" w:cs="Times New Roman"/>
           <w:lang w:val="en-US"/>
         </w:rPr>
-        <w:t xml:space="preserve"> India in</w:t>
+        <w:t>regions in</w:t>
       </w:r>
       <w:r>
         <w:rPr>
           <w:rFonts w:ascii="Times New Roman" w:eastAsia="Times New Roman" w:hAnsi="Times New Roman" w:cs="Times New Roman"/>
           <w:lang w:val="en-US"/>
         </w:rPr>
-        <w:t xml:space="preserve"> the </w:t>
+        <w:t xml:space="preserve"> India </w:t>
       </w:r>
       <w:r>
         <w:rPr>
           <w:rFonts w:ascii="Times New Roman" w:eastAsia="Times New Roman" w:hAnsi="Times New Roman" w:cs="Times New Roman"/>
           <w:lang w:val="en-US"/>
         </w:rPr>
+        <w:t xml:space="preserve">from </w:t>
+      </w:r>
+      <w:r>
+        <w:rPr>
+          <w:rFonts w:ascii="Times New Roman" w:eastAsia="Times New Roman" w:hAnsi="Times New Roman" w:cs="Times New Roman"/>
+          <w:lang w:val="en-US"/>
+        </w:rPr>
         <w:t>19</w:t>
       </w:r>
       <w:r>
@@ -2279,13 +2256,34 @@
           <w:rFonts w:ascii="Times New Roman" w:eastAsia="Times New Roman" w:hAnsi="Times New Roman" w:cs="Times New Roman"/>
           <w:lang w:val="en-US"/>
         </w:rPr>
-        <w:t>0s (</w:t>
+        <w:t>0</w:t>
       </w:r>
       <w:r>
         <w:rPr>
           <w:rFonts w:ascii="Times New Roman" w:eastAsia="Times New Roman" w:hAnsi="Times New Roman" w:cs="Times New Roman"/>
           <w:lang w:val="en-US"/>
         </w:rPr>
+        <w:t xml:space="preserve"> </w:t>
+      </w:r>
+      <w:r>
+        <w:rPr>
+          <w:rFonts w:ascii="Times New Roman" w:eastAsia="Times New Roman" w:hAnsi="Times New Roman" w:cs="Times New Roman"/>
+          <w:lang w:val="en-US"/>
+        </w:rPr>
+        <w:t>to</w:t>
+      </w:r>
+      <w:r>
+        <w:rPr>
+          <w:rFonts w:ascii="Times New Roman" w:eastAsia="Times New Roman" w:hAnsi="Times New Roman" w:cs="Times New Roman"/>
+          <w:lang w:val="en-US"/>
+        </w:rPr>
+        <w:t xml:space="preserve"> </w:t>
+      </w:r>
+      <w:r>
+        <w:rPr>
+          <w:rFonts w:ascii="Times New Roman" w:eastAsia="Times New Roman" w:hAnsi="Times New Roman" w:cs="Times New Roman"/>
+          <w:lang w:val="en-US"/>
+        </w:rPr>
         <w:t>19</w:t>
       </w:r>
       <w:r>
@@ -2300,49 +2298,7 @@
           <w:rFonts w:ascii="Times New Roman" w:eastAsia="Times New Roman" w:hAnsi="Times New Roman" w:cs="Times New Roman"/>
           <w:lang w:val="en-US"/>
         </w:rPr>
-        <w:t>0</w:t>
-      </w:r>
-      <w:r>
-        <w:rPr>
-          <w:rFonts w:ascii="Times New Roman" w:eastAsia="Times New Roman" w:hAnsi="Times New Roman" w:cs="Times New Roman"/>
-          <w:lang w:val="en-US"/>
-        </w:rPr>
-        <w:t xml:space="preserve"> </w:t>
-      </w:r>
-      <w:r>
-        <w:rPr>
-          <w:rFonts w:ascii="Times New Roman" w:eastAsia="Times New Roman" w:hAnsi="Times New Roman" w:cs="Times New Roman"/>
-          <w:lang w:val="en-US"/>
-        </w:rPr>
-        <w:t>-</w:t>
-      </w:r>
-      <w:r>
-        <w:rPr>
-          <w:rFonts w:ascii="Times New Roman" w:eastAsia="Times New Roman" w:hAnsi="Times New Roman" w:cs="Times New Roman"/>
-          <w:lang w:val="en-US"/>
-        </w:rPr>
-        <w:t xml:space="preserve"> </w:t>
-      </w:r>
-      <w:r>
-        <w:rPr>
-          <w:rFonts w:ascii="Times New Roman" w:eastAsia="Times New Roman" w:hAnsi="Times New Roman" w:cs="Times New Roman"/>
-          <w:lang w:val="en-US"/>
-        </w:rPr>
-        <w:t>19</w:t>
-      </w:r>
-      <w:r>
-        <w:rPr>
-          <w:rFonts w:ascii="Times New Roman" w:eastAsia="Times New Roman" w:hAnsi="Times New Roman" w:cs="Times New Roman"/>
-          <w:lang w:val="en-US"/>
-        </w:rPr>
-        <w:t>3</w:t>
-      </w:r>
-      <w:r>
-        <w:rPr>
-          <w:rFonts w:ascii="Times New Roman" w:eastAsia="Times New Roman" w:hAnsi="Times New Roman" w:cs="Times New Roman"/>
-          <w:lang w:val="en-US"/>
-        </w:rPr>
-        <w:t>9) decade.</w:t>
+        <w:t>9.</w:t>
       </w:r>
     </w:p>
     <w:p>
@@ -2400,40 +2356,74 @@
           <w:rFonts w:ascii="Times New Roman" w:eastAsia="Times New Roman" w:hAnsi="Times New Roman" w:cs="Times New Roman"/>
           <w:lang w:val="en-US"/>
         </w:rPr>
-        <w:t xml:space="preserve">There is a difference in the mean annual rainfall between </w:t>
-      </w:r>
-      <w:r>
-        <w:rPr>
-          <w:rFonts w:ascii="Times New Roman" w:eastAsia="Times New Roman" w:hAnsi="Times New Roman" w:cs="Times New Roman"/>
-        </w:rPr>
-        <w:t>ARUNACHAL PRADESH and WEST RAJASTHAN</w:t>
+        <w:t>There is a difference in the mean annual rainfall between</w:t>
       </w:r>
       <w:r>
         <w:rPr>
           <w:rFonts w:ascii="Times New Roman" w:eastAsia="Times New Roman" w:hAnsi="Times New Roman" w:cs="Times New Roman"/>
           <w:lang w:val="en-US"/>
         </w:rPr>
-        <w:t xml:space="preserve"> regions in</w:t>
+        <w:t xml:space="preserve"> the</w:t>
       </w:r>
       <w:r>
         <w:rPr>
           <w:rFonts w:ascii="Times New Roman" w:eastAsia="Times New Roman" w:hAnsi="Times New Roman" w:cs="Times New Roman"/>
           <w:lang w:val="en-US"/>
         </w:rPr>
-        <w:t xml:space="preserve"> India in</w:t>
+        <w:t xml:space="preserve"> </w:t>
+      </w:r>
+      <w:r>
+        <w:rPr>
+          <w:rFonts w:ascii="Times New Roman" w:eastAsia="Times New Roman" w:hAnsi="Times New Roman" w:cs="Times New Roman"/>
+        </w:rPr>
+        <w:t xml:space="preserve">Andaman &amp; Nicobar Islands </w:t>
+      </w:r>
+      <w:r>
+        <w:rPr>
+          <w:rFonts w:ascii="Times New Roman" w:eastAsia="Times New Roman" w:hAnsi="Times New Roman" w:cs="Times New Roman"/>
+        </w:rPr>
+        <w:t xml:space="preserve">and </w:t>
+      </w:r>
+      <w:r>
+        <w:rPr>
+          <w:rFonts w:ascii="Times New Roman" w:eastAsia="Times New Roman" w:hAnsi="Times New Roman" w:cs="Times New Roman"/>
+        </w:rPr>
+        <w:t>Coastal Karnataka</w:t>
+      </w:r>
+      <w:r>
+        <w:rPr>
+          <w:rFonts w:ascii="Times New Roman" w:eastAsia="Times New Roman" w:hAnsi="Times New Roman" w:cs="Times New Roman"/>
+          <w:b/>
+          <w:bCs/>
+        </w:rPr>
+        <w:t xml:space="preserve"> </w:t>
       </w:r>
       <w:r>
         <w:rPr>
           <w:rFonts w:ascii="Times New Roman" w:eastAsia="Times New Roman" w:hAnsi="Times New Roman" w:cs="Times New Roman"/>
           <w:lang w:val="en-US"/>
         </w:rPr>
-        <w:t xml:space="preserve"> the </w:t>
+        <w:t>regions in</w:t>
       </w:r>
       <w:r>
         <w:rPr>
           <w:rFonts w:ascii="Times New Roman" w:eastAsia="Times New Roman" w:hAnsi="Times New Roman" w:cs="Times New Roman"/>
           <w:lang w:val="en-US"/>
         </w:rPr>
+        <w:t xml:space="preserve"> India </w:t>
+      </w:r>
+      <w:r>
+        <w:rPr>
+          <w:rFonts w:ascii="Times New Roman" w:eastAsia="Times New Roman" w:hAnsi="Times New Roman" w:cs="Times New Roman"/>
+          <w:lang w:val="en-US"/>
+        </w:rPr>
+        <w:t xml:space="preserve">from </w:t>
+      </w:r>
+      <w:r>
+        <w:rPr>
+          <w:rFonts w:ascii="Times New Roman" w:eastAsia="Times New Roman" w:hAnsi="Times New Roman" w:cs="Times New Roman"/>
+          <w:lang w:val="en-US"/>
+        </w:rPr>
         <w:t>19</w:t>
       </w:r>
       <w:r>
@@ -2448,13 +2438,34 @@
           <w:rFonts w:ascii="Times New Roman" w:eastAsia="Times New Roman" w:hAnsi="Times New Roman" w:cs="Times New Roman"/>
           <w:lang w:val="en-US"/>
         </w:rPr>
-        <w:t>0s (</w:t>
+        <w:t>0</w:t>
       </w:r>
       <w:r>
         <w:rPr>
           <w:rFonts w:ascii="Times New Roman" w:eastAsia="Times New Roman" w:hAnsi="Times New Roman" w:cs="Times New Roman"/>
           <w:lang w:val="en-US"/>
         </w:rPr>
+        <w:t xml:space="preserve"> </w:t>
+      </w:r>
+      <w:r>
+        <w:rPr>
+          <w:rFonts w:ascii="Times New Roman" w:eastAsia="Times New Roman" w:hAnsi="Times New Roman" w:cs="Times New Roman"/>
+          <w:lang w:val="en-US"/>
+        </w:rPr>
+        <w:t>to</w:t>
+      </w:r>
+      <w:r>
+        <w:rPr>
+          <w:rFonts w:ascii="Times New Roman" w:eastAsia="Times New Roman" w:hAnsi="Times New Roman" w:cs="Times New Roman"/>
+          <w:lang w:val="en-US"/>
+        </w:rPr>
+        <w:t xml:space="preserve"> </w:t>
+      </w:r>
+      <w:r>
+        <w:rPr>
+          <w:rFonts w:ascii="Times New Roman" w:eastAsia="Times New Roman" w:hAnsi="Times New Roman" w:cs="Times New Roman"/>
+          <w:lang w:val="en-US"/>
+        </w:rPr>
         <w:t>19</w:t>
       </w:r>
       <w:r>
@@ -2469,49 +2480,7 @@
           <w:rFonts w:ascii="Times New Roman" w:eastAsia="Times New Roman" w:hAnsi="Times New Roman" w:cs="Times New Roman"/>
           <w:lang w:val="en-US"/>
         </w:rPr>
-        <w:t>0</w:t>
-      </w:r>
-      <w:r>
-        <w:rPr>
-          <w:rFonts w:ascii="Times New Roman" w:eastAsia="Times New Roman" w:hAnsi="Times New Roman" w:cs="Times New Roman"/>
-          <w:lang w:val="en-US"/>
-        </w:rPr>
-        <w:t xml:space="preserve"> </w:t>
-      </w:r>
-      <w:r>
-        <w:rPr>
-          <w:rFonts w:ascii="Times New Roman" w:eastAsia="Times New Roman" w:hAnsi="Times New Roman" w:cs="Times New Roman"/>
-          <w:lang w:val="en-US"/>
-        </w:rPr>
-        <w:t>-</w:t>
-      </w:r>
-      <w:r>
-        <w:rPr>
-          <w:rFonts w:ascii="Times New Roman" w:eastAsia="Times New Roman" w:hAnsi="Times New Roman" w:cs="Times New Roman"/>
-          <w:lang w:val="en-US"/>
-        </w:rPr>
-        <w:t xml:space="preserve"> </w:t>
-      </w:r>
-      <w:r>
-        <w:rPr>
-          <w:rFonts w:ascii="Times New Roman" w:eastAsia="Times New Roman" w:hAnsi="Times New Roman" w:cs="Times New Roman"/>
-          <w:lang w:val="en-US"/>
-        </w:rPr>
-        <w:t>19</w:t>
-      </w:r>
-      <w:r>
-        <w:rPr>
-          <w:rFonts w:ascii="Times New Roman" w:eastAsia="Times New Roman" w:hAnsi="Times New Roman" w:cs="Times New Roman"/>
-          <w:lang w:val="en-US"/>
-        </w:rPr>
-        <w:t>3</w:t>
-      </w:r>
-      <w:r>
-        <w:rPr>
-          <w:rFonts w:ascii="Times New Roman" w:eastAsia="Times New Roman" w:hAnsi="Times New Roman" w:cs="Times New Roman"/>
-          <w:lang w:val="en-US"/>
-        </w:rPr>
-        <w:t>9) decade.</w:t>
+        <w:t>9.</w:t>
       </w:r>
     </w:p>
     <w:p>
@@ -9310,7 +9279,6 @@
   <w:style w:type="character" w:default="1" w:styleId="DefaultParagraphFont">
     <w:name w:val="Default Paragraph Font"/>
     <w:uiPriority w:val="1"/>
-    <w:semiHidden/>
     <w:unhideWhenUsed/>
   </w:style>
   <w:style w:type="table" w:default="1" w:styleId="TableNormal">

</xml_diff>

<commit_message>
Concluded on the statistics of the null hypothesis in doc
</commit_message>
<xml_diff>
--- a/7COM1079_Final report_template.docx
+++ b/7COM1079_Final report_template.docx
@@ -2425,6 +2425,7 @@
       <w:pPr>
         <w:pStyle w:val="ListParagraph1"/>
         <w:ind w:left="1440"/>
+        <w:jc w:val="both"/>
         <w:rPr>
           <w:rFonts w:ascii="Times New Roman" w:eastAsia="Times New Roman" w:hAnsi="Times New Roman" w:cs="Times New Roman"/>
           <w:i/>
@@ -2510,12 +2511,11 @@
           <w:ilvl w:val="1"/>
           <w:numId w:val="3"/>
         </w:numPr>
-        <w:ind w:hanging="720"/>
-        <w:rPr>
-          <w:rFonts w:ascii="Times New Roman" w:eastAsia="Times New Roman" w:hAnsi="Times New Roman" w:cs="Times New Roman"/>
-          <w:i/>
-          <w:iCs/>
-          <w:highlight w:val="yellow"/>
+        <w:spacing w:before="120"/>
+        <w:ind w:left="1434" w:hanging="357"/>
+        <w:contextualSpacing w:val="0"/>
+        <w:rPr>
+          <w:rFonts w:ascii="Times New Roman" w:eastAsia="Times New Roman" w:hAnsi="Times New Roman" w:cs="Times New Roman"/>
         </w:rPr>
       </w:pPr>
       <w:r>
@@ -2532,6 +2532,29 @@
         </w:rPr>
         <w:t>100 words)</w:t>
       </w:r>
+    </w:p>
+    <w:p>
+      <w:pPr>
+        <w:pStyle w:val="ListParagraph1"/>
+        <w:spacing w:before="120"/>
+        <w:ind w:left="1434"/>
+        <w:jc w:val="both"/>
+        <w:rPr>
+          <w:rFonts w:ascii="Times New Roman" w:eastAsia="Times New Roman" w:hAnsi="Times New Roman" w:cs="Times New Roman"/>
+        </w:rPr>
+      </w:pPr>
+      <w:r>
+        <w:rPr>
+          <w:rFonts w:ascii="Times New Roman" w:eastAsia="Times New Roman" w:hAnsi="Times New Roman" w:cs="Times New Roman"/>
+        </w:rPr>
+        <w:t>The t-test shows no statistically significant difference in mean annual rainfall between Coastal Karnataka and the Andaman &amp; Nicobar Islands from 1930</w:t>
+      </w:r>
+      <w:r>
+        <w:rPr>
+          <w:rFonts w:ascii="Times New Roman" w:eastAsia="Times New Roman" w:hAnsi="Times New Roman" w:cs="Times New Roman"/>
+        </w:rPr>
+        <w:t xml:space="preserve"> to</w:t>
+      </w:r>
       <w:r>
         <w:rPr>
           <w:rFonts w:ascii="Times New Roman" w:eastAsia="Times New Roman" w:hAnsi="Times New Roman" w:cs="Times New Roman"/>
@@ -2541,11 +2564,88 @@
       <w:r>
         <w:rPr>
           <w:rFonts w:ascii="Times New Roman" w:eastAsia="Times New Roman" w:hAnsi="Times New Roman" w:cs="Times New Roman"/>
-          <w:i/>
-          <w:iCs/>
-          <w:highlight w:val="yellow"/>
-        </w:rPr>
-        <w:t>(interpret the results)</w:t>
+        </w:rPr>
+        <w:t>1939 (t = 0.76269</w:t>
+      </w:r>
+      <w:r>
+        <w:rPr>
+          <w:rFonts w:ascii="Times New Roman" w:eastAsia="Times New Roman" w:hAnsi="Times New Roman" w:cs="Times New Roman"/>
+        </w:rPr>
+        <w:t>). Because the p-value is greater than 0.05</w:t>
+      </w:r>
+      <w:r>
+        <w:rPr>
+          <w:rFonts w:ascii="Times New Roman" w:eastAsia="Times New Roman" w:hAnsi="Times New Roman" w:cs="Times New Roman"/>
+        </w:rPr>
+        <w:t xml:space="preserve"> (</w:t>
+      </w:r>
+      <w:r>
+        <w:rPr>
+          <w:rFonts w:ascii="Times New Roman" w:eastAsia="Times New Roman" w:hAnsi="Times New Roman" w:cs="Times New Roman"/>
+        </w:rPr>
+        <w:t>p = 0.4573</w:t>
+      </w:r>
+      <w:r>
+        <w:rPr>
+          <w:rFonts w:ascii="Times New Roman" w:eastAsia="Times New Roman" w:hAnsi="Times New Roman" w:cs="Times New Roman"/>
+        </w:rPr>
+        <w:t>)</w:t>
+      </w:r>
+      <w:r>
+        <w:rPr>
+          <w:rFonts w:ascii="Times New Roman" w:eastAsia="Times New Roman" w:hAnsi="Times New Roman" w:cs="Times New Roman"/>
+        </w:rPr>
+        <w:t xml:space="preserve">, we </w:t>
+      </w:r>
+      <w:r>
+        <w:rPr>
+          <w:rFonts w:ascii="Times New Roman" w:eastAsia="Times New Roman" w:hAnsi="Times New Roman" w:cs="Times New Roman"/>
+          <w:b/>
+          <w:bCs/>
+        </w:rPr>
+        <w:t>fail to reject the null hypothesis</w:t>
+      </w:r>
+      <w:r>
+        <w:rPr>
+          <w:rFonts w:ascii="Times New Roman" w:eastAsia="Times New Roman" w:hAnsi="Times New Roman" w:cs="Times New Roman"/>
+        </w:rPr>
+        <w:t>. The wide 95% confidence interval</w:t>
+      </w:r>
+      <w:r>
+        <w:rPr>
+          <w:rFonts w:ascii="Times New Roman" w:eastAsia="Times New Roman" w:hAnsi="Times New Roman" w:cs="Times New Roman"/>
+        </w:rPr>
+        <w:t xml:space="preserve"> (</w:t>
+      </w:r>
+      <w:r>
+        <w:rPr>
+          <w:rFonts w:ascii="Times New Roman" w:eastAsia="Times New Roman" w:hAnsi="Times New Roman" w:cs="Times New Roman"/>
+        </w:rPr>
+        <w:t>-283.1992</w:t>
+      </w:r>
+      <w:r>
+        <w:rPr>
+          <w:rFonts w:ascii="Times New Roman" w:eastAsia="Times New Roman" w:hAnsi="Times New Roman" w:cs="Times New Roman"/>
+        </w:rPr>
+        <w:t xml:space="preserve"> to </w:t>
+      </w:r>
+      <w:r>
+        <w:rPr>
+          <w:rFonts w:ascii="Times New Roman" w:eastAsia="Times New Roman" w:hAnsi="Times New Roman" w:cs="Times New Roman"/>
+        </w:rPr>
+        <w:t>599.4442</w:t>
+      </w:r>
+      <w:r>
+        <w:rPr>
+          <w:rFonts w:ascii="Times New Roman" w:eastAsia="Times New Roman" w:hAnsi="Times New Roman" w:cs="Times New Roman"/>
+        </w:rPr>
+        <w:t>)</w:t>
+      </w:r>
+      <w:r>
+        <w:rPr>
+          <w:rFonts w:ascii="Times New Roman" w:eastAsia="Times New Roman" w:hAnsi="Times New Roman" w:cs="Times New Roman"/>
+        </w:rPr>
+        <w:t>, which includes zero, also indicates that the true difference in means could be small. Therefore, based on this sample, there is insufficient evidence to conclude that the two regions differ in their mean annual rainfall during this period.</w:t>
       </w:r>
     </w:p>
     <w:p>
@@ -3017,6 +3117,7 @@
         <w:rPr>
           <w:rFonts w:ascii="Times New Roman" w:eastAsia="Times New Roman" w:hAnsi="Times New Roman" w:cs="Times New Roman"/>
         </w:rPr>
+        <w:lastRenderedPageBreak/>
         <w:t>Interpretation of the results (</w:t>
       </w:r>
       <w:r>
@@ -3141,7 +3242,6 @@
         <w:rPr>
           <w:rFonts w:ascii="Times New Roman" w:eastAsia="Times New Roman" w:hAnsi="Times New Roman" w:cs="Times New Roman"/>
         </w:rPr>
-        <w:lastRenderedPageBreak/>
         <w:t>Harvard (author, date) format.</w:t>
       </w:r>
     </w:p>

</xml_diff>

<commit_message>
updated docs on git with content from google docs
</commit_message>
<xml_diff>
--- a/7COM1079_Final report_template.docx
+++ b/7COM1079_Final report_template.docx
@@ -352,56 +352,6 @@
     </w:p>
     <w:p>
       <w:pPr>
-        <w:ind w:left="720"/>
-        <w:rPr>
-          <w:rFonts w:ascii="Times New Roman" w:eastAsia="Times New Roman" w:hAnsi="Times New Roman" w:cs="Times New Roman"/>
-          <w:i/>
-        </w:rPr>
-      </w:pPr>
-    </w:p>
-    <w:p>
-      <w:pPr>
-        <w:ind w:left="720"/>
-        <w:rPr>
-          <w:rFonts w:ascii="Times New Roman" w:eastAsia="Times New Roman" w:hAnsi="Times New Roman" w:cs="Times New Roman"/>
-          <w:i/>
-        </w:rPr>
-      </w:pPr>
-    </w:p>
-    <w:p>
-      <w:pPr>
-        <w:ind w:left="720"/>
-        <w:rPr>
-          <w:rFonts w:ascii="Times New Roman" w:eastAsia="Times New Roman" w:hAnsi="Times New Roman" w:cs="Times New Roman"/>
-          <w:i/>
-        </w:rPr>
-      </w:pPr>
-    </w:p>
-    <w:p>
-      <w:pPr>
-        <w:ind w:left="720"/>
-        <w:rPr>
-          <w:rFonts w:ascii="Times New Roman" w:eastAsia="Times New Roman" w:hAnsi="Times New Roman" w:cs="Times New Roman"/>
-          <w:i/>
-        </w:rPr>
-      </w:pPr>
-    </w:p>
-    <w:p>
-      <w:pPr>
-        <w:rPr>
-          <w:rFonts w:ascii="Times New Roman" w:eastAsia="Times New Roman" w:hAnsi="Times New Roman" w:cs="Times New Roman"/>
-        </w:rPr>
-      </w:pPr>
-    </w:p>
-    <w:p>
-      <w:pPr>
-        <w:rPr>
-          <w:rFonts w:ascii="Times New Roman" w:eastAsia="Times New Roman" w:hAnsi="Times New Roman" w:cs="Times New Roman"/>
-        </w:rPr>
-      </w:pPr>
-    </w:p>
-    <w:p>
-      <w:pPr>
         <w:rPr>
           <w:rFonts w:ascii="Times New Roman" w:eastAsia="Times New Roman" w:hAnsi="Times New Roman" w:cs="Times New Roman"/>
         </w:rPr>
@@ -468,7 +418,6 @@
           <w:i/>
           <w:highlight w:val="yellow"/>
         </w:rPr>
-        <w:lastRenderedPageBreak/>
         <w:t>Make sure your report is grammatically correct.</w:t>
       </w:r>
       <w:r>
@@ -527,19 +476,7 @@
         <w:t>Hatfield, 2025</w:t>
       </w:r>
     </w:p>
-    <w:p>
-      <w:r>
-        <w:br w:type="page"/>
-      </w:r>
-    </w:p>
-    <w:p>
-      <w:pPr>
-        <w:jc w:val="center"/>
-        <w:rPr>
-          <w:rFonts w:ascii="Times New Roman" w:eastAsia="Times New Roman" w:hAnsi="Times New Roman" w:cs="Times New Roman"/>
-        </w:rPr>
-      </w:pPr>
-    </w:p>
+    <w:p/>
     <w:p>
       <w:pPr>
         <w:rPr>
@@ -1305,13 +1242,6 @@
     </w:p>
     <w:p>
       <w:pPr>
-        <w:rPr>
-          <w:rFonts w:ascii="Times New Roman" w:eastAsia="Times New Roman" w:hAnsi="Times New Roman" w:cs="Times New Roman"/>
-        </w:rPr>
-      </w:pPr>
-    </w:p>
-    <w:p>
-      <w:pPr>
         <w:pStyle w:val="ListParagraph1"/>
         <w:ind w:left="1440" w:hanging="720"/>
         <w:rPr>
@@ -1328,6 +1258,7 @@
           <w:iCs/>
           <w:highlight w:val="yellow"/>
         </w:rPr>
+        <w:lastRenderedPageBreak/>
         <w:t>The list below outlines the chapter/subchapter numbers, names, word count limits, and explanations of what to write in each section.</w:t>
       </w:r>
     </w:p>
@@ -1389,55 +1320,92 @@
     <w:p>
       <w:pPr>
         <w:pStyle w:val="ListParagraph1"/>
-        <w:numPr>
-          <w:ilvl w:val="0"/>
-          <w:numId w:val="4"/>
-        </w:numPr>
-        <w:ind w:left="2160"/>
-        <w:rPr>
-          <w:rFonts w:ascii="Times New Roman" w:eastAsia="Times New Roman" w:hAnsi="Times New Roman" w:cs="Times New Roman"/>
-          <w:i/>
-          <w:iCs/>
-          <w:color w:val="000000" w:themeColor="text1"/>
-          <w:highlight w:val="yellow"/>
-        </w:rPr>
-      </w:pPr>
-      <w:r>
-        <w:rPr>
-          <w:rFonts w:ascii="Times New Roman" w:eastAsia="Times New Roman" w:hAnsi="Times New Roman" w:cs="Times New Roman"/>
-          <w:i/>
-          <w:iCs/>
-          <w:color w:val="000000" w:themeColor="text1"/>
-          <w:highlight w:val="yellow"/>
-        </w:rPr>
-        <w:t>What is the problem in the area we want to learn more about (motivation for study).</w:t>
-      </w:r>
-    </w:p>
-    <w:p>
-      <w:pPr>
-        <w:pStyle w:val="ListParagraph1"/>
-        <w:numPr>
-          <w:ilvl w:val="0"/>
-          <w:numId w:val="4"/>
-        </w:numPr>
-        <w:ind w:left="2160"/>
+        <w:ind w:left="1440"/>
+        <w:rPr>
+          <w:rFonts w:ascii="Times New Roman" w:eastAsia="Times New Roman" w:hAnsi="Times New Roman" w:cs="Times New Roman"/>
+        </w:rPr>
+      </w:pPr>
+    </w:p>
+    <w:p>
+      <w:pPr>
+        <w:pStyle w:val="ListParagraph1"/>
+        <w:ind w:left="1440"/>
         <w:jc w:val="both"/>
         <w:rPr>
           <w:rFonts w:ascii="Times New Roman" w:eastAsia="Times New Roman" w:hAnsi="Times New Roman" w:cs="Times New Roman"/>
-          <w:color w:val="000000" w:themeColor="text1"/>
-          <w:highlight w:val="yellow"/>
-        </w:rPr>
-      </w:pPr>
-      <w:r>
-        <w:rPr>
-          <w:rFonts w:ascii="Times New Roman" w:eastAsia="Times New Roman" w:hAnsi="Times New Roman" w:cs="Times New Roman"/>
-          <w:i/>
-          <w:iCs/>
-          <w:color w:val="000000" w:themeColor="text1"/>
-          <w:highlight w:val="yellow"/>
-        </w:rPr>
-        <w:t>Use at least one citation from related literature for top marks.</w:t>
-      </w:r>
+        </w:rPr>
+      </w:pPr>
+      <w:r>
+        <w:rPr>
+          <w:rFonts w:ascii="Times New Roman" w:eastAsia="Times New Roman" w:hAnsi="Times New Roman" w:cs="Times New Roman"/>
+        </w:rPr>
+        <w:t xml:space="preserve">The pattern and intensity of rainfall vary greatly from region to region in India. </w:t>
+      </w:r>
+      <w:proofErr w:type="gramStart"/>
+      <w:r>
+        <w:rPr>
+          <w:rFonts w:ascii="Times New Roman" w:eastAsia="Times New Roman" w:hAnsi="Times New Roman" w:cs="Times New Roman"/>
+        </w:rPr>
+        <w:t>In order to</w:t>
+      </w:r>
+      <w:proofErr w:type="gramEnd"/>
+      <w:r>
+        <w:rPr>
+          <w:rFonts w:ascii="Times New Roman" w:eastAsia="Times New Roman" w:hAnsi="Times New Roman" w:cs="Times New Roman"/>
+        </w:rPr>
+        <w:t xml:space="preserve"> properly carry out analysis of climate change </w:t>
+      </w:r>
+      <w:proofErr w:type="gramStart"/>
+      <w:r>
+        <w:rPr>
+          <w:rFonts w:ascii="Times New Roman" w:eastAsia="Times New Roman" w:hAnsi="Times New Roman" w:cs="Times New Roman"/>
+        </w:rPr>
+        <w:t>so as to</w:t>
+      </w:r>
+      <w:proofErr w:type="gramEnd"/>
+      <w:r>
+        <w:rPr>
+          <w:rFonts w:ascii="Times New Roman" w:eastAsia="Times New Roman" w:hAnsi="Times New Roman" w:cs="Times New Roman"/>
+        </w:rPr>
+        <w:t xml:space="preserve"> be able to make good decisions pertaining to agriculture, it is essential to understand these patterns. In most analytical studies focused on the entire nation, very few considered narrowing it down to comparing regions within specific historical periods. Several studies have shown that rains in the Indian subcontinent defy uniformity, being largely dependent on monsoon cycles (</w:t>
+      </w:r>
+      <w:proofErr w:type="spellStart"/>
+      <w:r>
+        <w:rPr>
+          <w:rFonts w:ascii="Times New Roman" w:eastAsia="Times New Roman" w:hAnsi="Times New Roman" w:cs="Times New Roman"/>
+        </w:rPr>
+        <w:t>Guhathakurta</w:t>
+      </w:r>
+      <w:proofErr w:type="spellEnd"/>
+      <w:r>
+        <w:rPr>
+          <w:rFonts w:ascii="Times New Roman" w:eastAsia="Times New Roman" w:hAnsi="Times New Roman" w:cs="Times New Roman"/>
+        </w:rPr>
+        <w:t xml:space="preserve"> &amp; Rajeevan, 2008). This study </w:t>
+      </w:r>
+      <w:proofErr w:type="gramStart"/>
+      <w:r>
+        <w:rPr>
+          <w:rFonts w:ascii="Times New Roman" w:eastAsia="Times New Roman" w:hAnsi="Times New Roman" w:cs="Times New Roman"/>
+        </w:rPr>
+        <w:t>takes a look</w:t>
+      </w:r>
+      <w:proofErr w:type="gramEnd"/>
+      <w:r>
+        <w:rPr>
+          <w:rFonts w:ascii="Times New Roman" w:eastAsia="Times New Roman" w:hAnsi="Times New Roman" w:cs="Times New Roman"/>
+        </w:rPr>
+        <w:t xml:space="preserve"> at whether significantly different mean annual rainfall was experienced between Andaman &amp; Nicobar and Coastal Karnataka during the decade of the 1930s. Through this comparison, the differences that we may discover can provide useful information for present-day crop planning and water management.</w:t>
+      </w:r>
+    </w:p>
+    <w:p>
+      <w:pPr>
+        <w:pStyle w:val="ListParagraph1"/>
+        <w:ind w:left="1440"/>
+        <w:rPr>
+          <w:rFonts w:ascii="Times New Roman" w:eastAsia="Times New Roman" w:hAnsi="Times New Roman" w:cs="Times New Roman"/>
+        </w:rPr>
+      </w:pPr>
       <w:r>
         <w:rPr>
           <w:rFonts w:ascii="Times New Roman" w:eastAsia="Times New Roman" w:hAnsi="Times New Roman" w:cs="Times New Roman"/>
@@ -1476,6 +1444,78 @@
     <w:p>
       <w:pPr>
         <w:pStyle w:val="ListParagraph1"/>
+        <w:ind w:left="1440"/>
+        <w:jc w:val="both"/>
+        <w:rPr>
+          <w:rFonts w:ascii="Times New Roman" w:eastAsia="Times New Roman" w:hAnsi="Times New Roman" w:cs="Times New Roman"/>
+        </w:rPr>
+      </w:pPr>
+    </w:p>
+    <w:p>
+      <w:pPr>
+        <w:pStyle w:val="ListParagraph1"/>
+        <w:ind w:left="1440"/>
+        <w:jc w:val="both"/>
+        <w:rPr>
+          <w:rFonts w:ascii="Times New Roman" w:eastAsia="Times New Roman" w:hAnsi="Times New Roman" w:cs="Times New Roman"/>
+        </w:rPr>
+      </w:pPr>
+      <w:r>
+        <w:rPr>
+          <w:rFonts w:ascii="Times New Roman" w:eastAsia="Times New Roman" w:hAnsi="Times New Roman" w:cs="Times New Roman"/>
+        </w:rPr>
+        <w:t>Our dataset gives information on the records of rainfall in India from 1901 to 2015 across the various subdivisions/regions. Each row contains data about a specific region and year</w:t>
+      </w:r>
+      <w:r>
+        <w:rPr>
+          <w:rFonts w:ascii="Times New Roman" w:eastAsia="Times New Roman" w:hAnsi="Times New Roman" w:cs="Times New Roman"/>
+        </w:rPr>
+        <w:t>, alongside</w:t>
+      </w:r>
+      <w:r>
+        <w:rPr>
+          <w:rFonts w:ascii="Times New Roman" w:eastAsia="Times New Roman" w:hAnsi="Times New Roman" w:cs="Times New Roman"/>
+        </w:rPr>
+        <w:t xml:space="preserve"> records of the rainfall measured for all twelve months </w:t>
+      </w:r>
+      <w:r>
+        <w:rPr>
+          <w:rFonts w:ascii="Times New Roman" w:eastAsia="Times New Roman" w:hAnsi="Times New Roman" w:cs="Times New Roman"/>
+        </w:rPr>
+        <w:t>as</w:t>
+      </w:r>
+      <w:r>
+        <w:rPr>
+          <w:rFonts w:ascii="Times New Roman" w:eastAsia="Times New Roman" w:hAnsi="Times New Roman" w:cs="Times New Roman"/>
+        </w:rPr>
+        <w:t xml:space="preserve"> well as seasons and the annual rainfall for that region and year. This dataset is essential for climate trend analysis, as it aids in making comparisons across regions and decades, helping identify variability, extremes, and long-term rainfall </w:t>
+      </w:r>
+      <w:r>
+        <w:rPr>
+          <w:rFonts w:ascii="Times New Roman" w:eastAsia="Times New Roman" w:hAnsi="Times New Roman" w:cs="Times New Roman"/>
+        </w:rPr>
+        <w:t>behaviour</w:t>
+      </w:r>
+      <w:r>
+        <w:rPr>
+          <w:rFonts w:ascii="Times New Roman" w:eastAsia="Times New Roman" w:hAnsi="Times New Roman" w:cs="Times New Roman"/>
+        </w:rPr>
+        <w:t xml:space="preserve">. </w:t>
+      </w:r>
+    </w:p>
+    <w:p>
+      <w:pPr>
+        <w:pStyle w:val="ListParagraph1"/>
+        <w:ind w:left="1440"/>
+        <w:jc w:val="both"/>
+        <w:rPr>
+          <w:rFonts w:ascii="Times New Roman" w:eastAsia="Times New Roman" w:hAnsi="Times New Roman" w:cs="Times New Roman"/>
+        </w:rPr>
+      </w:pPr>
+    </w:p>
+    <w:p>
+      <w:pPr>
+        <w:pStyle w:val="ListParagraph1"/>
         <w:numPr>
           <w:ilvl w:val="1"/>
           <w:numId w:val="3"/>
@@ -1500,6 +1540,16 @@
         </w:rPr>
         <w:t xml:space="preserve">(50 words). </w:t>
       </w:r>
+    </w:p>
+    <w:p>
+      <w:pPr>
+        <w:pStyle w:val="ListParagraph1"/>
+        <w:ind w:left="1440"/>
+        <w:jc w:val="both"/>
+        <w:rPr>
+          <w:rFonts w:ascii="Times New Roman" w:eastAsia="Times New Roman" w:hAnsi="Times New Roman" w:cs="Times New Roman"/>
+        </w:rPr>
+      </w:pPr>
     </w:p>
     <w:p>
       <w:pPr>
@@ -1509,13 +1559,14 @@
         <w:jc w:val="both"/>
         <w:rPr>
           <w:rFonts w:ascii="Times New Roman" w:eastAsia="Times New Roman" w:hAnsi="Times New Roman" w:cs="Times New Roman"/>
-        </w:rPr>
-      </w:pPr>
-      <w:r>
-        <w:rPr>
-          <w:rFonts w:ascii="Times New Roman" w:eastAsia="Times New Roman" w:hAnsi="Times New Roman" w:cs="Times New Roman"/>
           <w:lang w:val="en-US"/>
         </w:rPr>
+      </w:pPr>
+      <w:r>
+        <w:rPr>
+          <w:rFonts w:ascii="Times New Roman" w:eastAsia="Times New Roman" w:hAnsi="Times New Roman" w:cs="Times New Roman"/>
+          <w:lang w:val="en-US"/>
+        </w:rPr>
         <w:t xml:space="preserve">Is there a difference in the mean annual rainfall between the </w:t>
       </w:r>
       <w:r>
@@ -1531,6 +1582,17 @@
         </w:rPr>
         <w:t xml:space="preserve"> in India from 1930 to 1939?</w:t>
       </w:r>
+    </w:p>
+    <w:p>
+      <w:pPr>
+        <w:pStyle w:val="ListParagraph1"/>
+        <w:spacing w:before="120" w:after="120" w:line="276" w:lineRule="auto"/>
+        <w:ind w:left="1440"/>
+        <w:jc w:val="both"/>
+        <w:rPr>
+          <w:rFonts w:ascii="Times New Roman" w:eastAsia="Times New Roman" w:hAnsi="Times New Roman" w:cs="Times New Roman"/>
+        </w:rPr>
+      </w:pPr>
     </w:p>
     <w:p>
       <w:pPr>
@@ -1559,6 +1621,16 @@
         </w:rPr>
         <w:t>(100 words)</w:t>
       </w:r>
+    </w:p>
+    <w:p>
+      <w:pPr>
+        <w:pStyle w:val="ListParagraph1"/>
+        <w:ind w:left="1440"/>
+        <w:jc w:val="both"/>
+        <w:rPr>
+          <w:rFonts w:ascii="Times New Roman" w:eastAsia="Times New Roman" w:hAnsi="Times New Roman" w:cs="Times New Roman"/>
+        </w:rPr>
+      </w:pPr>
     </w:p>
     <w:p>
       <w:pPr>
@@ -1670,6 +1742,7 @@
           <w:bCs/>
           <w:lang w:val="en-US"/>
         </w:rPr>
+        <w:lastRenderedPageBreak/>
         <w:t>Alternative hypothesis (H</w:t>
       </w:r>
       <w:r>
@@ -1748,6 +1821,14 @@
     <w:p>
       <w:pPr>
         <w:pStyle w:val="ListParagraph1"/>
+        <w:rPr>
+          <w:rFonts w:ascii="Times New Roman" w:eastAsia="Times New Roman" w:hAnsi="Times New Roman" w:cs="Times New Roman"/>
+        </w:rPr>
+      </w:pPr>
+    </w:p>
+    <w:p>
+      <w:pPr>
+        <w:pStyle w:val="ListParagraph1"/>
         <w:numPr>
           <w:ilvl w:val="1"/>
           <w:numId w:val="3"/>
@@ -1773,6 +1854,17 @@
         </w:rPr>
         <w:t>(200 words)</w:t>
       </w:r>
+    </w:p>
+    <w:p>
+      <w:pPr>
+        <w:pStyle w:val="ListParagraph1"/>
+        <w:ind w:left="1440"/>
+        <w:rPr>
+          <w:rFonts w:ascii="Times New Roman" w:eastAsia="Times New Roman" w:hAnsi="Times New Roman" w:cs="Times New Roman"/>
+          <w:b/>
+          <w:bCs/>
+        </w:rPr>
+      </w:pPr>
     </w:p>
     <w:p>
       <w:pPr>
@@ -1780,6 +1872,9 @@
         <w:spacing w:beforeAutospacing="0" w:afterAutospacing="0" w:line="28" w:lineRule="atLeast"/>
         <w:ind w:left="1440"/>
         <w:jc w:val="both"/>
+        <w:rPr>
+          <w:color w:val="231F20"/>
+        </w:rPr>
       </w:pPr>
       <w:r>
         <w:rPr>
@@ -1807,11 +1902,6 @@
         </w:rPr>
         <w:t>The availability of fresh water depends on monsoonal precipitation (June to September) and rain-fed rivers, termed as Monsoon Mode by Singh et al., (2016)</w:t>
       </w:r>
-    </w:p>
-    <w:p>
-      <w:pPr>
-        <w:jc w:val="both"/>
-      </w:pPr>
     </w:p>
     <w:p>
       <w:pPr>
@@ -1820,6 +1910,14 @@
         <w:ind w:left="1440"/>
         <w:jc w:val="both"/>
       </w:pPr>
+    </w:p>
+    <w:p>
+      <w:pPr>
+        <w:pStyle w:val="NormalWeb"/>
+        <w:spacing w:beforeAutospacing="0" w:afterAutospacing="0" w:line="28" w:lineRule="atLeast"/>
+        <w:ind w:left="1440"/>
+        <w:jc w:val="both"/>
+      </w:pPr>
       <w:r>
         <w:rPr>
           <w:color w:val="000000"/>
@@ -1844,6 +1942,12 @@
       <w:pPr>
         <w:ind w:left="1418"/>
         <w:jc w:val="both"/>
+        <w:rPr>
+          <w:rFonts w:ascii="Times New Roman" w:eastAsia="SimSun" w:hAnsi="Times New Roman" w:cs="Times New Roman"/>
+          <w:color w:val="000000"/>
+          <w:kern w:val="0"/>
+          <w:lang w:val="en-US" w:eastAsia="zh-CN" w:bidi="ar"/>
+        </w:rPr>
       </w:pPr>
       <w:r>
         <w:rPr>
@@ -1870,7 +1974,6 @@
           <w:shd w:val="clear" w:color="auto" w:fill="FFFFFF"/>
           <w:lang w:val="en-US" w:eastAsia="zh-CN" w:bidi="ar"/>
         </w:rPr>
-        <w:lastRenderedPageBreak/>
         <w:t xml:space="preserve">understanding the variability of climate in the region is essential in controlling </w:t>
       </w:r>
       <w:r>
@@ -1885,11 +1988,8 @@
     </w:p>
     <w:p>
       <w:pPr>
-        <w:pStyle w:val="ListParagraph1"/>
-        <w:ind w:left="1440" w:hanging="720"/>
-        <w:rPr>
-          <w:rFonts w:ascii="Times New Roman" w:eastAsia="Times New Roman" w:hAnsi="Times New Roman" w:cs="Times New Roman"/>
-        </w:rPr>
+        <w:ind w:left="1418"/>
+        <w:jc w:val="both"/>
       </w:pPr>
     </w:p>
     <w:p>
@@ -1921,13 +2021,11 @@
         </w:rPr>
         <w:t>s)</w:t>
       </w:r>
-      <w:r>
-        <w:rPr>
-          <w:rFonts w:ascii="Times New Roman" w:eastAsia="Times New Roman" w:hAnsi="Times New Roman" w:cs="Times New Roman"/>
-        </w:rPr>
-        <w:br/>
-      </w:r>
-      <w:r>
+    </w:p>
+    <w:p>
+      <w:pPr>
+        <w:ind w:left="1418"/>
+        <w:jc w:val="both"/>
         <w:rPr>
           <w:rFonts w:ascii="Times New Roman" w:eastAsia="SimSun" w:hAnsi="Times New Roman" w:cs="Times New Roman"/>
           <w:color w:val="111111"/>
@@ -1935,9 +2033,13 @@
           <w:shd w:val="clear" w:color="auto" w:fill="FFFFFF"/>
           <w:lang w:val="en-US" w:eastAsia="zh-CN" w:bidi="ar"/>
         </w:rPr>
-        <w:t>It is no secret that managers of water resources, researchers, and policymakers are increasingly at risk from climate change (</w:t>
-      </w:r>
-      <w:proofErr w:type="spellStart"/>
+      </w:pPr>
+      <w:r>
+        <w:rPr>
+          <w:rFonts w:ascii="Times New Roman" w:eastAsia="Times New Roman" w:hAnsi="Times New Roman" w:cs="Times New Roman"/>
+        </w:rPr>
+        <w:br/>
+      </w:r>
       <w:r>
         <w:rPr>
           <w:rFonts w:ascii="Times New Roman" w:eastAsia="SimSun" w:hAnsi="Times New Roman" w:cs="Times New Roman"/>
@@ -1946,9 +2048,9 @@
           <w:shd w:val="clear" w:color="auto" w:fill="FFFFFF"/>
           <w:lang w:val="en-US" w:eastAsia="zh-CN" w:bidi="ar"/>
         </w:rPr>
-        <w:t>Ciampittiello</w:t>
-      </w:r>
-      <w:proofErr w:type="spellEnd"/>
+        <w:t>It is no secret that managers of water resources, researchers, and policymakers are increasingly at risk from climate change (</w:t>
+      </w:r>
+      <w:proofErr w:type="spellStart"/>
       <w:r>
         <w:rPr>
           <w:rFonts w:ascii="Times New Roman" w:eastAsia="SimSun" w:hAnsi="Times New Roman" w:cs="Times New Roman"/>
@@ -1957,8 +2059,25 @@
           <w:shd w:val="clear" w:color="auto" w:fill="FFFFFF"/>
           <w:lang w:val="en-US" w:eastAsia="zh-CN" w:bidi="ar"/>
         </w:rPr>
+        <w:t>Ciampittiello</w:t>
+      </w:r>
+      <w:proofErr w:type="spellEnd"/>
+      <w:r>
+        <w:rPr>
+          <w:rFonts w:ascii="Times New Roman" w:eastAsia="SimSun" w:hAnsi="Times New Roman" w:cs="Times New Roman"/>
+          <w:color w:val="111111"/>
+          <w:kern w:val="0"/>
+          <w:shd w:val="clear" w:color="auto" w:fill="FFFFFF"/>
+          <w:lang w:val="en-US" w:eastAsia="zh-CN" w:bidi="ar"/>
+        </w:rPr>
         <w:t xml:space="preserve"> et al., 2023). Changes in the amount and distribution of rainfall are one of the primary effects of climate change that require immediate attention and in-depth study since this information may be used for effective water resource management. Rainfall is essential to people's livelihood in a nation like India, where they mostly rely on their agricultural methods and a variety of forest resources. Rainfall contributes to water supplies and agricultural development, but too much of it can cause floods and disturb daily life. </w:t>
       </w:r>
+    </w:p>
+    <w:p>
+      <w:pPr>
+        <w:ind w:left="1418"/>
+        <w:jc w:val="both"/>
+      </w:pPr>
     </w:p>
     <w:p>
       <w:pPr>
@@ -2437,7 +2556,6 @@
         <w:rPr>
           <w:rFonts w:ascii="Times New Roman" w:eastAsia="Times New Roman" w:hAnsi="Times New Roman" w:cs="Times New Roman"/>
         </w:rPr>
-        <w:lastRenderedPageBreak/>
         <w:t xml:space="preserve">The histogram in Fig. 1 shows that the data distribution follows a normal bell curve, which indicates that for </w:t>
       </w:r>
       <w:r>
@@ -2659,6 +2777,7 @@
         <w:rPr>
           <w:rFonts w:ascii="Times New Roman" w:eastAsia="Times New Roman" w:hAnsi="Times New Roman" w:cs="Times New Roman"/>
         </w:rPr>
+        <w:lastRenderedPageBreak/>
         <w:t xml:space="preserve"> </w:t>
       </w:r>
     </w:p>
@@ -3117,7 +3236,6 @@
         <w:rPr>
           <w:rFonts w:ascii="Times New Roman" w:eastAsia="Times New Roman" w:hAnsi="Times New Roman" w:cs="Times New Roman"/>
         </w:rPr>
-        <w:lastRenderedPageBreak/>
         <w:t>Interpretation of the results (</w:t>
       </w:r>
       <w:r>
@@ -3394,6 +3512,7 @@
           <w:iCs/>
           <w:highlight w:val="yellow"/>
         </w:rPr>
+        <w:lastRenderedPageBreak/>
         <w:t>Make sure it runs (look in Rscript.log for output from a statistical test)</w:t>
       </w:r>
     </w:p>
@@ -3450,6 +3569,7 @@
       <w:footerReference w:type="default" r:id="rId9"/>
       <w:pgSz w:w="11906" w:h="16838"/>
       <w:pgMar w:top="1440" w:right="1440" w:bottom="1440" w:left="1440" w:header="708" w:footer="708" w:gutter="0"/>
+      <w:pgNumType w:start="1"/>
       <w:cols w:space="708"/>
       <w:titlePg/>
       <w:docGrid w:linePitch="360"/>

</xml_diff>

<commit_message>
Added final report title, our Group ID, our dataset number and our names and ID numbers
</commit_message>
<xml_diff>
--- a/7COM1079_Final report_template.docx
+++ b/7COM1079_Final report_template.docx
@@ -232,26 +232,45 @@
       <w:pPr>
         <w:rPr>
           <w:rFonts w:ascii="Times New Roman" w:eastAsia="Times New Roman" w:hAnsi="Times New Roman" w:cs="Times New Roman"/>
-        </w:rPr>
-      </w:pPr>
-      <w:r>
-        <w:rPr>
-          <w:rFonts w:ascii="Times New Roman" w:eastAsia="Times New Roman" w:hAnsi="Times New Roman" w:cs="Times New Roman"/>
-        </w:rPr>
-        <w:t>Final report title: (</w:t>
-      </w:r>
-      <w:r>
-        <w:rPr>
-          <w:rFonts w:ascii="Times New Roman" w:eastAsia="Times New Roman" w:hAnsi="Times New Roman" w:cs="Times New Roman"/>
-          <w:i/>
-        </w:rPr>
-        <w:t>the topic of your research.)</w:t>
-      </w:r>
-    </w:p>
-    <w:p>
-      <w:pPr>
-        <w:rPr>
-          <w:rFonts w:ascii="Times New Roman" w:eastAsia="Times New Roman" w:hAnsi="Times New Roman" w:cs="Times New Roman"/>
+          <w:lang w:val="en-US"/>
+        </w:rPr>
+      </w:pPr>
+      <w:r>
+        <w:rPr>
+          <w:rFonts w:ascii="Times New Roman" w:eastAsia="Times New Roman" w:hAnsi="Times New Roman" w:cs="Times New Roman"/>
+        </w:rPr>
+        <w:t xml:space="preserve">Final report title: </w:t>
+      </w:r>
+      <w:r>
+        <w:rPr>
+          <w:rFonts w:ascii="Times New Roman" w:eastAsia="Times New Roman" w:hAnsi="Times New Roman" w:cs="Times New Roman"/>
+          <w:b/>
+          <w:bCs/>
+        </w:rPr>
+        <w:t xml:space="preserve">Is there a difference in the mean annual rainfall between the Andaman &amp; Nicobar Islands and Coastal Karnataka in India </w:t>
+      </w:r>
+      <w:r>
+        <w:rPr>
+          <w:rFonts w:ascii="Times New Roman" w:eastAsia="Times New Roman" w:hAnsi="Times New Roman" w:cs="Times New Roman"/>
+          <w:b/>
+          <w:bCs/>
+        </w:rPr>
+        <w:t>from 1930 to 1939</w:t>
+      </w:r>
+      <w:r>
+        <w:rPr>
+          <w:rFonts w:ascii="Times New Roman" w:eastAsia="Times New Roman" w:hAnsi="Times New Roman" w:cs="Times New Roman"/>
+          <w:b/>
+          <w:bCs/>
+        </w:rPr>
+        <w:t>?</w:t>
+      </w:r>
+    </w:p>
+    <w:p>
+      <w:pPr>
+        <w:rPr>
+          <w:rFonts w:ascii="Times New Roman" w:eastAsia="Times New Roman" w:hAnsi="Times New Roman" w:cs="Times New Roman"/>
+          <w:lang w:val="en-US"/>
         </w:rPr>
       </w:pPr>
     </w:p>
@@ -267,6 +286,12 @@
         </w:rPr>
         <w:t xml:space="preserve">Group ID: </w:t>
       </w:r>
+      <w:r>
+        <w:rPr>
+          <w:rFonts w:ascii="Times New Roman" w:eastAsia="Times New Roman" w:hAnsi="Times New Roman" w:cs="Times New Roman"/>
+        </w:rPr>
+        <w:t xml:space="preserve"> A33 </w:t>
+      </w:r>
     </w:p>
     <w:p>
       <w:pPr>
@@ -287,20 +312,24 @@
         </w:rPr>
         <w:t xml:space="preserve">Dataset number: </w:t>
       </w:r>
-    </w:p>
-    <w:p>
-      <w:pPr>
-        <w:rPr>
-          <w:rFonts w:ascii="Times New Roman" w:eastAsia="Times New Roman" w:hAnsi="Times New Roman" w:cs="Times New Roman"/>
-        </w:rPr>
-      </w:pPr>
-    </w:p>
-    <w:p>
-      <w:pPr>
-        <w:rPr>
-          <w:rFonts w:ascii="Times New Roman" w:eastAsia="Times New Roman" w:hAnsi="Times New Roman" w:cs="Times New Roman"/>
-          <w:i/>
-          <w:highlight w:val="yellow"/>
+      <w:r>
+        <w:rPr>
+          <w:rFonts w:ascii="Times New Roman" w:eastAsia="Times New Roman" w:hAnsi="Times New Roman" w:cs="Times New Roman"/>
+        </w:rPr>
+        <w:t>ds049</w:t>
+      </w:r>
+    </w:p>
+    <w:p>
+      <w:pPr>
+        <w:rPr>
+          <w:rFonts w:ascii="Times New Roman" w:eastAsia="Times New Roman" w:hAnsi="Times New Roman" w:cs="Times New Roman"/>
+        </w:rPr>
+      </w:pPr>
+    </w:p>
+    <w:p>
+      <w:pPr>
+        <w:rPr>
+          <w:rFonts w:ascii="Times New Roman" w:eastAsia="Times New Roman" w:hAnsi="Times New Roman" w:cs="Times New Roman"/>
         </w:rPr>
       </w:pPr>
       <w:r>
@@ -309,45 +338,107 @@
         </w:rPr>
         <w:t xml:space="preserve">Prepared by: </w:t>
       </w:r>
-      <w:r>
-        <w:rPr>
-          <w:rFonts w:ascii="Times New Roman" w:eastAsia="Times New Roman" w:hAnsi="Times New Roman" w:cs="Times New Roman"/>
-          <w:i/>
-          <w:highlight w:val="yellow"/>
-        </w:rPr>
-        <w:t>[Name and ID of submitting student first],</w:t>
-      </w:r>
-      <w:r>
-        <w:rPr>
-          <w:rFonts w:ascii="Times New Roman" w:eastAsia="Times New Roman" w:hAnsi="Times New Roman" w:cs="Times New Roman"/>
-          <w:i/>
-        </w:rPr>
-        <w:t xml:space="preserve"> </w:t>
-      </w:r>
-    </w:p>
-    <w:p>
-      <w:pPr>
-        <w:ind w:left="720"/>
-        <w:rPr>
-          <w:rFonts w:ascii="Times New Roman" w:eastAsia="Times New Roman" w:hAnsi="Times New Roman" w:cs="Times New Roman"/>
-          <w:i/>
-          <w:highlight w:val="yellow"/>
-        </w:rPr>
-      </w:pPr>
-      <w:r>
-        <w:rPr>
-          <w:rFonts w:ascii="Times New Roman" w:eastAsia="Times New Roman" w:hAnsi="Times New Roman" w:cs="Times New Roman"/>
-          <w:i/>
-        </w:rPr>
-        <w:t xml:space="preserve">         </w:t>
-      </w:r>
-      <w:r>
-        <w:rPr>
-          <w:rFonts w:ascii="Times New Roman" w:eastAsia="Times New Roman" w:hAnsi="Times New Roman" w:cs="Times New Roman"/>
-          <w:i/>
-          <w:highlight w:val="yellow"/>
-        </w:rPr>
-        <w:t>[Name and ID of other group members]</w:t>
+    </w:p>
+    <w:p>
+      <w:pPr>
+        <w:pStyle w:val="ListParagraph"/>
+        <w:numPr>
+          <w:ilvl w:val="0"/>
+          <w:numId w:val="15"/>
+        </w:numPr>
+        <w:rPr>
+          <w:rFonts w:ascii="Times New Roman" w:eastAsia="Times New Roman" w:hAnsi="Times New Roman" w:cs="Times New Roman"/>
+        </w:rPr>
+      </w:pPr>
+      <w:r>
+        <w:rPr>
+          <w:rFonts w:ascii="Times New Roman" w:eastAsia="Times New Roman" w:hAnsi="Times New Roman" w:cs="Times New Roman"/>
+        </w:rPr>
+        <w:t xml:space="preserve">Zahra Al-Ansare – ID No: 17045753 </w:t>
+      </w:r>
+    </w:p>
+    <w:p>
+      <w:pPr>
+        <w:pStyle w:val="ListParagraph"/>
+        <w:numPr>
+          <w:ilvl w:val="0"/>
+          <w:numId w:val="15"/>
+        </w:numPr>
+        <w:rPr>
+          <w:rFonts w:ascii="Times New Roman" w:eastAsia="Times New Roman" w:hAnsi="Times New Roman" w:cs="Times New Roman"/>
+        </w:rPr>
+      </w:pPr>
+      <w:r>
+        <w:rPr>
+          <w:rFonts w:ascii="Times New Roman" w:eastAsia="Times New Roman" w:hAnsi="Times New Roman" w:cs="Times New Roman"/>
+        </w:rPr>
+        <w:t xml:space="preserve">Hanifat </w:t>
+      </w:r>
+      <w:r>
+        <w:rPr>
+          <w:rFonts w:ascii="Times New Roman" w:eastAsia="Times New Roman" w:hAnsi="Times New Roman" w:cs="Times New Roman"/>
+        </w:rPr>
+        <w:t>Owuri – ID No: 24</w:t>
+      </w:r>
+      <w:r>
+        <w:rPr>
+          <w:rFonts w:ascii="Times New Roman" w:eastAsia="Times New Roman" w:hAnsi="Times New Roman" w:cs="Times New Roman"/>
+        </w:rPr>
+        <w:t>067765</w:t>
+      </w:r>
+    </w:p>
+    <w:p>
+      <w:pPr>
+        <w:pStyle w:val="ListParagraph"/>
+        <w:numPr>
+          <w:ilvl w:val="0"/>
+          <w:numId w:val="15"/>
+        </w:numPr>
+        <w:rPr>
+          <w:rFonts w:ascii="Times New Roman" w:eastAsia="Times New Roman" w:hAnsi="Times New Roman" w:cs="Times New Roman"/>
+        </w:rPr>
+      </w:pPr>
+      <w:r>
+        <w:rPr>
+          <w:rFonts w:ascii="Times New Roman" w:eastAsia="Times New Roman" w:hAnsi="Times New Roman" w:cs="Times New Roman"/>
+        </w:rPr>
+        <w:t>Mershack Demenya – ID No: 24131070</w:t>
+      </w:r>
+    </w:p>
+    <w:p>
+      <w:pPr>
+        <w:pStyle w:val="ListParagraph"/>
+        <w:numPr>
+          <w:ilvl w:val="0"/>
+          <w:numId w:val="15"/>
+        </w:numPr>
+        <w:rPr>
+          <w:rFonts w:ascii="Times New Roman" w:eastAsia="Times New Roman" w:hAnsi="Times New Roman" w:cs="Times New Roman"/>
+        </w:rPr>
+      </w:pPr>
+      <w:r>
+        <w:rPr>
+          <w:rFonts w:ascii="Times New Roman" w:eastAsia="Times New Roman" w:hAnsi="Times New Roman" w:cs="Times New Roman"/>
+        </w:rPr>
+        <w:t>Pavithran Gurusamy – ID No: 24067994</w:t>
+      </w:r>
+    </w:p>
+    <w:p>
+      <w:pPr>
+        <w:pStyle w:val="ListParagraph"/>
+        <w:numPr>
+          <w:ilvl w:val="0"/>
+          <w:numId w:val="15"/>
+        </w:numPr>
+        <w:rPr>
+          <w:rFonts w:ascii="Times New Roman" w:eastAsia="Times New Roman" w:hAnsi="Times New Roman" w:cs="Times New Roman"/>
+        </w:rPr>
+      </w:pPr>
+      <w:r>
+        <w:rPr>
+          <w:rFonts w:ascii="Times New Roman" w:eastAsia="Times New Roman" w:hAnsi="Times New Roman" w:cs="Times New Roman"/>
+        </w:rPr>
+        <w:t>Precious Toke Taku – ID No: 24163500</w:t>
       </w:r>
     </w:p>
     <w:p>
@@ -1033,6 +1124,7 @@
         <w:rPr>
           <w:rFonts w:ascii="Times New Roman" w:eastAsia="Times New Roman" w:hAnsi="Times New Roman" w:cs="Times New Roman"/>
         </w:rPr>
+        <w:lastRenderedPageBreak/>
         <w:t xml:space="preserve"> </w:t>
       </w:r>
     </w:p>
@@ -1089,7 +1181,6 @@
         <w:rPr>
           <w:rFonts w:ascii="Times New Roman" w:eastAsia="Times New Roman" w:hAnsi="Times New Roman" w:cs="Times New Roman"/>
         </w:rPr>
-        <w:lastRenderedPageBreak/>
         <w:t xml:space="preserve">Interpretation of the results </w:t>
       </w:r>
     </w:p>
@@ -1237,7 +1328,13 @@
     </w:p>
     <w:p>
       <w:r>
-        <w:br w:type="page"/>
+        <w:rPr>
+          <w:rFonts w:ascii="Times New Roman" w:eastAsia="Times New Roman" w:hAnsi="Times New Roman" w:cs="Times New Roman"/>
+          <w:i/>
+          <w:iCs/>
+          <w:highlight w:val="yellow"/>
+        </w:rPr>
+        <w:t>The list below outlines the chapter/subchapter numbers, names, word count limits, and explanations of what to write in each section.</w:t>
       </w:r>
     </w:p>
     <w:p>
@@ -1251,42 +1348,285 @@
           <w:highlight w:val="yellow"/>
         </w:rPr>
       </w:pPr>
-      <w:r>
-        <w:rPr>
-          <w:rFonts w:ascii="Times New Roman" w:eastAsia="Times New Roman" w:hAnsi="Times New Roman" w:cs="Times New Roman"/>
-          <w:i/>
-          <w:iCs/>
-          <w:highlight w:val="yellow"/>
+    </w:p>
+    <w:p>
+      <w:pPr>
+        <w:pStyle w:val="ListParagraph1"/>
+        <w:ind w:left="1440" w:hanging="720"/>
+        <w:rPr>
+          <w:rFonts w:ascii="Times New Roman" w:eastAsia="Times New Roman" w:hAnsi="Times New Roman" w:cs="Times New Roman"/>
+          <w:i/>
+          <w:iCs/>
+          <w:highlight w:val="yellow"/>
+        </w:rPr>
+      </w:pPr>
+    </w:p>
+    <w:p>
+      <w:pPr>
+        <w:pStyle w:val="ListParagraph1"/>
+        <w:ind w:left="1440" w:hanging="720"/>
+        <w:rPr>
+          <w:rFonts w:ascii="Times New Roman" w:eastAsia="Times New Roman" w:hAnsi="Times New Roman" w:cs="Times New Roman"/>
+          <w:i/>
+          <w:iCs/>
+          <w:highlight w:val="yellow"/>
+        </w:rPr>
+      </w:pPr>
+    </w:p>
+    <w:p>
+      <w:pPr>
+        <w:pStyle w:val="ListParagraph1"/>
+        <w:ind w:left="1440" w:hanging="720"/>
+        <w:rPr>
+          <w:rFonts w:ascii="Times New Roman" w:eastAsia="Times New Roman" w:hAnsi="Times New Roman" w:cs="Times New Roman"/>
+          <w:i/>
+          <w:iCs/>
+          <w:highlight w:val="yellow"/>
+        </w:rPr>
+      </w:pPr>
+    </w:p>
+    <w:p>
+      <w:pPr>
+        <w:pStyle w:val="ListParagraph1"/>
+        <w:ind w:left="1440" w:hanging="720"/>
+        <w:rPr>
+          <w:rFonts w:ascii="Times New Roman" w:eastAsia="Times New Roman" w:hAnsi="Times New Roman" w:cs="Times New Roman"/>
+          <w:i/>
+          <w:iCs/>
+          <w:highlight w:val="yellow"/>
+        </w:rPr>
+      </w:pPr>
+    </w:p>
+    <w:p>
+      <w:pPr>
+        <w:pStyle w:val="ListParagraph1"/>
+        <w:ind w:left="1440" w:hanging="720"/>
+        <w:rPr>
+          <w:rFonts w:ascii="Times New Roman" w:eastAsia="Times New Roman" w:hAnsi="Times New Roman" w:cs="Times New Roman"/>
+          <w:i/>
+          <w:iCs/>
+          <w:highlight w:val="yellow"/>
+        </w:rPr>
+      </w:pPr>
+    </w:p>
+    <w:p>
+      <w:pPr>
+        <w:pStyle w:val="ListParagraph1"/>
+        <w:ind w:left="1440" w:hanging="720"/>
+        <w:rPr>
+          <w:rFonts w:ascii="Times New Roman" w:eastAsia="Times New Roman" w:hAnsi="Times New Roman" w:cs="Times New Roman"/>
+          <w:i/>
+          <w:iCs/>
+          <w:highlight w:val="yellow"/>
+        </w:rPr>
+      </w:pPr>
+    </w:p>
+    <w:p>
+      <w:pPr>
+        <w:pStyle w:val="ListParagraph1"/>
+        <w:ind w:left="1440" w:hanging="720"/>
+        <w:rPr>
+          <w:rFonts w:ascii="Times New Roman" w:eastAsia="Times New Roman" w:hAnsi="Times New Roman" w:cs="Times New Roman"/>
+          <w:i/>
+          <w:iCs/>
+          <w:highlight w:val="yellow"/>
+        </w:rPr>
+      </w:pPr>
+    </w:p>
+    <w:p>
+      <w:pPr>
+        <w:pStyle w:val="ListParagraph1"/>
+        <w:ind w:left="1440" w:hanging="720"/>
+        <w:rPr>
+          <w:rFonts w:ascii="Times New Roman" w:eastAsia="Times New Roman" w:hAnsi="Times New Roman" w:cs="Times New Roman"/>
+          <w:i/>
+          <w:iCs/>
+          <w:highlight w:val="yellow"/>
+        </w:rPr>
+      </w:pPr>
+    </w:p>
+    <w:p>
+      <w:pPr>
+        <w:pStyle w:val="ListParagraph1"/>
+        <w:ind w:left="1440" w:hanging="720"/>
+        <w:rPr>
+          <w:rFonts w:ascii="Times New Roman" w:eastAsia="Times New Roman" w:hAnsi="Times New Roman" w:cs="Times New Roman"/>
+          <w:i/>
+          <w:iCs/>
+          <w:highlight w:val="yellow"/>
+        </w:rPr>
+      </w:pPr>
+    </w:p>
+    <w:p>
+      <w:pPr>
+        <w:pStyle w:val="ListParagraph1"/>
+        <w:ind w:left="1440" w:hanging="720"/>
+        <w:rPr>
+          <w:rFonts w:ascii="Times New Roman" w:eastAsia="Times New Roman" w:hAnsi="Times New Roman" w:cs="Times New Roman"/>
+          <w:i/>
+          <w:iCs/>
+          <w:highlight w:val="yellow"/>
+        </w:rPr>
+      </w:pPr>
+    </w:p>
+    <w:p>
+      <w:pPr>
+        <w:pStyle w:val="ListParagraph1"/>
+        <w:ind w:left="1440" w:hanging="720"/>
+        <w:rPr>
+          <w:rFonts w:ascii="Times New Roman" w:eastAsia="Times New Roman" w:hAnsi="Times New Roman" w:cs="Times New Roman"/>
+          <w:i/>
+          <w:iCs/>
+          <w:highlight w:val="yellow"/>
+        </w:rPr>
+      </w:pPr>
+    </w:p>
+    <w:p>
+      <w:pPr>
+        <w:pStyle w:val="ListParagraph1"/>
+        <w:ind w:left="1440" w:hanging="720"/>
+        <w:rPr>
+          <w:rFonts w:ascii="Times New Roman" w:eastAsia="Times New Roman" w:hAnsi="Times New Roman" w:cs="Times New Roman"/>
+          <w:i/>
+          <w:iCs/>
+          <w:highlight w:val="yellow"/>
+        </w:rPr>
+      </w:pPr>
+    </w:p>
+    <w:p>
+      <w:pPr>
+        <w:pStyle w:val="ListParagraph1"/>
+        <w:ind w:left="1440" w:hanging="720"/>
+        <w:rPr>
+          <w:rFonts w:ascii="Times New Roman" w:eastAsia="Times New Roman" w:hAnsi="Times New Roman" w:cs="Times New Roman"/>
+          <w:i/>
+          <w:iCs/>
+          <w:highlight w:val="yellow"/>
+        </w:rPr>
+      </w:pPr>
+    </w:p>
+    <w:p>
+      <w:pPr>
+        <w:pStyle w:val="ListParagraph1"/>
+        <w:ind w:left="1440" w:hanging="720"/>
+        <w:rPr>
+          <w:rFonts w:ascii="Times New Roman" w:eastAsia="Times New Roman" w:hAnsi="Times New Roman" w:cs="Times New Roman"/>
+          <w:i/>
+          <w:iCs/>
+          <w:highlight w:val="yellow"/>
+        </w:rPr>
+      </w:pPr>
+    </w:p>
+    <w:p>
+      <w:pPr>
+        <w:pStyle w:val="ListParagraph1"/>
+        <w:ind w:left="1440" w:hanging="720"/>
+        <w:rPr>
+          <w:rFonts w:ascii="Times New Roman" w:eastAsia="Times New Roman" w:hAnsi="Times New Roman" w:cs="Times New Roman"/>
+          <w:i/>
+          <w:iCs/>
+          <w:highlight w:val="yellow"/>
+        </w:rPr>
+      </w:pPr>
+    </w:p>
+    <w:p>
+      <w:pPr>
+        <w:pStyle w:val="ListParagraph1"/>
+        <w:ind w:left="1440" w:hanging="720"/>
+        <w:rPr>
+          <w:rFonts w:ascii="Times New Roman" w:eastAsia="Times New Roman" w:hAnsi="Times New Roman" w:cs="Times New Roman"/>
+          <w:i/>
+          <w:iCs/>
+          <w:highlight w:val="yellow"/>
+        </w:rPr>
+      </w:pPr>
+    </w:p>
+    <w:p>
+      <w:pPr>
+        <w:pStyle w:val="ListParagraph1"/>
+        <w:ind w:left="1440" w:hanging="720"/>
+        <w:rPr>
+          <w:rFonts w:ascii="Times New Roman" w:eastAsia="Times New Roman" w:hAnsi="Times New Roman" w:cs="Times New Roman"/>
+          <w:i/>
+          <w:iCs/>
+          <w:highlight w:val="yellow"/>
+        </w:rPr>
+      </w:pPr>
+    </w:p>
+    <w:p>
+      <w:pPr>
+        <w:pStyle w:val="ListParagraph1"/>
+        <w:ind w:left="1440" w:hanging="720"/>
+        <w:rPr>
+          <w:rFonts w:ascii="Times New Roman" w:eastAsia="Times New Roman" w:hAnsi="Times New Roman" w:cs="Times New Roman"/>
+          <w:i/>
+          <w:iCs/>
+          <w:highlight w:val="yellow"/>
+        </w:rPr>
+      </w:pPr>
+    </w:p>
+    <w:p>
+      <w:pPr>
+        <w:pStyle w:val="ListParagraph1"/>
+        <w:ind w:left="1440" w:hanging="720"/>
+        <w:rPr>
+          <w:rFonts w:ascii="Times New Roman" w:eastAsia="Times New Roman" w:hAnsi="Times New Roman" w:cs="Times New Roman"/>
+          <w:i/>
+          <w:iCs/>
+          <w:highlight w:val="yellow"/>
+        </w:rPr>
+      </w:pPr>
+    </w:p>
+    <w:p>
+      <w:pPr>
+        <w:pStyle w:val="ListParagraph1"/>
+        <w:ind w:left="1440" w:hanging="720"/>
+        <w:rPr>
+          <w:rFonts w:ascii="Times New Roman" w:eastAsia="Times New Roman" w:hAnsi="Times New Roman" w:cs="Times New Roman"/>
+          <w:i/>
+          <w:iCs/>
+          <w:highlight w:val="yellow"/>
+        </w:rPr>
+      </w:pPr>
+    </w:p>
+    <w:p>
+      <w:pPr>
+        <w:pStyle w:val="ListParagraph1"/>
+        <w:ind w:left="1440" w:hanging="720"/>
+        <w:rPr>
+          <w:rFonts w:ascii="Times New Roman" w:eastAsia="Times New Roman" w:hAnsi="Times New Roman" w:cs="Times New Roman"/>
+          <w:i/>
+          <w:iCs/>
+          <w:highlight w:val="yellow"/>
+        </w:rPr>
+      </w:pPr>
+    </w:p>
+    <w:p>
+      <w:pPr>
+        <w:pStyle w:val="ListParagraph1"/>
+        <w:ind w:left="1440" w:hanging="720"/>
+        <w:rPr>
+          <w:rFonts w:ascii="Times New Roman" w:eastAsia="Times New Roman" w:hAnsi="Times New Roman" w:cs="Times New Roman"/>
+          <w:i/>
+          <w:iCs/>
+          <w:highlight w:val="yellow"/>
+        </w:rPr>
+      </w:pPr>
+    </w:p>
+    <w:p>
+      <w:pPr>
+        <w:ind w:left="450"/>
+        <w:rPr>
+          <w:rFonts w:ascii="Times New Roman" w:eastAsia="Times New Roman" w:hAnsi="Times New Roman" w:cs="Times New Roman"/>
+          <w:i/>
+          <w:iCs/>
+        </w:rPr>
+      </w:pPr>
+      <w:r>
+        <w:rPr>
+          <w:rFonts w:ascii="Times New Roman" w:eastAsia="Times New Roman" w:hAnsi="Times New Roman" w:cs="Times New Roman"/>
         </w:rPr>
         <w:lastRenderedPageBreak/>
-        <w:t>The list below outlines the chapter/subchapter numbers, names, word count limits, and explanations of what to write in each section.</w:t>
-      </w:r>
-    </w:p>
-    <w:p>
-      <w:pPr>
-        <w:pStyle w:val="ListParagraph1"/>
-        <w:ind w:left="1440" w:hanging="720"/>
-        <w:rPr>
-          <w:rFonts w:ascii="Times New Roman" w:eastAsia="Times New Roman" w:hAnsi="Times New Roman" w:cs="Times New Roman"/>
-          <w:i/>
-          <w:iCs/>
-          <w:highlight w:val="yellow"/>
-        </w:rPr>
-      </w:pPr>
-    </w:p>
-    <w:p>
-      <w:pPr>
-        <w:ind w:left="450"/>
-        <w:rPr>
-          <w:rFonts w:ascii="Times New Roman" w:eastAsia="Times New Roman" w:hAnsi="Times New Roman" w:cs="Times New Roman"/>
-          <w:i/>
-          <w:iCs/>
-        </w:rPr>
-      </w:pPr>
-      <w:r>
-        <w:rPr>
-          <w:rFonts w:ascii="Times New Roman" w:eastAsia="Times New Roman" w:hAnsi="Times New Roman" w:cs="Times New Roman"/>
-        </w:rPr>
         <w:t>1. Introduction</w:t>
       </w:r>
     </w:p>
@@ -1341,61 +1681,43 @@
         </w:rPr>
         <w:t xml:space="preserve">The pattern and intensity of rainfall vary greatly from region to region in India. </w:t>
       </w:r>
+      <w:r>
+        <w:rPr>
+          <w:rFonts w:ascii="Times New Roman" w:eastAsia="Times New Roman" w:hAnsi="Times New Roman" w:cs="Times New Roman"/>
+        </w:rPr>
+        <w:t>To</w:t>
+      </w:r>
+      <w:r>
+        <w:rPr>
+          <w:rFonts w:ascii="Times New Roman" w:eastAsia="Times New Roman" w:hAnsi="Times New Roman" w:cs="Times New Roman"/>
+        </w:rPr>
+        <w:t xml:space="preserve"> properly carry out analysis of climate change </w:t>
+      </w:r>
       <w:proofErr w:type="gramStart"/>
       <w:r>
         <w:rPr>
           <w:rFonts w:ascii="Times New Roman" w:eastAsia="Times New Roman" w:hAnsi="Times New Roman" w:cs="Times New Roman"/>
         </w:rPr>
-        <w:t>In order to</w:t>
+        <w:t>so as to</w:t>
       </w:r>
       <w:proofErr w:type="gramEnd"/>
       <w:r>
         <w:rPr>
           <w:rFonts w:ascii="Times New Roman" w:eastAsia="Times New Roman" w:hAnsi="Times New Roman" w:cs="Times New Roman"/>
         </w:rPr>
-        <w:t xml:space="preserve"> properly carry out analysis of climate change </w:t>
-      </w:r>
-      <w:proofErr w:type="gramStart"/>
-      <w:r>
-        <w:rPr>
-          <w:rFonts w:ascii="Times New Roman" w:eastAsia="Times New Roman" w:hAnsi="Times New Roman" w:cs="Times New Roman"/>
-        </w:rPr>
-        <w:t>so as to</w:t>
-      </w:r>
-      <w:proofErr w:type="gramEnd"/>
-      <w:r>
-        <w:rPr>
-          <w:rFonts w:ascii="Times New Roman" w:eastAsia="Times New Roman" w:hAnsi="Times New Roman" w:cs="Times New Roman"/>
-        </w:rPr>
-        <w:t xml:space="preserve"> be able to make good decisions pertaining to agriculture, it is essential to understand these patterns. In most analytical studies focused on the entire nation, very few considered narrowing it down to comparing regions within specific historical periods. Several studies have shown that rains in the Indian subcontinent defy uniformity, being largely dependent on monsoon cycles (</w:t>
-      </w:r>
-      <w:proofErr w:type="spellStart"/>
-      <w:r>
-        <w:rPr>
-          <w:rFonts w:ascii="Times New Roman" w:eastAsia="Times New Roman" w:hAnsi="Times New Roman" w:cs="Times New Roman"/>
-        </w:rPr>
-        <w:t>Guhathakurta</w:t>
-      </w:r>
-      <w:proofErr w:type="spellEnd"/>
-      <w:r>
-        <w:rPr>
-          <w:rFonts w:ascii="Times New Roman" w:eastAsia="Times New Roman" w:hAnsi="Times New Roman" w:cs="Times New Roman"/>
-        </w:rPr>
-        <w:t xml:space="preserve"> &amp; Rajeevan, 2008). This study </w:t>
-      </w:r>
-      <w:proofErr w:type="gramStart"/>
-      <w:r>
-        <w:rPr>
-          <w:rFonts w:ascii="Times New Roman" w:eastAsia="Times New Roman" w:hAnsi="Times New Roman" w:cs="Times New Roman"/>
-        </w:rPr>
-        <w:t>takes a look</w:t>
-      </w:r>
-      <w:proofErr w:type="gramEnd"/>
-      <w:r>
-        <w:rPr>
-          <w:rFonts w:ascii="Times New Roman" w:eastAsia="Times New Roman" w:hAnsi="Times New Roman" w:cs="Times New Roman"/>
-        </w:rPr>
-        <w:t xml:space="preserve"> at whether significantly different mean annual rainfall was experienced between Andaman &amp; Nicobar and Coastal Karnataka during the decade of the 1930s. Through this comparison, the differences that we may discover can provide useful information for present-day crop planning and water management.</w:t>
+        <w:t xml:space="preserve"> be able to make good decisions pertaining to agriculture, it is essential to understand these patterns. In most analytical studies focused on the entire nation, very few considered narrowing it down to comparing regions within specific historical periods. Several studies have shown that rains in the Indian subcontinent defy uniformity, being largely dependent on monsoon cycles (Guhathakurta &amp; Rajeevan, 2008). This study </w:t>
+      </w:r>
+      <w:r>
+        <w:rPr>
+          <w:rFonts w:ascii="Times New Roman" w:eastAsia="Times New Roman" w:hAnsi="Times New Roman" w:cs="Times New Roman"/>
+        </w:rPr>
+        <w:t>looks</w:t>
+      </w:r>
+      <w:r>
+        <w:rPr>
+          <w:rFonts w:ascii="Times New Roman" w:eastAsia="Times New Roman" w:hAnsi="Times New Roman" w:cs="Times New Roman"/>
+        </w:rPr>
+        <w:t xml:space="preserve"> at whether different mean annual rainfall was experienced between Andaman &amp; Nicobar and Coastal Karnataka during the decade of the 1930s. Through this comparison, the differences that we may discover can provide useful information for present-day crop planning and water management.</w:t>
       </w:r>
     </w:p>
     <w:p>
@@ -1476,19 +1798,7 @@
         <w:rPr>
           <w:rFonts w:ascii="Times New Roman" w:eastAsia="Times New Roman" w:hAnsi="Times New Roman" w:cs="Times New Roman"/>
         </w:rPr>
-        <w:t xml:space="preserve"> records of the rainfall measured for all twelve months </w:t>
-      </w:r>
-      <w:r>
-        <w:rPr>
-          <w:rFonts w:ascii="Times New Roman" w:eastAsia="Times New Roman" w:hAnsi="Times New Roman" w:cs="Times New Roman"/>
-        </w:rPr>
-        <w:t>as</w:t>
-      </w:r>
-      <w:r>
-        <w:rPr>
-          <w:rFonts w:ascii="Times New Roman" w:eastAsia="Times New Roman" w:hAnsi="Times New Roman" w:cs="Times New Roman"/>
-        </w:rPr>
-        <w:t xml:space="preserve"> well as seasons and the annual rainfall for that region and year. This dataset is essential for climate trend analysis, as it aids in making comparisons across regions and decades, helping identify variability, extremes, and long-term rainfall </w:t>
+        <w:t xml:space="preserve"> records of the rainfall measured for all twelve months as well as seasons and the annual rainfall for that region and year. This dataset is essential for climate trend analysis, as it aids in making comparisons across regions and decades, helping identify variability, extremes, and long-term rainfall </w:t>
       </w:r>
       <w:r>
         <w:rPr>
@@ -1567,7 +1877,21 @@
           <w:rFonts w:ascii="Times New Roman" w:eastAsia="Times New Roman" w:hAnsi="Times New Roman" w:cs="Times New Roman"/>
           <w:lang w:val="en-US"/>
         </w:rPr>
-        <w:t xml:space="preserve">Is there a difference in the mean annual rainfall between the </w:t>
+        <w:t>Is</w:t>
+      </w:r>
+      <w:r>
+        <w:rPr>
+          <w:rFonts w:ascii="Times New Roman" w:eastAsia="Times New Roman" w:hAnsi="Times New Roman" w:cs="Times New Roman"/>
+          <w:lang w:val="en-US"/>
+        </w:rPr>
+        <w:t xml:space="preserve"> </w:t>
+      </w:r>
+      <w:r>
+        <w:rPr>
+          <w:rFonts w:ascii="Times New Roman" w:eastAsia="Times New Roman" w:hAnsi="Times New Roman" w:cs="Times New Roman"/>
+          <w:lang w:val="en-US"/>
+        </w:rPr>
+        <w:t xml:space="preserve">there a difference in the mean annual rainfall between the </w:t>
       </w:r>
       <w:r>
         <w:rPr>
@@ -1742,7 +2066,6 @@
           <w:bCs/>
           <w:lang w:val="en-US"/>
         </w:rPr>
-        <w:lastRenderedPageBreak/>
         <w:t>Alternative hypothesis (H</w:t>
       </w:r>
       <w:r>
@@ -1802,6 +2125,13 @@
     </w:p>
     <w:p>
       <w:pPr>
+        <w:rPr>
+          <w:rFonts w:ascii="Times New Roman" w:eastAsia="Times New Roman" w:hAnsi="Times New Roman" w:cs="Times New Roman"/>
+        </w:rPr>
+      </w:pPr>
+    </w:p>
+    <w:p>
+      <w:pPr>
         <w:pStyle w:val="ListParagraph1"/>
         <w:numPr>
           <w:ilvl w:val="0"/>
@@ -1815,6 +2145,7 @@
         <w:rPr>
           <w:rFonts w:ascii="Times New Roman" w:eastAsia="Times New Roman" w:hAnsi="Times New Roman" w:cs="Times New Roman"/>
         </w:rPr>
+        <w:lastRenderedPageBreak/>
         <w:t>Background research</w:t>
       </w:r>
     </w:p>
@@ -1880,21 +2211,7 @@
         <w:rPr>
           <w:color w:val="000000"/>
         </w:rPr>
-        <w:t>In India, rainfall trends are crucial to agriculture to help understand climate change and managing water resources, as they directly influence drinking water availability, river flow, soil moisture, groundwater, hydropower generation, agricultural productivity, and national economies (</w:t>
-      </w:r>
-      <w:proofErr w:type="spellStart"/>
-      <w:r>
-        <w:rPr>
-          <w:color w:val="000000"/>
-        </w:rPr>
-        <w:t>Kuttippurath</w:t>
-      </w:r>
-      <w:proofErr w:type="spellEnd"/>
-      <w:r>
-        <w:rPr>
-          <w:color w:val="000000"/>
-        </w:rPr>
-        <w:t xml:space="preserve"> et al., 2021). </w:t>
+        <w:t xml:space="preserve">In India, rainfall trends are crucial to agriculture to help understand climate change and managing water resources, as they directly influence drinking water availability, river flow, soil moisture, groundwater, hydropower generation, agricultural productivity, and national economies (Kuttippurath et al., 2021). </w:t>
       </w:r>
       <w:r>
         <w:rPr>
@@ -2048,29 +2365,7 @@
           <w:shd w:val="clear" w:color="auto" w:fill="FFFFFF"/>
           <w:lang w:val="en-US" w:eastAsia="zh-CN" w:bidi="ar"/>
         </w:rPr>
-        <w:t>It is no secret that managers of water resources, researchers, and policymakers are increasingly at risk from climate change (</w:t>
-      </w:r>
-      <w:proofErr w:type="spellStart"/>
-      <w:r>
-        <w:rPr>
-          <w:rFonts w:ascii="Times New Roman" w:eastAsia="SimSun" w:hAnsi="Times New Roman" w:cs="Times New Roman"/>
-          <w:color w:val="111111"/>
-          <w:kern w:val="0"/>
-          <w:shd w:val="clear" w:color="auto" w:fill="FFFFFF"/>
-          <w:lang w:val="en-US" w:eastAsia="zh-CN" w:bidi="ar"/>
-        </w:rPr>
-        <w:t>Ciampittiello</w:t>
-      </w:r>
-      <w:proofErr w:type="spellEnd"/>
-      <w:r>
-        <w:rPr>
-          <w:rFonts w:ascii="Times New Roman" w:eastAsia="SimSun" w:hAnsi="Times New Roman" w:cs="Times New Roman"/>
-          <w:color w:val="111111"/>
-          <w:kern w:val="0"/>
-          <w:shd w:val="clear" w:color="auto" w:fill="FFFFFF"/>
-          <w:lang w:val="en-US" w:eastAsia="zh-CN" w:bidi="ar"/>
-        </w:rPr>
-        <w:t xml:space="preserve"> et al., 2023). Changes in the amount and distribution of rainfall are one of the primary effects of climate change that require immediate attention and in-depth study since this information may be used for effective water resource management. Rainfall is essential to people's livelihood in a nation like India, where they mostly rely on their agricultural methods and a variety of forest resources. Rainfall contributes to water supplies and agricultural development, but too much of it can cause floods and disturb daily life. </w:t>
+        <w:t xml:space="preserve">It is no secret that managers of water resources, researchers, and policymakers are increasingly at risk from climate change (Ciampittiello et al., 2023). Changes in the amount and distribution of rainfall are one of the primary effects of climate change that require immediate attention and in-depth study since this information may be used for effective water resource management. Rainfall is essential to people's livelihood in a nation like India, where they mostly rely on their agricultural methods and a variety of forest resources. Rainfall contributes to water supplies and agricultural development, but too much of it can cause floods and disturb daily life. </w:t>
       </w:r>
     </w:p>
     <w:p>
@@ -2081,6 +2376,24 @@
     </w:p>
     <w:p>
       <w:pPr>
+        <w:ind w:left="1418"/>
+        <w:jc w:val="both"/>
+      </w:pPr>
+    </w:p>
+    <w:p>
+      <w:pPr>
+        <w:ind w:left="1418"/>
+        <w:jc w:val="both"/>
+      </w:pPr>
+    </w:p>
+    <w:p>
+      <w:pPr>
+        <w:ind w:left="1418"/>
+        <w:jc w:val="both"/>
+      </w:pPr>
+    </w:p>
+    <w:p>
+      <w:pPr>
         <w:pStyle w:val="ListParagraph1"/>
         <w:numPr>
           <w:ilvl w:val="0"/>
@@ -2094,6 +2407,7 @@
         <w:rPr>
           <w:rFonts w:ascii="Times New Roman" w:eastAsia="Times New Roman" w:hAnsi="Times New Roman" w:cs="Times New Roman"/>
         </w:rPr>
+        <w:lastRenderedPageBreak/>
         <w:t>Visualisation</w:t>
       </w:r>
     </w:p>
@@ -2152,6 +2466,23 @@
         </w:rPr>
         <w:t xml:space="preserve"> </w:t>
       </w:r>
+    </w:p>
+    <w:p>
+      <w:pPr>
+        <w:pStyle w:val="ListParagraph1"/>
+        <w:ind w:left="0"/>
+        <w:rPr>
+          <w:rFonts w:ascii="Times New Roman" w:eastAsia="Times New Roman" w:hAnsi="Times New Roman" w:cs="Times New Roman"/>
+        </w:rPr>
+      </w:pPr>
+    </w:p>
+    <w:p>
+      <w:pPr>
+        <w:pStyle w:val="ListParagraph1"/>
+        <w:rPr>
+          <w:rFonts w:ascii="Times New Roman" w:eastAsia="Times New Roman" w:hAnsi="Times New Roman" w:cs="Times New Roman"/>
+        </w:rPr>
+      </w:pPr>
     </w:p>
     <w:p>
       <w:pPr>
@@ -4250,6 +4581,92 @@
     </w:lvl>
   </w:abstractNum>
   <w:abstractNum w:abstractNumId="5" w15:restartNumberingAfterBreak="0">
+    <w:nsid w:val="2B940D7C"/>
+    <w:multiLevelType w:val="hybridMultilevel"/>
+    <w:tmpl w:val="E47AB66E"/>
+    <w:lvl w:ilvl="0" w:tplc="0809000F">
+      <w:start w:val="1"/>
+      <w:numFmt w:val="decimal"/>
+      <w:lvlText w:val="%1."/>
+      <w:lvlJc w:val="left"/>
+      <w:pPr>
+        <w:ind w:left="1980" w:hanging="360"/>
+      </w:pPr>
+    </w:lvl>
+    <w:lvl w:ilvl="1" w:tplc="08090019" w:tentative="1">
+      <w:start w:val="1"/>
+      <w:numFmt w:val="lowerLetter"/>
+      <w:lvlText w:val="%2."/>
+      <w:lvlJc w:val="left"/>
+      <w:pPr>
+        <w:ind w:left="2700" w:hanging="360"/>
+      </w:pPr>
+    </w:lvl>
+    <w:lvl w:ilvl="2" w:tplc="0809001B" w:tentative="1">
+      <w:start w:val="1"/>
+      <w:numFmt w:val="lowerRoman"/>
+      <w:lvlText w:val="%3."/>
+      <w:lvlJc w:val="right"/>
+      <w:pPr>
+        <w:ind w:left="3420" w:hanging="180"/>
+      </w:pPr>
+    </w:lvl>
+    <w:lvl w:ilvl="3" w:tplc="0809000F" w:tentative="1">
+      <w:start w:val="1"/>
+      <w:numFmt w:val="decimal"/>
+      <w:lvlText w:val="%4."/>
+      <w:lvlJc w:val="left"/>
+      <w:pPr>
+        <w:ind w:left="4140" w:hanging="360"/>
+      </w:pPr>
+    </w:lvl>
+    <w:lvl w:ilvl="4" w:tplc="08090019" w:tentative="1">
+      <w:start w:val="1"/>
+      <w:numFmt w:val="lowerLetter"/>
+      <w:lvlText w:val="%5."/>
+      <w:lvlJc w:val="left"/>
+      <w:pPr>
+        <w:ind w:left="4860" w:hanging="360"/>
+      </w:pPr>
+    </w:lvl>
+    <w:lvl w:ilvl="5" w:tplc="0809001B" w:tentative="1">
+      <w:start w:val="1"/>
+      <w:numFmt w:val="lowerRoman"/>
+      <w:lvlText w:val="%6."/>
+      <w:lvlJc w:val="right"/>
+      <w:pPr>
+        <w:ind w:left="5580" w:hanging="180"/>
+      </w:pPr>
+    </w:lvl>
+    <w:lvl w:ilvl="6" w:tplc="0809000F" w:tentative="1">
+      <w:start w:val="1"/>
+      <w:numFmt w:val="decimal"/>
+      <w:lvlText w:val="%7."/>
+      <w:lvlJc w:val="left"/>
+      <w:pPr>
+        <w:ind w:left="6300" w:hanging="360"/>
+      </w:pPr>
+    </w:lvl>
+    <w:lvl w:ilvl="7" w:tplc="08090019" w:tentative="1">
+      <w:start w:val="1"/>
+      <w:numFmt w:val="lowerLetter"/>
+      <w:lvlText w:val="%8."/>
+      <w:lvlJc w:val="left"/>
+      <w:pPr>
+        <w:ind w:left="7020" w:hanging="360"/>
+      </w:pPr>
+    </w:lvl>
+    <w:lvl w:ilvl="8" w:tplc="0809001B" w:tentative="1">
+      <w:start w:val="1"/>
+      <w:numFmt w:val="lowerRoman"/>
+      <w:lvlText w:val="%9."/>
+      <w:lvlJc w:val="right"/>
+      <w:pPr>
+        <w:ind w:left="7740" w:hanging="180"/>
+      </w:pPr>
+    </w:lvl>
+  </w:abstractNum>
+  <w:abstractNum w:abstractNumId="6" w15:restartNumberingAfterBreak="0">
     <w:nsid w:val="3BD0A676"/>
     <w:multiLevelType w:val="multilevel"/>
     <w:tmpl w:val="3BD0A676"/>
@@ -4362,7 +4779,7 @@
       </w:rPr>
     </w:lvl>
   </w:abstractNum>
-  <w:abstractNum w:abstractNumId="6" w15:restartNumberingAfterBreak="0">
+  <w:abstractNum w:abstractNumId="7" w15:restartNumberingAfterBreak="0">
     <w:nsid w:val="3CEA41A4"/>
     <w:multiLevelType w:val="multilevel"/>
     <w:tmpl w:val="3CEA41A4"/>
@@ -4448,7 +4865,7 @@
       </w:pPr>
     </w:lvl>
   </w:abstractNum>
-  <w:abstractNum w:abstractNumId="7" w15:restartNumberingAfterBreak="0">
+  <w:abstractNum w:abstractNumId="8" w15:restartNumberingAfterBreak="0">
     <w:nsid w:val="41A2DE95"/>
     <w:multiLevelType w:val="multilevel"/>
     <w:tmpl w:val="41A2DE95"/>
@@ -4561,7 +4978,7 @@
       </w:rPr>
     </w:lvl>
   </w:abstractNum>
-  <w:abstractNum w:abstractNumId="8" w15:restartNumberingAfterBreak="0">
+  <w:abstractNum w:abstractNumId="9" w15:restartNumberingAfterBreak="0">
     <w:nsid w:val="42202A9B"/>
     <w:multiLevelType w:val="multilevel"/>
     <w:tmpl w:val="42202A9B"/>
@@ -4674,7 +5091,7 @@
       </w:rPr>
     </w:lvl>
   </w:abstractNum>
-  <w:abstractNum w:abstractNumId="9" w15:restartNumberingAfterBreak="0">
+  <w:abstractNum w:abstractNumId="10" w15:restartNumberingAfterBreak="0">
     <w:nsid w:val="549177EA"/>
     <w:multiLevelType w:val="multilevel"/>
     <w:tmpl w:val="549177EA"/>
@@ -4787,7 +5204,93 @@
       </w:rPr>
     </w:lvl>
   </w:abstractNum>
-  <w:abstractNum w:abstractNumId="10" w15:restartNumberingAfterBreak="0">
+  <w:abstractNum w:abstractNumId="11" w15:restartNumberingAfterBreak="0">
+    <w:nsid w:val="5A362192"/>
+    <w:multiLevelType w:val="hybridMultilevel"/>
+    <w:tmpl w:val="526458E8"/>
+    <w:lvl w:ilvl="0" w:tplc="0809000F">
+      <w:start w:val="1"/>
+      <w:numFmt w:val="decimal"/>
+      <w:lvlText w:val="%1."/>
+      <w:lvlJc w:val="left"/>
+      <w:pPr>
+        <w:ind w:left="720" w:hanging="360"/>
+      </w:pPr>
+    </w:lvl>
+    <w:lvl w:ilvl="1" w:tplc="08090019" w:tentative="1">
+      <w:start w:val="1"/>
+      <w:numFmt w:val="lowerLetter"/>
+      <w:lvlText w:val="%2."/>
+      <w:lvlJc w:val="left"/>
+      <w:pPr>
+        <w:ind w:left="1440" w:hanging="360"/>
+      </w:pPr>
+    </w:lvl>
+    <w:lvl w:ilvl="2" w:tplc="0809001B" w:tentative="1">
+      <w:start w:val="1"/>
+      <w:numFmt w:val="lowerRoman"/>
+      <w:lvlText w:val="%3."/>
+      <w:lvlJc w:val="right"/>
+      <w:pPr>
+        <w:ind w:left="2160" w:hanging="180"/>
+      </w:pPr>
+    </w:lvl>
+    <w:lvl w:ilvl="3" w:tplc="0809000F" w:tentative="1">
+      <w:start w:val="1"/>
+      <w:numFmt w:val="decimal"/>
+      <w:lvlText w:val="%4."/>
+      <w:lvlJc w:val="left"/>
+      <w:pPr>
+        <w:ind w:left="2880" w:hanging="360"/>
+      </w:pPr>
+    </w:lvl>
+    <w:lvl w:ilvl="4" w:tplc="08090019" w:tentative="1">
+      <w:start w:val="1"/>
+      <w:numFmt w:val="lowerLetter"/>
+      <w:lvlText w:val="%5."/>
+      <w:lvlJc w:val="left"/>
+      <w:pPr>
+        <w:ind w:left="3600" w:hanging="360"/>
+      </w:pPr>
+    </w:lvl>
+    <w:lvl w:ilvl="5" w:tplc="0809001B" w:tentative="1">
+      <w:start w:val="1"/>
+      <w:numFmt w:val="lowerRoman"/>
+      <w:lvlText w:val="%6."/>
+      <w:lvlJc w:val="right"/>
+      <w:pPr>
+        <w:ind w:left="4320" w:hanging="180"/>
+      </w:pPr>
+    </w:lvl>
+    <w:lvl w:ilvl="6" w:tplc="0809000F" w:tentative="1">
+      <w:start w:val="1"/>
+      <w:numFmt w:val="decimal"/>
+      <w:lvlText w:val="%7."/>
+      <w:lvlJc w:val="left"/>
+      <w:pPr>
+        <w:ind w:left="5040" w:hanging="360"/>
+      </w:pPr>
+    </w:lvl>
+    <w:lvl w:ilvl="7" w:tplc="08090019" w:tentative="1">
+      <w:start w:val="1"/>
+      <w:numFmt w:val="lowerLetter"/>
+      <w:lvlText w:val="%8."/>
+      <w:lvlJc w:val="left"/>
+      <w:pPr>
+        <w:ind w:left="5760" w:hanging="360"/>
+      </w:pPr>
+    </w:lvl>
+    <w:lvl w:ilvl="8" w:tplc="0809001B" w:tentative="1">
+      <w:start w:val="1"/>
+      <w:numFmt w:val="lowerRoman"/>
+      <w:lvlText w:val="%9."/>
+      <w:lvlJc w:val="right"/>
+      <w:pPr>
+        <w:ind w:left="6480" w:hanging="180"/>
+      </w:pPr>
+    </w:lvl>
+  </w:abstractNum>
+  <w:abstractNum w:abstractNumId="12" w15:restartNumberingAfterBreak="0">
     <w:nsid w:val="64424843"/>
     <w:multiLevelType w:val="multilevel"/>
     <w:tmpl w:val="64424843"/>
@@ -4873,7 +5376,7 @@
       </w:pPr>
     </w:lvl>
   </w:abstractNum>
-  <w:abstractNum w:abstractNumId="11" w15:restartNumberingAfterBreak="0">
+  <w:abstractNum w:abstractNumId="13" w15:restartNumberingAfterBreak="0">
     <w:nsid w:val="6989EEEE"/>
     <w:multiLevelType w:val="multilevel"/>
     <w:tmpl w:val="4DE82776"/>
@@ -4964,7 +5467,7 @@
       </w:pPr>
     </w:lvl>
   </w:abstractNum>
-  <w:abstractNum w:abstractNumId="12" w15:restartNumberingAfterBreak="0">
+  <w:abstractNum w:abstractNumId="14" w15:restartNumberingAfterBreak="0">
     <w:nsid w:val="717456F8"/>
     <w:multiLevelType w:val="multilevel"/>
     <w:tmpl w:val="717456F8"/>
@@ -5081,19 +5584,19 @@
     <w:abstractNumId w:val="1"/>
   </w:num>
   <w:num w:numId="2" w16cid:durableId="705259475">
-    <w:abstractNumId w:val="6"/>
+    <w:abstractNumId w:val="7"/>
   </w:num>
   <w:num w:numId="3" w16cid:durableId="281427262">
-    <w:abstractNumId w:val="11"/>
+    <w:abstractNumId w:val="13"/>
   </w:num>
   <w:num w:numId="4" w16cid:durableId="981076216">
-    <w:abstractNumId w:val="8"/>
+    <w:abstractNumId w:val="9"/>
   </w:num>
   <w:num w:numId="5" w16cid:durableId="1193421164">
-    <w:abstractNumId w:val="9"/>
+    <w:abstractNumId w:val="10"/>
   </w:num>
   <w:num w:numId="6" w16cid:durableId="1384672321">
-    <w:abstractNumId w:val="7"/>
+    <w:abstractNumId w:val="8"/>
   </w:num>
   <w:num w:numId="7" w16cid:durableId="1148009091">
     <w:abstractNumId w:val="2"/>
@@ -5108,13 +5611,19 @@
     <w:abstractNumId w:val="0"/>
   </w:num>
   <w:num w:numId="11" w16cid:durableId="2137679115">
+    <w:abstractNumId w:val="14"/>
+  </w:num>
+  <w:num w:numId="12" w16cid:durableId="2125422816">
     <w:abstractNumId w:val="12"/>
   </w:num>
-  <w:num w:numId="12" w16cid:durableId="2125422816">
-    <w:abstractNumId w:val="10"/>
+  <w:num w:numId="13" w16cid:durableId="1782382647">
+    <w:abstractNumId w:val="6"/>
   </w:num>
-  <w:num w:numId="13" w16cid:durableId="1782382647">
+  <w:num w:numId="14" w16cid:durableId="282272110">
     <w:abstractNumId w:val="5"/>
+  </w:num>
+  <w:num w:numId="15" w16cid:durableId="1699433509">
+    <w:abstractNumId w:val="11"/>
   </w:num>
 </w:numbering>
 </file>
@@ -6190,6 +6699,17 @@
       <w:szCs w:val="20"/>
     </w:rPr>
   </w:style>
+  <w:style w:type="paragraph" w:styleId="ListParagraph">
+    <w:name w:val="List Paragraph"/>
+    <w:basedOn w:val="Normal"/>
+    <w:uiPriority w:val="99"/>
+    <w:unhideWhenUsed/>
+    <w:rsid w:val="00DA370C"/>
+    <w:pPr>
+      <w:ind w:left="720"/>
+      <w:contextualSpacing/>
+    </w:pPr>
+  </w:style>
 </w:styles>
 </file>
 

</xml_diff>

<commit_message>
Boxplot - added missing y axis
</commit_message>
<xml_diff>
--- a/7COM1079_Final report_template.docx
+++ b/7COM1079_Final report_template.docx
@@ -4161,6 +4161,10 @@
         </w:pBdr>
         <w:spacing w:after="0"/>
         <w:ind w:left="576"/>
+        <w:rPr>
+          <w:rFonts w:ascii="Times New Roman" w:eastAsia="Times New Roman" w:hAnsi="Times New Roman" w:cs="Times New Roman"/>
+          <w:color w:val="000000"/>
+        </w:rPr>
       </w:pPr>
       <w:r>
         <w:rPr>
@@ -4206,6 +4210,48 @@
         </w:rPr>
         <w:br/>
       </w:r>
+    </w:p>
+    <w:p>
+      <w:pPr>
+        <w:pStyle w:val="ListParagraph"/>
+        <w:pBdr>
+          <w:top w:val="nil"/>
+          <w:left w:val="nil"/>
+          <w:bottom w:val="nil"/>
+          <w:right w:val="nil"/>
+          <w:between w:val="nil"/>
+        </w:pBdr>
+        <w:spacing w:after="0"/>
+        <w:ind w:left="576"/>
+      </w:pPr>
+    </w:p>
+    <w:p>
+      <w:pPr>
+        <w:pStyle w:val="ListParagraph"/>
+        <w:pBdr>
+          <w:top w:val="nil"/>
+          <w:left w:val="nil"/>
+          <w:bottom w:val="nil"/>
+          <w:right w:val="nil"/>
+          <w:between w:val="nil"/>
+        </w:pBdr>
+        <w:spacing w:after="0"/>
+        <w:ind w:left="576"/>
+      </w:pPr>
+    </w:p>
+    <w:p>
+      <w:pPr>
+        <w:pStyle w:val="ListParagraph"/>
+        <w:pBdr>
+          <w:top w:val="nil"/>
+          <w:left w:val="nil"/>
+          <w:bottom w:val="nil"/>
+          <w:right w:val="nil"/>
+          <w:between w:val="nil"/>
+        </w:pBdr>
+        <w:spacing w:after="0"/>
+        <w:ind w:left="576"/>
+      </w:pPr>
       <w:r>
         <w:rPr>
           <w:rFonts w:ascii="Times New Roman" w:eastAsia="Times New Roman" w:hAnsi="Times New Roman" w:cs="Times New Roman"/>
@@ -4214,11 +4260,188 @@
           <w:noProof/>
           <w:color w:val="000000"/>
         </w:rPr>
-        <w:lastRenderedPageBreak/>
+        <mc:AlternateContent>
+          <mc:Choice Requires="wps">
+            <w:drawing>
+              <wp:anchor distT="0" distB="0" distL="114300" distR="114300" simplePos="0" relativeHeight="251667456" behindDoc="0" locked="0" layoutInCell="1" allowOverlap="1" wp14:anchorId="7D0172EB" wp14:editId="7CF68227">
+                <wp:simplePos x="0" y="0"/>
+                <wp:positionH relativeFrom="column">
+                  <wp:posOffset>571557</wp:posOffset>
+                </wp:positionH>
+                <wp:positionV relativeFrom="paragraph">
+                  <wp:posOffset>7803370</wp:posOffset>
+                </wp:positionV>
+                <wp:extent cx="2506980" cy="278729"/>
+                <wp:effectExtent l="0" t="0" r="7620" b="7620"/>
+                <wp:wrapSquare wrapText="bothSides"/>
+                <wp:docPr id="2009963274" name="Text Box 1"/>
+                <wp:cNvGraphicFramePr/>
+                <a:graphic xmlns:a="http://schemas.openxmlformats.org/drawingml/2006/main">
+                  <a:graphicData uri="http://schemas.microsoft.com/office/word/2010/wordprocessingShape">
+                    <wps:wsp>
+                      <wps:cNvSpPr txBox="1"/>
+                      <wps:spPr>
+                        <a:xfrm>
+                          <a:off x="0" y="0"/>
+                          <a:ext cx="2506980" cy="278729"/>
+                        </a:xfrm>
+                        <a:prstGeom prst="rect">
+                          <a:avLst/>
+                        </a:prstGeom>
+                        <a:solidFill>
+                          <a:prstClr val="white"/>
+                        </a:solidFill>
+                        <a:ln>
+                          <a:noFill/>
+                        </a:ln>
+                      </wps:spPr>
+                      <wps:txbx>
+                        <w:txbxContent>
+                          <w:p>
+                            <w:pPr>
+                              <w:pStyle w:val="Caption"/>
+                              <w:rPr>
+                                <w:rFonts w:ascii="Times New Roman" w:eastAsia="Times New Roman" w:hAnsi="Times New Roman" w:cs="Times New Roman"/>
+                                <w:color w:val="000000"/>
+                              </w:rPr>
+                            </w:pPr>
+                            <w:r>
+                              <w:t xml:space="preserve">Figure </w:t>
+                            </w:r>
+                            <w:fldSimple w:instr=" SEQ Figure \* ARABIC ">
+                              <w:r>
+                                <w:rPr>
+                                  <w:noProof/>
+                                </w:rPr>
+                                <w:t>2</w:t>
+                              </w:r>
+                            </w:fldSimple>
+                            <w:r>
+                              <w:t xml:space="preserve"> - </w:t>
+                            </w:r>
+                            <w:r>
+                              <w:t>Boxplot comparison of Annual Rainfall</w:t>
+                            </w:r>
+                          </w:p>
+                        </w:txbxContent>
+                      </wps:txbx>
+                      <wps:bodyPr rot="0" spcFirstLastPara="0" vertOverflow="overflow" horzOverflow="overflow" vert="horz" wrap="square" lIns="0" tIns="0" rIns="0" bIns="0" numCol="1" spcCol="0" rtlCol="0" fromWordArt="0" anchor="t" anchorCtr="0" forceAA="0" compatLnSpc="1">
+                        <a:prstTxWarp prst="textNoShape">
+                          <a:avLst/>
+                        </a:prstTxWarp>
+                        <a:noAutofit/>
+                      </wps:bodyPr>
+                    </wps:wsp>
+                  </a:graphicData>
+                </a:graphic>
+              </wp:anchor>
+            </w:drawing>
+          </mc:Choice>
+          <mc:Fallback>
+            <w:pict>
+              <v:shapetype w14:anchorId="7D0172EB" id="_x0000_t202" coordsize="21600,21600" o:spt="202" path="m,l,21600r21600,l21600,xe">
+                <v:stroke joinstyle="miter"/>
+                <v:path gradientshapeok="t" o:connecttype="rect"/>
+              </v:shapetype>
+              <v:shape id="Text Box 1" o:spid="_x0000_s1026" type="#_x0000_t202" style="position:absolute;left:0;text-align:left;margin-left:45pt;margin-top:614.45pt;width:197.4pt;height:21.95pt;z-index:251667456;visibility:visible;mso-wrap-style:square;mso-wrap-distance-left:9pt;mso-wrap-distance-top:0;mso-wrap-distance-right:9pt;mso-wrap-distance-bottom:0;mso-position-horizontal:absolute;mso-position-horizontal-relative:text;mso-position-vertical:absolute;mso-position-vertical-relative:text;v-text-anchor:top" o:gfxdata="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" stroked="f">
+                <v:textbox inset="0,0,0,0">
+                  <w:txbxContent>
+                    <w:p>
+                      <w:pPr>
+                        <w:pStyle w:val="Caption"/>
+                        <w:rPr>
+                          <w:rFonts w:ascii="Times New Roman" w:eastAsia="Times New Roman" w:hAnsi="Times New Roman" w:cs="Times New Roman"/>
+                          <w:color w:val="000000"/>
+                        </w:rPr>
+                      </w:pPr>
+                      <w:r>
+                        <w:t xml:space="preserve">Figure </w:t>
+                      </w:r>
+                      <w:fldSimple w:instr=" SEQ Figure \* ARABIC ">
+                        <w:r>
+                          <w:rPr>
+                            <w:noProof/>
+                          </w:rPr>
+                          <w:t>2</w:t>
+                        </w:r>
+                      </w:fldSimple>
+                      <w:r>
+                        <w:t xml:space="preserve"> - </w:t>
+                      </w:r>
+                      <w:r>
+                        <w:t>Boxplot comparison of Annual Rainfall</w:t>
+                      </w:r>
+                    </w:p>
+                  </w:txbxContent>
+                </v:textbox>
+                <w10:wrap type="square"/>
+              </v:shape>
+            </w:pict>
+          </mc:Fallback>
+        </mc:AlternateContent>
+      </w:r>
+      <w:r>
+        <w:rPr>
+          <w:rFonts w:ascii="Times New Roman" w:eastAsia="Times New Roman" w:hAnsi="Times New Roman" w:cs="Times New Roman"/>
+          <w:i/>
+          <w:iCs/>
+          <w:noProof/>
+          <w:color w:val="000000"/>
+        </w:rPr>
+        <w:drawing>
+          <wp:inline distT="0" distB="0" distL="0" distR="0" wp14:anchorId="0041556C" wp14:editId="0BA7EAA7">
+            <wp:extent cx="4828158" cy="3621386"/>
+            <wp:effectExtent l="0" t="0" r="0" b="0"/>
+            <wp:docPr id="1116344634" name="Picture 3"/>
+            <wp:cNvGraphicFramePr>
+              <a:graphicFrameLocks xmlns:a="http://schemas.openxmlformats.org/drawingml/2006/main" noChangeAspect="1"/>
+            </wp:cNvGraphicFramePr>
+            <a:graphic xmlns:a="http://schemas.openxmlformats.org/drawingml/2006/main">
+              <a:graphicData uri="http://schemas.openxmlformats.org/drawingml/2006/picture">
+                <pic:pic xmlns:pic="http://schemas.openxmlformats.org/drawingml/2006/picture">
+                  <pic:nvPicPr>
+                    <pic:cNvPr id="1116344634" name="Picture 1116344634"/>
+                    <pic:cNvPicPr/>
+                  </pic:nvPicPr>
+                  <pic:blipFill>
+                    <a:blip r:embed="rId9" cstate="print">
+                      <a:extLst>
+                        <a:ext uri="{28A0092B-C50C-407E-A947-70E740481C1C}">
+                          <a14:useLocalDpi xmlns:a14="http://schemas.microsoft.com/office/drawing/2010/main" val="0"/>
+                        </a:ext>
+                      </a:extLst>
+                    </a:blip>
+                    <a:stretch>
+                      <a:fillRect/>
+                    </a:stretch>
+                  </pic:blipFill>
+                  <pic:spPr>
+                    <a:xfrm>
+                      <a:off x="0" y="0"/>
+                      <a:ext cx="4855782" cy="3642106"/>
+                    </a:xfrm>
+                    <a:prstGeom prst="rect">
+                      <a:avLst/>
+                    </a:prstGeom>
+                  </pic:spPr>
+                </pic:pic>
+              </a:graphicData>
+            </a:graphic>
+          </wp:inline>
+        </w:drawing>
+      </w:r>
+      <w:r>
+        <w:rPr>
+          <w:rFonts w:ascii="Times New Roman" w:eastAsia="Times New Roman" w:hAnsi="Times New Roman" w:cs="Times New Roman"/>
+          <w:i/>
+          <w:iCs/>
+          <w:noProof/>
+          <w:color w:val="000000"/>
+        </w:rPr>
         <mc:AlternateContent>
           <mc:Choice Requires="wpg">
             <w:drawing>
-              <wp:anchor distT="0" distB="0" distL="114300" distR="114300" simplePos="0" relativeHeight="251664384" behindDoc="0" locked="0" layoutInCell="1" allowOverlap="1" wp14:anchorId="4EFF23B7" wp14:editId="2C523549">
+              <wp:anchor distT="0" distB="0" distL="114300" distR="114300" simplePos="0" relativeHeight="251663360" behindDoc="0" locked="0" layoutInCell="1" allowOverlap="1" wp14:anchorId="4EFF23B7" wp14:editId="046818A0">
                 <wp:simplePos x="0" y="0"/>
                 <wp:positionH relativeFrom="column">
                   <wp:posOffset>365760</wp:posOffset>
@@ -4249,7 +4472,7 @@
                           <pic:cNvPicPr/>
                         </pic:nvPicPr>
                         <pic:blipFill>
-                          <a:blip r:embed="rId9">
+                          <a:blip r:embed="rId10">
                             <a:extLst>
                               <a:ext uri="{28A0092B-C50C-407E-A947-70E740481C1C}">
                                 <a14:useLocalDpi xmlns:a14="http://schemas.microsoft.com/office/drawing/2010/main" val="0"/>
@@ -4303,24 +4526,14 @@
                               <w:r>
                                 <w:t xml:space="preserve">Figure </w:t>
                               </w:r>
-                              <w:r>
-                                <w:fldChar w:fldCharType="begin"/>
-                              </w:r>
-                              <w:r>
-                                <w:instrText xml:space="preserve"> SEQ Figure \* ARABIC </w:instrText>
-                              </w:r>
-                              <w:r>
-                                <w:fldChar w:fldCharType="separate"/>
-                              </w:r>
-                              <w:r>
-                                <w:rPr>
-                                  <w:noProof/>
-                                </w:rPr>
-                                <w:t>1</w:t>
-                              </w:r>
-                              <w:r>
-                                <w:fldChar w:fldCharType="end"/>
-                              </w:r>
+                              <w:fldSimple w:instr=" SEQ Figure \* ARABIC ">
+                                <w:r>
+                                  <w:rPr>
+                                    <w:noProof/>
+                                  </w:rPr>
+                                  <w:t>1</w:t>
+                                </w:r>
+                              </w:fldSimple>
                               <w:r>
                                 <w:t>- Distribution of Annual Rainfall Values (1930 to 1939))</w:t>
                               </w:r>
@@ -4342,7 +4555,7 @@
           </mc:Choice>
           <mc:Fallback>
             <w:pict>
-              <v:group w14:anchorId="4EFF23B7" id="Group 1" o:spid="_x0000_s1026" style="position:absolute;left:0;text-align:left;margin-left:28.8pt;margin-top:0;width:372.6pt;height:324.6pt;z-index:251664384" coordsize="47320,41224" o:gfxdata="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">
+              <v:group w14:anchorId="4EFF23B7" id="Group 1" o:spid="_x0000_s1027" style="position:absolute;left:0;text-align:left;margin-left:28.8pt;margin-top:0;width:372.6pt;height:324.6pt;z-index:251663360" coordsize="47320,41224" o:gfxdata="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">
                 <v:shapetype id="_x0000_t75" coordsize="21600,21600" o:spt="75" o:preferrelative="t" path="m@4@5l@4@11@9@11@9@5xe" filled="f" stroked="f">
                   <v:stroke joinstyle="miter"/>
                   <v:formulas>
@@ -4362,14 +4575,10 @@
                   <v:path o:extrusionok="f" gradientshapeok="t" o:connecttype="rect"/>
                   <o:lock v:ext="edit" aspectratio="t"/>
                 </v:shapetype>
-                <v:shape id="image1.png" o:spid="_x0000_s1027" type="#_x0000_t75" style="position:absolute;width:47320;height:38207;visibility:visible;mso-wrap-style:square" o:gfxdata="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">
-                  <v:imagedata r:id="rId10" o:title=""/>
+                <v:shape id="image1.png" o:spid="_x0000_s1028" type="#_x0000_t75" style="position:absolute;width:47320;height:38207;visibility:visible;mso-wrap-style:square" o:gfxdata="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">
+                  <v:imagedata r:id="rId11" o:title=""/>
                 </v:shape>
-                <v:shapetype id="_x0000_t202" coordsize="21600,21600" o:spt="202" path="m,l,21600r21600,l21600,xe">
-                  <v:stroke joinstyle="miter"/>
-                  <v:path gradientshapeok="t" o:connecttype="rect"/>
-                </v:shapetype>
-                <v:shape id="Text Box 1" o:spid="_x0000_s1028" type="#_x0000_t202" style="position:absolute;top:38785;width:30480;height:2439;visibility:visible;mso-wrap-style:square;v-text-anchor:top" o:gfxdata="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" stroked="f">
+                <v:shape id="_x0000_s1029" type="#_x0000_t202" style="position:absolute;top:38785;width:30480;height:2439;visibility:visible;mso-wrap-style:square;v-text-anchor:top" o:gfxdata="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" stroked="f">
                   <v:textbox inset="0,0,0,0">
                     <w:txbxContent>
                       <w:p>
@@ -4383,24 +4592,14 @@
                         <w:r>
                           <w:t xml:space="preserve">Figure </w:t>
                         </w:r>
-                        <w:r>
-                          <w:fldChar w:fldCharType="begin"/>
-                        </w:r>
-                        <w:r>
-                          <w:instrText xml:space="preserve"> SEQ Figure \* ARABIC </w:instrText>
-                        </w:r>
-                        <w:r>
-                          <w:fldChar w:fldCharType="separate"/>
-                        </w:r>
-                        <w:r>
-                          <w:rPr>
-                            <w:noProof/>
-                          </w:rPr>
-                          <w:t>1</w:t>
-                        </w:r>
-                        <w:r>
-                          <w:fldChar w:fldCharType="end"/>
-                        </w:r>
+                        <w:fldSimple w:instr=" SEQ Figure \* ARABIC ">
+                          <w:r>
+                            <w:rPr>
+                              <w:noProof/>
+                            </w:rPr>
+                            <w:t>1</w:t>
+                          </w:r>
+                        </w:fldSimple>
                         <w:r>
                           <w:t>- Distribution of Annual Rainfall Values (1930 to 1939))</w:t>
                         </w:r>
@@ -4423,195 +4622,6 @@
         </w:rPr>
         <w:br/>
       </w:r>
-      <w:r>
-        <w:rPr>
-          <w:noProof/>
-        </w:rPr>
-        <mc:AlternateContent>
-          <mc:Choice Requires="wpg">
-            <w:drawing>
-              <wp:anchor distT="0" distB="0" distL="114300" distR="114300" simplePos="0" relativeHeight="251667456" behindDoc="0" locked="0" layoutInCell="1" allowOverlap="1" wp14:anchorId="3F10EB5A" wp14:editId="712CBF5D">
-                <wp:simplePos x="0" y="0"/>
-                <wp:positionH relativeFrom="column">
-                  <wp:posOffset>198120</wp:posOffset>
-                </wp:positionH>
-                <wp:positionV relativeFrom="paragraph">
-                  <wp:posOffset>4389120</wp:posOffset>
-                </wp:positionV>
-                <wp:extent cx="5144770" cy="3817620"/>
-                <wp:effectExtent l="0" t="0" r="0" b="0"/>
-                <wp:wrapSquare wrapText="bothSides"/>
-                <wp:docPr id="1387303729" name="Group 2"/>
-                <wp:cNvGraphicFramePr/>
-                <a:graphic xmlns:a="http://schemas.openxmlformats.org/drawingml/2006/main">
-                  <a:graphicData uri="http://schemas.microsoft.com/office/word/2010/wordprocessingGroup">
-                    <wpg:wgp>
-                      <wpg:cNvGrpSpPr/>
-                      <wpg:grpSpPr>
-                        <a:xfrm>
-                          <a:off x="0" y="0"/>
-                          <a:ext cx="5144770" cy="3817620"/>
-                          <a:chOff x="0" y="0"/>
-                          <a:chExt cx="5144770" cy="3817620"/>
-                        </a:xfrm>
-                      </wpg:grpSpPr>
-                      <pic:pic xmlns:pic="http://schemas.openxmlformats.org/drawingml/2006/picture">
-                        <pic:nvPicPr>
-                          <pic:cNvPr id="1624450621" name="Picture 1"/>
-                          <pic:cNvPicPr>
-                            <a:picLocks noChangeAspect="1"/>
-                          </pic:cNvPicPr>
-                        </pic:nvPicPr>
-                        <pic:blipFill>
-                          <a:blip r:embed="rId11">
-                            <a:extLst>
-                              <a:ext uri="{28A0092B-C50C-407E-A947-70E740481C1C}">
-                                <a14:useLocalDpi xmlns:a14="http://schemas.microsoft.com/office/drawing/2010/main" val="0"/>
-                              </a:ext>
-                            </a:extLst>
-                          </a:blip>
-                          <a:stretch>
-                            <a:fillRect/>
-                          </a:stretch>
-                        </pic:blipFill>
-                        <pic:spPr>
-                          <a:xfrm>
-                            <a:off x="0" y="0"/>
-                            <a:ext cx="5144770" cy="3630295"/>
-                          </a:xfrm>
-                          <a:prstGeom prst="rect">
-                            <a:avLst/>
-                          </a:prstGeom>
-                        </pic:spPr>
-                      </pic:pic>
-                      <wps:wsp>
-                        <wps:cNvPr id="127294149" name="Text Box 1"/>
-                        <wps:cNvSpPr txBox="1"/>
-                        <wps:spPr>
-                          <a:xfrm>
-                            <a:off x="182880" y="3550920"/>
-                            <a:ext cx="2506980" cy="266700"/>
-                          </a:xfrm>
-                          <a:prstGeom prst="rect">
-                            <a:avLst/>
-                          </a:prstGeom>
-                          <a:solidFill>
-                            <a:prstClr val="white"/>
-                          </a:solidFill>
-                          <a:ln>
-                            <a:noFill/>
-                          </a:ln>
-                        </wps:spPr>
-                        <wps:txbx>
-                          <w:txbxContent>
-                            <w:p>
-                              <w:pPr>
-                                <w:pStyle w:val="Caption"/>
-                                <w:rPr>
-                                  <w:rFonts w:ascii="Times New Roman" w:eastAsia="Times New Roman" w:hAnsi="Times New Roman" w:cs="Times New Roman"/>
-                                  <w:color w:val="000000"/>
-                                </w:rPr>
-                              </w:pPr>
-                              <w:r>
-                                <w:t xml:space="preserve">Figure </w:t>
-                              </w:r>
-                              <w:r>
-                                <w:fldChar w:fldCharType="begin"/>
-                              </w:r>
-                              <w:r>
-                                <w:instrText xml:space="preserve"> SEQ Figure \* ARABIC </w:instrText>
-                              </w:r>
-                              <w:r>
-                                <w:fldChar w:fldCharType="separate"/>
-                              </w:r>
-                              <w:r>
-                                <w:rPr>
-                                  <w:noProof/>
-                                </w:rPr>
-                                <w:t>2</w:t>
-                              </w:r>
-                              <w:r>
-                                <w:fldChar w:fldCharType="end"/>
-                              </w:r>
-                              <w:r>
-                                <w:t xml:space="preserve"> - </w:t>
-                              </w:r>
-                              <w:r>
-                                <w:t>Boxplot comparison of Annual Rainfall</w:t>
-                              </w:r>
-                            </w:p>
-                          </w:txbxContent>
-                        </wps:txbx>
-                        <wps:bodyPr rot="0" spcFirstLastPara="0" vertOverflow="overflow" horzOverflow="overflow" vert="horz" wrap="square" lIns="0" tIns="0" rIns="0" bIns="0" numCol="1" spcCol="0" rtlCol="0" fromWordArt="0" anchor="t" anchorCtr="0" forceAA="0" compatLnSpc="1">
-                          <a:prstTxWarp prst="textNoShape">
-                            <a:avLst/>
-                          </a:prstTxWarp>
-                          <a:spAutoFit/>
-                        </wps:bodyPr>
-                      </wps:wsp>
-                    </wpg:wgp>
-                  </a:graphicData>
-                </a:graphic>
-                <wp14:sizeRelV relativeFrom="margin">
-                  <wp14:pctHeight>0</wp14:pctHeight>
-                </wp14:sizeRelV>
-              </wp:anchor>
-            </w:drawing>
-          </mc:Choice>
-          <mc:Fallback>
-            <w:pict>
-              <v:group w14:anchorId="3F10EB5A" id="Group 2" o:spid="_x0000_s1029" style="position:absolute;left:0;text-align:left;margin-left:15.6pt;margin-top:345.6pt;width:405.1pt;height:300.6pt;z-index:251667456;mso-height-relative:margin" coordsize="51447,38176" o:gfxdata="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">
-                <v:shape id="Picture 1" o:spid="_x0000_s1030" type="#_x0000_t75" style="position:absolute;width:51447;height:36302;visibility:visible;mso-wrap-style:square" o:gfxdata="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">
-                  <v:imagedata r:id="rId12" o:title=""/>
-                </v:shape>
-                <v:shape id="Text Box 1" o:spid="_x0000_s1031" type="#_x0000_t202" style="position:absolute;left:1828;top:35509;width:25070;height:2667;visibility:visible;mso-wrap-style:square;v-text-anchor:top" o:gfxdata="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" stroked="f">
-                  <v:textbox style="mso-fit-shape-to-text:t" inset="0,0,0,0">
-                    <w:txbxContent>
-                      <w:p>
-                        <w:pPr>
-                          <w:pStyle w:val="Caption"/>
-                          <w:rPr>
-                            <w:rFonts w:ascii="Times New Roman" w:eastAsia="Times New Roman" w:hAnsi="Times New Roman" w:cs="Times New Roman"/>
-                            <w:color w:val="000000"/>
-                          </w:rPr>
-                        </w:pPr>
-                        <w:r>
-                          <w:t xml:space="preserve">Figure </w:t>
-                        </w:r>
-                        <w:r>
-                          <w:fldChar w:fldCharType="begin"/>
-                        </w:r>
-                        <w:r>
-                          <w:instrText xml:space="preserve"> SEQ Figure \* ARABIC </w:instrText>
-                        </w:r>
-                        <w:r>
-                          <w:fldChar w:fldCharType="separate"/>
-                        </w:r>
-                        <w:r>
-                          <w:rPr>
-                            <w:noProof/>
-                          </w:rPr>
-                          <w:t>2</w:t>
-                        </w:r>
-                        <w:r>
-                          <w:fldChar w:fldCharType="end"/>
-                        </w:r>
-                        <w:r>
-                          <w:t xml:space="preserve"> - </w:t>
-                        </w:r>
-                        <w:r>
-                          <w:t>Boxplot comparison of Annual Rainfall</w:t>
-                        </w:r>
-                      </w:p>
-                    </w:txbxContent>
-                  </v:textbox>
-                </v:shape>
-                <w10:wrap type="square"/>
-              </v:group>
-            </w:pict>
-          </mc:Fallback>
-        </mc:AlternateContent>
-      </w:r>
     </w:p>
     <w:p>
       <w:pPr>
@@ -4702,7 +4712,6 @@
           <w:sz w:val="28"/>
           <w:szCs w:val="28"/>
         </w:rPr>
-        <w:lastRenderedPageBreak/>
         <w:t xml:space="preserve">Additional information relating to understanding the data (optional) </w:t>
       </w:r>
       <w:r>
@@ -5142,6 +5151,7 @@
           <w:rFonts w:ascii="Times New Roman" w:eastAsia="Times New Roman" w:hAnsi="Times New Roman" w:cs="Times New Roman"/>
           <w:color w:val="000000"/>
         </w:rPr>
+        <w:lastRenderedPageBreak/>
         <w:t>Team members learnt new skills and enhanced their understanding of the module from working together.</w:t>
       </w:r>
     </w:p>
@@ -5173,7 +5183,6 @@
           <w:rFonts w:ascii="Times New Roman" w:eastAsia="Times New Roman" w:hAnsi="Times New Roman" w:cs="Times New Roman"/>
           <w:color w:val="000000"/>
         </w:rPr>
-        <w:lastRenderedPageBreak/>
         <w:t>Each team member made regular and well-documented commits making it easy to track progress, understand individual contributions, and identify what needs to be fixed.</w:t>
       </w:r>
     </w:p>
@@ -5907,7 +5916,15 @@
           <w:rFonts w:ascii="Times New Roman" w:eastAsia="Times New Roman" w:hAnsi="Times New Roman" w:cs="Times New Roman"/>
           <w:color w:val="000000"/>
         </w:rPr>
-        <w:t>mm, while Andaman &amp; Nicobar Islands had a mean of</w:t>
+        <w:t xml:space="preserve">mm, while </w:t>
+      </w:r>
+      <w:r>
+        <w:rPr>
+          <w:rFonts w:ascii="Times New Roman" w:eastAsia="Times New Roman" w:hAnsi="Times New Roman" w:cs="Times New Roman"/>
+          <w:color w:val="000000"/>
+        </w:rPr>
+        <w:lastRenderedPageBreak/>
+        <w:t>Andaman &amp; Nicobar Islands had a mean of</w:t>
       </w:r>
       <w:r>
         <w:rPr>
@@ -5921,15 +5938,7 @@
           <w:rFonts w:ascii="Times New Roman" w:eastAsia="Times New Roman" w:hAnsi="Times New Roman" w:cs="Times New Roman"/>
           <w:color w:val="000000"/>
         </w:rPr>
-        <w:t xml:space="preserve">3116.887 mm. This difference suggests that </w:t>
-      </w:r>
-      <w:r>
-        <w:rPr>
-          <w:rFonts w:ascii="Times New Roman" w:eastAsia="Times New Roman" w:hAnsi="Times New Roman" w:cs="Times New Roman"/>
-          <w:color w:val="000000"/>
-        </w:rPr>
-        <w:lastRenderedPageBreak/>
-        <w:t>the two regions did not experience substantially different rainfall patterns during the 1930s.</w:t>
+        <w:t>3116.887 mm. This difference suggests that the two regions did not experience substantially different rainfall patterns during the 1930s.</w:t>
       </w:r>
     </w:p>
     <w:p>
@@ -6345,7 +6354,7 @@
         </w:rPr>
         <w:t xml:space="preserve"> </w:t>
       </w:r>
-      <w:hyperlink r:id="rId13" w:tgtFrame="_blank" w:history="1">
+      <w:hyperlink r:id="rId12" w:tgtFrame="_blank" w:history="1">
         <w:r>
           <w:rPr>
             <w:rStyle w:val="Hyperlink"/>
@@ -6720,7 +6729,6 @@
           <w:rFonts w:ascii="Times New Roman" w:eastAsia="Times New Roman" w:hAnsi="Times New Roman" w:cs="Times New Roman"/>
           <w:color w:val="000000"/>
         </w:rPr>
-        <w:lastRenderedPageBreak/>
         <w:t># Import the Dataset</w:t>
       </w:r>
     </w:p>
@@ -8022,7 +8030,6 @@
           <w:rFonts w:ascii="Times New Roman" w:eastAsia="Times New Roman" w:hAnsi="Times New Roman" w:cs="Times New Roman"/>
           <w:color w:val="000000"/>
         </w:rPr>
-        <w:lastRenderedPageBreak/>
         <w:t>decade_1930_table$</w:t>
       </w:r>
       <w:proofErr w:type="gramStart"/>
@@ -9324,6 +9331,7 @@
           <w:rFonts w:ascii="Times New Roman" w:eastAsia="Times New Roman" w:hAnsi="Times New Roman" w:cs="Times New Roman"/>
           <w:color w:val="000000"/>
         </w:rPr>
+        <w:lastRenderedPageBreak/>
         <w:t xml:space="preserve">     axes = FALSE)</w:t>
       </w:r>
     </w:p>
@@ -10880,6 +10888,7 @@
           <w:rFonts w:ascii="Times New Roman" w:eastAsia="Times New Roman" w:hAnsi="Times New Roman" w:cs="Times New Roman"/>
           <w:color w:val="000000"/>
         </w:rPr>
+        <w:lastRenderedPageBreak/>
         <w:t>boxplot(</w:t>
       </w:r>
       <w:proofErr w:type="gramEnd"/>
@@ -10912,7 +10921,6 @@
           <w:rFonts w:ascii="Times New Roman" w:eastAsia="Times New Roman" w:hAnsi="Times New Roman" w:cs="Times New Roman"/>
           <w:color w:val="000000"/>
         </w:rPr>
-        <w:lastRenderedPageBreak/>
         <w:t xml:space="preserve">        data = </w:t>
       </w:r>
       <w:proofErr w:type="spellStart"/>
@@ -11582,8 +11590,8 @@
       </w:pPr>
     </w:p>
     <w:sectPr>
-      <w:footerReference w:type="even" r:id="rId14"/>
-      <w:footerReference w:type="default" r:id="rId15"/>
+      <w:footerReference w:type="even" r:id="rId13"/>
+      <w:footerReference w:type="default" r:id="rId14"/>
       <w:pgSz w:w="11906" w:h="16838"/>
       <w:pgMar w:top="1440" w:right="1440" w:bottom="1440" w:left="1440" w:header="708" w:footer="708" w:gutter="0"/>
       <w:pgNumType w:start="0"/>
@@ -15979,6 +15987,7 @@
   <w:style w:type="character" w:default="1" w:styleId="DefaultParagraphFont">
     <w:name w:val="Default Paragraph Font"/>
     <w:uiPriority w:val="1"/>
+    <w:semiHidden/>
     <w:unhideWhenUsed/>
   </w:style>
   <w:style w:type="table" w:default="1" w:styleId="TableNormal">
@@ -16821,28 +16830,28 @@
 </file>
 
 <file path=customXml/item1.xml><?xml version="1.0" encoding="utf-8"?>
+<b:Sources xmlns:b="http://schemas.openxmlformats.org/officeDocument/2006/bibliography" xmlns="http://schemas.openxmlformats.org/officeDocument/2006/bibliography" SelectedStyle="\APASixthEditionOfficeOnline.xsl" StyleName="APA" Version="6"/>
+</file>
+
+<file path=customXml/item2.xml><?xml version="1.0" encoding="utf-8"?>
 <go:gDocsCustomXmlDataStorage xmlns:go="http://customooxmlschemas.google.com/" xmlns:r="http://schemas.openxmlformats.org/officeDocument/2006/relationships" uri="GoogleDocsCustomDataVersion2">
   <go:docsCustomData xmlns:go="http://customooxmlschemas.google.com/" roundtripDataSignature="AMtx7mhUXEYRfO3pPf9BJfA1O1Tl39WHoQ==">CgMxLjA4AHIhMUZ1WkNlbXpVOEVocklMYkpaY0RhR3g3Mm9BbjV5YWFq</go:docsCustomData>
 </go:gDocsCustomXmlDataStorage>
 </file>
 
-<file path=customXml/item2.xml><?xml version="1.0" encoding="utf-8"?>
-<b:Sources xmlns:b="http://schemas.openxmlformats.org/officeDocument/2006/bibliography" xmlns="http://schemas.openxmlformats.org/officeDocument/2006/bibliography" SelectedStyle="\APASixthEditionOfficeOnline.xsl" StyleName="APA" Version="6"/>
+<file path=customXml/itemProps1.xml><?xml version="1.0" encoding="utf-8"?>
+<ds:datastoreItem xmlns:ds="http://schemas.openxmlformats.org/officeDocument/2006/customXml" ds:itemID="{8274E389-403A-4E87-A5FD-E841E4D5A8E4}">
+  <ds:schemaRefs>
+    <ds:schemaRef ds:uri="http://schemas.openxmlformats.org/officeDocument/2006/bibliography"/>
+  </ds:schemaRefs>
+</ds:datastoreItem>
 </file>
 
-<file path=customXml/itemProps1.xml><?xml version="1.0" encoding="utf-8"?>
+<file path=customXml/itemProps2.xml><?xml version="1.0" encoding="utf-8"?>
 <ds:datastoreItem xmlns:ds="http://schemas.openxmlformats.org/officeDocument/2006/customXml" ds:itemID="{11111111-1234-1234-1234-123412341234}">
   <ds:schemaRefs>
     <ds:schemaRef ds:uri="http://customooxmlschemas.google.com/"/>
     <ds:schemaRef ds:uri="http://schemas.openxmlformats.org/officeDocument/2006/relationships"/>
   </ds:schemaRefs>
 </ds:datastoreItem>
-</file>
-
-<file path=customXml/itemProps2.xml><?xml version="1.0" encoding="utf-8"?>
-<ds:datastoreItem xmlns:ds="http://schemas.openxmlformats.org/officeDocument/2006/customXml" ds:itemID="{8274E389-403A-4E87-A5FD-E841E4D5A8E4}">
-  <ds:schemaRefs>
-    <ds:schemaRef ds:uri="http://schemas.openxmlformats.org/officeDocument/2006/bibliography"/>
-  </ds:schemaRefs>
-</ds:datastoreItem>
 </file>
</xml_diff>

<commit_message>
Boxplot - added missing y axis - leavin extra space
</commit_message>
<xml_diff>
--- a/7COM1079_Final report_template.docx
+++ b/7COM1079_Final report_template.docx
@@ -4224,34 +4224,6 @@
         <w:spacing w:after="0"/>
         <w:ind w:left="576"/>
       </w:pPr>
-    </w:p>
-    <w:p>
-      <w:pPr>
-        <w:pStyle w:val="ListParagraph"/>
-        <w:pBdr>
-          <w:top w:val="nil"/>
-          <w:left w:val="nil"/>
-          <w:bottom w:val="nil"/>
-          <w:right w:val="nil"/>
-          <w:between w:val="nil"/>
-        </w:pBdr>
-        <w:spacing w:after="0"/>
-        <w:ind w:left="576"/>
-      </w:pPr>
-    </w:p>
-    <w:p>
-      <w:pPr>
-        <w:pStyle w:val="ListParagraph"/>
-        <w:pBdr>
-          <w:top w:val="nil"/>
-          <w:left w:val="nil"/>
-          <w:bottom w:val="nil"/>
-          <w:right w:val="nil"/>
-          <w:between w:val="nil"/>
-        </w:pBdr>
-        <w:spacing w:after="0"/>
-        <w:ind w:left="576"/>
-      </w:pPr>
       <w:r>
         <w:rPr>
           <w:rFonts w:ascii="Times New Roman" w:eastAsia="Times New Roman" w:hAnsi="Times New Roman" w:cs="Times New Roman"/>
@@ -4260,196 +4232,19 @@
           <w:noProof/>
           <w:color w:val="000000"/>
         </w:rPr>
-        <mc:AlternateContent>
-          <mc:Choice Requires="wps">
-            <w:drawing>
-              <wp:anchor distT="0" distB="0" distL="114300" distR="114300" simplePos="0" relativeHeight="251667456" behindDoc="0" locked="0" layoutInCell="1" allowOverlap="1" wp14:anchorId="7D0172EB" wp14:editId="7CF68227">
-                <wp:simplePos x="0" y="0"/>
-                <wp:positionH relativeFrom="column">
-                  <wp:posOffset>571557</wp:posOffset>
-                </wp:positionH>
-                <wp:positionV relativeFrom="paragraph">
-                  <wp:posOffset>7803370</wp:posOffset>
-                </wp:positionV>
-                <wp:extent cx="2506980" cy="278729"/>
-                <wp:effectExtent l="0" t="0" r="7620" b="7620"/>
-                <wp:wrapSquare wrapText="bothSides"/>
-                <wp:docPr id="2009963274" name="Text Box 1"/>
-                <wp:cNvGraphicFramePr/>
-                <a:graphic xmlns:a="http://schemas.openxmlformats.org/drawingml/2006/main">
-                  <a:graphicData uri="http://schemas.microsoft.com/office/word/2010/wordprocessingShape">
-                    <wps:wsp>
-                      <wps:cNvSpPr txBox="1"/>
-                      <wps:spPr>
-                        <a:xfrm>
-                          <a:off x="0" y="0"/>
-                          <a:ext cx="2506980" cy="278729"/>
-                        </a:xfrm>
-                        <a:prstGeom prst="rect">
-                          <a:avLst/>
-                        </a:prstGeom>
-                        <a:solidFill>
-                          <a:prstClr val="white"/>
-                        </a:solidFill>
-                        <a:ln>
-                          <a:noFill/>
-                        </a:ln>
-                      </wps:spPr>
-                      <wps:txbx>
-                        <w:txbxContent>
-                          <w:p>
-                            <w:pPr>
-                              <w:pStyle w:val="Caption"/>
-                              <w:rPr>
-                                <w:rFonts w:ascii="Times New Roman" w:eastAsia="Times New Roman" w:hAnsi="Times New Roman" w:cs="Times New Roman"/>
-                                <w:color w:val="000000"/>
-                              </w:rPr>
-                            </w:pPr>
-                            <w:r>
-                              <w:t xml:space="preserve">Figure </w:t>
-                            </w:r>
-                            <w:fldSimple w:instr=" SEQ Figure \* ARABIC ">
-                              <w:r>
-                                <w:rPr>
-                                  <w:noProof/>
-                                </w:rPr>
-                                <w:t>2</w:t>
-                              </w:r>
-                            </w:fldSimple>
-                            <w:r>
-                              <w:t xml:space="preserve"> - </w:t>
-                            </w:r>
-                            <w:r>
-                              <w:t>Boxplot comparison of Annual Rainfall</w:t>
-                            </w:r>
-                          </w:p>
-                        </w:txbxContent>
-                      </wps:txbx>
-                      <wps:bodyPr rot="0" spcFirstLastPara="0" vertOverflow="overflow" horzOverflow="overflow" vert="horz" wrap="square" lIns="0" tIns="0" rIns="0" bIns="0" numCol="1" spcCol="0" rtlCol="0" fromWordArt="0" anchor="t" anchorCtr="0" forceAA="0" compatLnSpc="1">
-                        <a:prstTxWarp prst="textNoShape">
-                          <a:avLst/>
-                        </a:prstTxWarp>
-                        <a:noAutofit/>
-                      </wps:bodyPr>
-                    </wps:wsp>
-                  </a:graphicData>
-                </a:graphic>
-              </wp:anchor>
-            </w:drawing>
-          </mc:Choice>
-          <mc:Fallback>
-            <w:pict>
-              <v:shapetype w14:anchorId="7D0172EB" id="_x0000_t202" coordsize="21600,21600" o:spt="202" path="m,l,21600r21600,l21600,xe">
-                <v:stroke joinstyle="miter"/>
-                <v:path gradientshapeok="t" o:connecttype="rect"/>
-              </v:shapetype>
-              <v:shape id="Text Box 1" o:spid="_x0000_s1026" type="#_x0000_t202" style="position:absolute;left:0;text-align:left;margin-left:45pt;margin-top:614.45pt;width:197.4pt;height:21.95pt;z-index:251667456;visibility:visible;mso-wrap-style:square;mso-wrap-distance-left:9pt;mso-wrap-distance-top:0;mso-wrap-distance-right:9pt;mso-wrap-distance-bottom:0;mso-position-horizontal:absolute;mso-position-horizontal-relative:text;mso-position-vertical:absolute;mso-position-vertical-relative:text;v-text-anchor:top" o:gfxdata="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" stroked="f">
-                <v:textbox inset="0,0,0,0">
-                  <w:txbxContent>
-                    <w:p>
-                      <w:pPr>
-                        <w:pStyle w:val="Caption"/>
-                        <w:rPr>
-                          <w:rFonts w:ascii="Times New Roman" w:eastAsia="Times New Roman" w:hAnsi="Times New Roman" w:cs="Times New Roman"/>
-                          <w:color w:val="000000"/>
-                        </w:rPr>
-                      </w:pPr>
-                      <w:r>
-                        <w:t xml:space="preserve">Figure </w:t>
-                      </w:r>
-                      <w:fldSimple w:instr=" SEQ Figure \* ARABIC ">
-                        <w:r>
-                          <w:rPr>
-                            <w:noProof/>
-                          </w:rPr>
-                          <w:t>2</w:t>
-                        </w:r>
-                      </w:fldSimple>
-                      <w:r>
-                        <w:t xml:space="preserve"> - </w:t>
-                      </w:r>
-                      <w:r>
-                        <w:t>Boxplot comparison of Annual Rainfall</w:t>
-                      </w:r>
-                    </w:p>
-                  </w:txbxContent>
-                </v:textbox>
-                <w10:wrap type="square"/>
-              </v:shape>
-            </w:pict>
-          </mc:Fallback>
-        </mc:AlternateContent>
-      </w:r>
-      <w:r>
-        <w:rPr>
-          <w:rFonts w:ascii="Times New Roman" w:eastAsia="Times New Roman" w:hAnsi="Times New Roman" w:cs="Times New Roman"/>
-          <w:i/>
-          <w:iCs/>
-          <w:noProof/>
-          <w:color w:val="000000"/>
-        </w:rPr>
-        <w:drawing>
-          <wp:inline distT="0" distB="0" distL="0" distR="0" wp14:anchorId="0041556C" wp14:editId="0BA7EAA7">
-            <wp:extent cx="4828158" cy="3621386"/>
-            <wp:effectExtent l="0" t="0" r="0" b="0"/>
-            <wp:docPr id="1116344634" name="Picture 3"/>
-            <wp:cNvGraphicFramePr>
-              <a:graphicFrameLocks xmlns:a="http://schemas.openxmlformats.org/drawingml/2006/main" noChangeAspect="1"/>
-            </wp:cNvGraphicFramePr>
-            <a:graphic xmlns:a="http://schemas.openxmlformats.org/drawingml/2006/main">
-              <a:graphicData uri="http://schemas.openxmlformats.org/drawingml/2006/picture">
-                <pic:pic xmlns:pic="http://schemas.openxmlformats.org/drawingml/2006/picture">
-                  <pic:nvPicPr>
-                    <pic:cNvPr id="1116344634" name="Picture 1116344634"/>
-                    <pic:cNvPicPr/>
-                  </pic:nvPicPr>
-                  <pic:blipFill>
-                    <a:blip r:embed="rId9" cstate="print">
-                      <a:extLst>
-                        <a:ext uri="{28A0092B-C50C-407E-A947-70E740481C1C}">
-                          <a14:useLocalDpi xmlns:a14="http://schemas.microsoft.com/office/drawing/2010/main" val="0"/>
-                        </a:ext>
-                      </a:extLst>
-                    </a:blip>
-                    <a:stretch>
-                      <a:fillRect/>
-                    </a:stretch>
-                  </pic:blipFill>
-                  <pic:spPr>
-                    <a:xfrm>
-                      <a:off x="0" y="0"/>
-                      <a:ext cx="4855782" cy="3642106"/>
-                    </a:xfrm>
-                    <a:prstGeom prst="rect">
-                      <a:avLst/>
-                    </a:prstGeom>
-                  </pic:spPr>
-                </pic:pic>
-              </a:graphicData>
-            </a:graphic>
-          </wp:inline>
-        </w:drawing>
-      </w:r>
-      <w:r>
-        <w:rPr>
-          <w:rFonts w:ascii="Times New Roman" w:eastAsia="Times New Roman" w:hAnsi="Times New Roman" w:cs="Times New Roman"/>
-          <w:i/>
-          <w:iCs/>
-          <w:noProof/>
-          <w:color w:val="000000"/>
-        </w:rPr>
+        <w:lastRenderedPageBreak/>
         <mc:AlternateContent>
           <mc:Choice Requires="wpg">
             <w:drawing>
-              <wp:anchor distT="0" distB="0" distL="114300" distR="114300" simplePos="0" relativeHeight="251663360" behindDoc="0" locked="0" layoutInCell="1" allowOverlap="1" wp14:anchorId="4EFF23B7" wp14:editId="046818A0">
+              <wp:anchor distT="0" distB="0" distL="114300" distR="114300" simplePos="0" relativeHeight="251663360" behindDoc="0" locked="0" layoutInCell="1" allowOverlap="1" wp14:anchorId="4EFF23B7" wp14:editId="594A16C1">
                 <wp:simplePos x="0" y="0"/>
                 <wp:positionH relativeFrom="column">
-                  <wp:posOffset>365760</wp:posOffset>
+                  <wp:posOffset>461425</wp:posOffset>
                 </wp:positionH>
                 <wp:positionV relativeFrom="paragraph">
                   <wp:posOffset>0</wp:posOffset>
                 </wp:positionV>
-                <wp:extent cx="4732020" cy="4122420"/>
+                <wp:extent cx="4390390" cy="3856355"/>
                 <wp:effectExtent l="0" t="0" r="0" b="0"/>
                 <wp:wrapTopAndBottom/>
                 <wp:docPr id="249974563" name="Group 1"/>
@@ -4461,7 +4256,7 @@
                       <wpg:grpSpPr>
                         <a:xfrm>
                           <a:off x="0" y="0"/>
-                          <a:ext cx="4732020" cy="4122420"/>
+                          <a:ext cx="4390390" cy="3856355"/>
                           <a:chOff x="0" y="0"/>
                           <a:chExt cx="4732020" cy="4122420"/>
                         </a:xfrm>
@@ -4472,7 +4267,7 @@
                           <pic:cNvPicPr/>
                         </pic:nvPicPr>
                         <pic:blipFill>
-                          <a:blip r:embed="rId10">
+                          <a:blip r:embed="rId9">
                             <a:extLst>
                               <a:ext uri="{28A0092B-C50C-407E-A947-70E740481C1C}">
                                 <a14:useLocalDpi xmlns:a14="http://schemas.microsoft.com/office/drawing/2010/main" val="0"/>
@@ -4550,12 +4345,18 @@
                     </wpg:wgp>
                   </a:graphicData>
                 </a:graphic>
+                <wp14:sizeRelH relativeFrom="margin">
+                  <wp14:pctWidth>0</wp14:pctWidth>
+                </wp14:sizeRelH>
+                <wp14:sizeRelV relativeFrom="margin">
+                  <wp14:pctHeight>0</wp14:pctHeight>
+                </wp14:sizeRelV>
               </wp:anchor>
             </w:drawing>
           </mc:Choice>
           <mc:Fallback>
             <w:pict>
-              <v:group w14:anchorId="4EFF23B7" id="Group 1" o:spid="_x0000_s1027" style="position:absolute;left:0;text-align:left;margin-left:28.8pt;margin-top:0;width:372.6pt;height:324.6pt;z-index:251663360" coordsize="47320,41224" o:gfxdata="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">
+              <v:group w14:anchorId="4EFF23B7" id="Group 1" o:spid="_x0000_s1026" style="position:absolute;left:0;text-align:left;margin-left:36.35pt;margin-top:0;width:345.7pt;height:303.65pt;z-index:251663360;mso-width-relative:margin;mso-height-relative:margin" coordsize="47320,41224" o:gfxdata="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">
                 <v:shapetype id="_x0000_t75" coordsize="21600,21600" o:spt="75" o:preferrelative="t" path="m@4@5l@4@11@9@11@9@5xe" filled="f" stroked="f">
                   <v:stroke joinstyle="miter"/>
                   <v:formulas>
@@ -4575,10 +4376,14 @@
                   <v:path o:extrusionok="f" gradientshapeok="t" o:connecttype="rect"/>
                   <o:lock v:ext="edit" aspectratio="t"/>
                 </v:shapetype>
-                <v:shape id="image1.png" o:spid="_x0000_s1028" type="#_x0000_t75" style="position:absolute;width:47320;height:38207;visibility:visible;mso-wrap-style:square" o:gfxdata="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">
-                  <v:imagedata r:id="rId11" o:title=""/>
+                <v:shape id="image1.png" o:spid="_x0000_s1027" type="#_x0000_t75" style="position:absolute;width:47320;height:38207;visibility:visible;mso-wrap-style:square" o:gfxdata="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">
+                  <v:imagedata r:id="rId10" o:title=""/>
                 </v:shape>
-                <v:shape id="_x0000_s1029" type="#_x0000_t202" style="position:absolute;top:38785;width:30480;height:2439;visibility:visible;mso-wrap-style:square;v-text-anchor:top" o:gfxdata="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" stroked="f">
+                <v:shapetype id="_x0000_t202" coordsize="21600,21600" o:spt="202" path="m,l,21600r21600,l21600,xe">
+                  <v:stroke joinstyle="miter"/>
+                  <v:path gradientshapeok="t" o:connecttype="rect"/>
+                </v:shapetype>
+                <v:shape id="_x0000_s1028" type="#_x0000_t202" style="position:absolute;top:38785;width:30480;height:2439;visibility:visible;mso-wrap-style:square;v-text-anchor:top" o:gfxdata="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" stroked="f">
                   <v:textbox inset="0,0,0,0">
                     <w:txbxContent>
                       <w:p>
@@ -4612,6 +4417,221 @@
             </w:pict>
           </mc:Fallback>
         </mc:AlternateContent>
+      </w:r>
+    </w:p>
+    <w:p>
+      <w:pPr>
+        <w:pBdr>
+          <w:top w:val="nil"/>
+          <w:left w:val="nil"/>
+          <w:bottom w:val="nil"/>
+          <w:right w:val="nil"/>
+          <w:between w:val="nil"/>
+        </w:pBdr>
+        <w:spacing w:after="0"/>
+      </w:pPr>
+    </w:p>
+    <w:p>
+      <w:pPr>
+        <w:pBdr>
+          <w:top w:val="nil"/>
+          <w:left w:val="nil"/>
+          <w:bottom w:val="nil"/>
+          <w:right w:val="nil"/>
+          <w:between w:val="nil"/>
+        </w:pBdr>
+        <w:spacing w:after="0"/>
+      </w:pPr>
+    </w:p>
+    <w:p>
+      <w:pPr>
+        <w:pStyle w:val="ListParagraph"/>
+        <w:pBdr>
+          <w:top w:val="nil"/>
+          <w:left w:val="nil"/>
+          <w:bottom w:val="nil"/>
+          <w:right w:val="nil"/>
+          <w:between w:val="nil"/>
+        </w:pBdr>
+        <w:spacing w:after="0"/>
+        <w:ind w:left="576"/>
+      </w:pPr>
+      <w:r>
+        <w:rPr>
+          <w:rFonts w:ascii="Times New Roman" w:eastAsia="Times New Roman" w:hAnsi="Times New Roman" w:cs="Times New Roman"/>
+          <w:i/>
+          <w:iCs/>
+          <w:noProof/>
+          <w:color w:val="000000"/>
+        </w:rPr>
+        <mc:AlternateContent>
+          <mc:Choice Requires="wps">
+            <w:drawing>
+              <wp:anchor distT="0" distB="0" distL="114300" distR="114300" simplePos="0" relativeHeight="251667456" behindDoc="0" locked="0" layoutInCell="1" allowOverlap="1" wp14:anchorId="7D0172EB" wp14:editId="71D23AB0">
+                <wp:simplePos x="0" y="0"/>
+                <wp:positionH relativeFrom="column">
+                  <wp:posOffset>570230</wp:posOffset>
+                </wp:positionH>
+                <wp:positionV relativeFrom="paragraph">
+                  <wp:posOffset>3706495</wp:posOffset>
+                </wp:positionV>
+                <wp:extent cx="2506980" cy="234950"/>
+                <wp:effectExtent l="0" t="0" r="7620" b="0"/>
+                <wp:wrapSquare wrapText="bothSides"/>
+                <wp:docPr id="2009963274" name="Text Box 1"/>
+                <wp:cNvGraphicFramePr/>
+                <a:graphic xmlns:a="http://schemas.openxmlformats.org/drawingml/2006/main">
+                  <a:graphicData uri="http://schemas.microsoft.com/office/word/2010/wordprocessingShape">
+                    <wps:wsp>
+                      <wps:cNvSpPr txBox="1"/>
+                      <wps:spPr>
+                        <a:xfrm>
+                          <a:off x="0" y="0"/>
+                          <a:ext cx="2506980" cy="234950"/>
+                        </a:xfrm>
+                        <a:prstGeom prst="rect">
+                          <a:avLst/>
+                        </a:prstGeom>
+                        <a:solidFill>
+                          <a:prstClr val="white"/>
+                        </a:solidFill>
+                        <a:ln>
+                          <a:noFill/>
+                        </a:ln>
+                      </wps:spPr>
+                      <wps:txbx>
+                        <w:txbxContent>
+                          <w:p>
+                            <w:pPr>
+                              <w:pStyle w:val="Caption"/>
+                              <w:rPr>
+                                <w:rFonts w:ascii="Times New Roman" w:eastAsia="Times New Roman" w:hAnsi="Times New Roman" w:cs="Times New Roman"/>
+                                <w:color w:val="000000"/>
+                              </w:rPr>
+                            </w:pPr>
+                            <w:r>
+                              <w:t xml:space="preserve">Figure </w:t>
+                            </w:r>
+                            <w:fldSimple w:instr=" SEQ Figure \* ARABIC ">
+                              <w:r>
+                                <w:rPr>
+                                  <w:noProof/>
+                                </w:rPr>
+                                <w:t>2</w:t>
+                              </w:r>
+                            </w:fldSimple>
+                            <w:r>
+                              <w:t xml:space="preserve"> - </w:t>
+                            </w:r>
+                            <w:r>
+                              <w:t>Boxplot comparison of Annual Rainfall</w:t>
+                            </w:r>
+                          </w:p>
+                        </w:txbxContent>
+                      </wps:txbx>
+                      <wps:bodyPr rot="0" spcFirstLastPara="0" vertOverflow="overflow" horzOverflow="overflow" vert="horz" wrap="square" lIns="0" tIns="0" rIns="0" bIns="0" numCol="1" spcCol="0" rtlCol="0" fromWordArt="0" anchor="t" anchorCtr="0" forceAA="0" compatLnSpc="1">
+                        <a:prstTxWarp prst="textNoShape">
+                          <a:avLst/>
+                        </a:prstTxWarp>
+                        <a:noAutofit/>
+                      </wps:bodyPr>
+                    </wps:wsp>
+                  </a:graphicData>
+                </a:graphic>
+                <wp14:sizeRelV relativeFrom="margin">
+                  <wp14:pctHeight>0</wp14:pctHeight>
+                </wp14:sizeRelV>
+              </wp:anchor>
+            </w:drawing>
+          </mc:Choice>
+          <mc:Fallback>
+            <w:pict>
+              <v:shape w14:anchorId="7D0172EB" id="Text Box 1" o:spid="_x0000_s1029" type="#_x0000_t202" style="position:absolute;left:0;text-align:left;margin-left:44.9pt;margin-top:291.85pt;width:197.4pt;height:18.5pt;z-index:251667456;visibility:visible;mso-wrap-style:square;mso-height-percent:0;mso-wrap-distance-left:9pt;mso-wrap-distance-top:0;mso-wrap-distance-right:9pt;mso-wrap-distance-bottom:0;mso-position-horizontal:absolute;mso-position-horizontal-relative:text;mso-position-vertical:absolute;mso-position-vertical-relative:text;mso-height-percent:0;mso-height-relative:margin;v-text-anchor:top" o:gfxdata="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" stroked="f">
+                <v:textbox inset="0,0,0,0">
+                  <w:txbxContent>
+                    <w:p>
+                      <w:pPr>
+                        <w:pStyle w:val="Caption"/>
+                        <w:rPr>
+                          <w:rFonts w:ascii="Times New Roman" w:eastAsia="Times New Roman" w:hAnsi="Times New Roman" w:cs="Times New Roman"/>
+                          <w:color w:val="000000"/>
+                        </w:rPr>
+                      </w:pPr>
+                      <w:r>
+                        <w:t xml:space="preserve">Figure </w:t>
+                      </w:r>
+                      <w:fldSimple w:instr=" SEQ Figure \* ARABIC ">
+                        <w:r>
+                          <w:rPr>
+                            <w:noProof/>
+                          </w:rPr>
+                          <w:t>2</w:t>
+                        </w:r>
+                      </w:fldSimple>
+                      <w:r>
+                        <w:t xml:space="preserve"> - </w:t>
+                      </w:r>
+                      <w:r>
+                        <w:t>Boxplot comparison of Annual Rainfall</w:t>
+                      </w:r>
+                    </w:p>
+                  </w:txbxContent>
+                </v:textbox>
+                <w10:wrap type="square"/>
+              </v:shape>
+            </w:pict>
+          </mc:Fallback>
+        </mc:AlternateContent>
+      </w:r>
+      <w:r>
+        <w:rPr>
+          <w:rFonts w:ascii="Times New Roman" w:eastAsia="Times New Roman" w:hAnsi="Times New Roman" w:cs="Times New Roman"/>
+          <w:i/>
+          <w:iCs/>
+          <w:noProof/>
+          <w:color w:val="000000"/>
+        </w:rPr>
+        <w:drawing>
+          <wp:inline distT="0" distB="0" distL="0" distR="0" wp14:anchorId="0041556C" wp14:editId="4465837B">
+            <wp:extent cx="4828158" cy="3621386"/>
+            <wp:effectExtent l="0" t="0" r="0" b="0"/>
+            <wp:docPr id="1116344634" name="Picture 3"/>
+            <wp:cNvGraphicFramePr>
+              <a:graphicFrameLocks xmlns:a="http://schemas.openxmlformats.org/drawingml/2006/main" noChangeAspect="1"/>
+            </wp:cNvGraphicFramePr>
+            <a:graphic xmlns:a="http://schemas.openxmlformats.org/drawingml/2006/main">
+              <a:graphicData uri="http://schemas.openxmlformats.org/drawingml/2006/picture">
+                <pic:pic xmlns:pic="http://schemas.openxmlformats.org/drawingml/2006/picture">
+                  <pic:nvPicPr>
+                    <pic:cNvPr id="1116344634" name="Picture 1116344634"/>
+                    <pic:cNvPicPr/>
+                  </pic:nvPicPr>
+                  <pic:blipFill>
+                    <a:blip r:embed="rId11" cstate="print">
+                      <a:extLst>
+                        <a:ext uri="{28A0092B-C50C-407E-A947-70E740481C1C}">
+                          <a14:useLocalDpi xmlns:a14="http://schemas.microsoft.com/office/drawing/2010/main" val="0"/>
+                        </a:ext>
+                      </a:extLst>
+                    </a:blip>
+                    <a:stretch>
+                      <a:fillRect/>
+                    </a:stretch>
+                  </pic:blipFill>
+                  <pic:spPr>
+                    <a:xfrm>
+                      <a:off x="0" y="0"/>
+                      <a:ext cx="4855782" cy="3642106"/>
+                    </a:xfrm>
+                    <a:prstGeom prst="rect">
+                      <a:avLst/>
+                    </a:prstGeom>
+                  </pic:spPr>
+                </pic:pic>
+              </a:graphicData>
+            </a:graphic>
+          </wp:inline>
+        </w:drawing>
       </w:r>
       <w:r>
         <w:rPr>
@@ -16830,28 +16850,28 @@
 </file>
 
 <file path=customXml/item1.xml><?xml version="1.0" encoding="utf-8"?>
-<b:Sources xmlns:b="http://schemas.openxmlformats.org/officeDocument/2006/bibliography" xmlns="http://schemas.openxmlformats.org/officeDocument/2006/bibliography" SelectedStyle="\APASixthEditionOfficeOnline.xsl" StyleName="APA" Version="6"/>
-</file>
-
-<file path=customXml/item2.xml><?xml version="1.0" encoding="utf-8"?>
 <go:gDocsCustomXmlDataStorage xmlns:go="http://customooxmlschemas.google.com/" xmlns:r="http://schemas.openxmlformats.org/officeDocument/2006/relationships" uri="GoogleDocsCustomDataVersion2">
   <go:docsCustomData xmlns:go="http://customooxmlschemas.google.com/" roundtripDataSignature="AMtx7mhUXEYRfO3pPf9BJfA1O1Tl39WHoQ==">CgMxLjA4AHIhMUZ1WkNlbXpVOEVocklMYkpaY0RhR3g3Mm9BbjV5YWFq</go:docsCustomData>
 </go:gDocsCustomXmlDataStorage>
 </file>
 
-<file path=customXml/itemProps1.xml><?xml version="1.0" encoding="utf-8"?>
-<ds:datastoreItem xmlns:ds="http://schemas.openxmlformats.org/officeDocument/2006/customXml" ds:itemID="{8274E389-403A-4E87-A5FD-E841E4D5A8E4}">
-  <ds:schemaRefs>
-    <ds:schemaRef ds:uri="http://schemas.openxmlformats.org/officeDocument/2006/bibliography"/>
-  </ds:schemaRefs>
-</ds:datastoreItem>
+<file path=customXml/item2.xml><?xml version="1.0" encoding="utf-8"?>
+<b:Sources xmlns:b="http://schemas.openxmlformats.org/officeDocument/2006/bibliography" xmlns="http://schemas.openxmlformats.org/officeDocument/2006/bibliography" SelectedStyle="\APASixthEditionOfficeOnline.xsl" StyleName="APA" Version="6"/>
 </file>
 
-<file path=customXml/itemProps2.xml><?xml version="1.0" encoding="utf-8"?>
+<file path=customXml/itemProps1.xml><?xml version="1.0" encoding="utf-8"?>
 <ds:datastoreItem xmlns:ds="http://schemas.openxmlformats.org/officeDocument/2006/customXml" ds:itemID="{11111111-1234-1234-1234-123412341234}">
   <ds:schemaRefs>
     <ds:schemaRef ds:uri="http://customooxmlschemas.google.com/"/>
     <ds:schemaRef ds:uri="http://schemas.openxmlformats.org/officeDocument/2006/relationships"/>
   </ds:schemaRefs>
 </ds:datastoreItem>
+</file>
+
+<file path=customXml/itemProps2.xml><?xml version="1.0" encoding="utf-8"?>
+<ds:datastoreItem xmlns:ds="http://schemas.openxmlformats.org/officeDocument/2006/customXml" ds:itemID="{8274E389-403A-4E87-A5FD-E841E4D5A8E4}">
+  <ds:schemaRefs>
+    <ds:schemaRef ds:uri="http://schemas.openxmlformats.org/officeDocument/2006/bibliography"/>
+  </ds:schemaRefs>
+</ds:datastoreItem>
 </file>
</xml_diff>